<commit_message>
Lab 7 Solutions and notes. Coursework progress.
</commit_message>
<xml_diff>
--- a/Technical Report.docx
+++ b/Technical Report.docx
@@ -311,7 +311,13 @@
         <w:t xml:space="preserve"> </w:t>
       </w:r>
       <w:r>
-        <w:t>&gt; HCNAME transitive dependency.</w:t>
+        <w:t xml:space="preserve">&gt; HCNAME </w:t>
+      </w:r>
+      <w:r>
+        <w:t xml:space="preserve">via </w:t>
+      </w:r>
+      <w:r>
+        <w:t>transitive dependency.</w:t>
       </w:r>
     </w:p>
     <w:p>
@@ -990,107 +996,92 @@
         <w:t>TID</w:t>
       </w:r>
       <w:r>
-        <w:rPr>
-          <w:u w:val="single"/>
-        </w:rPr>
-        <w:t>(FK!</w:t>
+        <w:t>, JYEAR)</w:t>
+      </w:r>
+    </w:p>
+    <w:p>
+      <w:pPr>
+        <w:spacing w:line="276" w:lineRule="auto"/>
+      </w:pPr>
+      <w:r>
+        <w:t>SID and TID are the Primary Keys, HCID becomes the foreign key, referencing HOMECITY(HCID)</w:t>
+      </w:r>
+      <w:r>
+        <w:t xml:space="preserve">, due to STUDENT FD1 noted in task 1.1, </w:t>
+      </w:r>
+      <w:r>
+        <w:rPr>
+          <w:u w:val="single"/>
+        </w:rPr>
+        <w:t>SID</w:t>
+      </w:r>
+      <w:r>
+        <w:t xml:space="preserve"> &gt; HCID</w:t>
+      </w:r>
+      <w:r>
+        <w:t xml:space="preserve"> &gt; HCNAME</w:t>
+      </w:r>
+    </w:p>
+    <w:p>
+      <w:pPr>
+        <w:spacing w:line="276" w:lineRule="auto"/>
+      </w:pPr>
+    </w:p>
+    <w:p>
+      <w:pPr>
+        <w:spacing w:line="276" w:lineRule="auto"/>
+      </w:pPr>
+      <w:proofErr w:type="gramStart"/>
+      <w:r>
+        <w:t>HOMECITY(</w:t>
+      </w:r>
+      <w:proofErr w:type="gramEnd"/>
+      <w:r>
+        <w:rPr>
+          <w:u w:val="single"/>
+        </w:rPr>
+        <w:t>HCID</w:t>
+      </w:r>
+      <w:r>
+        <w:t>, HCNAME)</w:t>
+      </w:r>
+    </w:p>
+    <w:p>
+      <w:pPr>
+        <w:spacing w:line="276" w:lineRule="auto"/>
+      </w:pPr>
+      <w:r>
+        <w:t>HCID becomes the primary key of a new relation HOMECITY</w:t>
+      </w:r>
+      <w:r>
+        <w:t>.</w:t>
+      </w:r>
+    </w:p>
+    <w:p>
+      <w:pPr>
+        <w:spacing w:line="276" w:lineRule="auto"/>
+      </w:pPr>
+    </w:p>
+    <w:p>
+      <w:pPr>
+        <w:spacing w:line="276" w:lineRule="auto"/>
+      </w:pPr>
+      <w:proofErr w:type="gramStart"/>
+      <w:r>
+        <w:t>TEAM(</w:t>
+      </w:r>
+      <w:proofErr w:type="gramEnd"/>
+      <w:r>
+        <w:rPr>
+          <w:u w:val="single"/>
+        </w:rPr>
+        <w:t>TID</w:t>
+      </w:r>
+      <w:r>
+        <w:t>, TNAME)</w:t>
       </w:r>
       <w:bookmarkStart w:id="0" w:name="_GoBack"/>
       <w:bookmarkEnd w:id="0"/>
-      <w:r>
-        <w:rPr>
-          <w:u w:val="single"/>
-        </w:rPr>
-        <w:t>)</w:t>
-      </w:r>
-      <w:r>
-        <w:t>, JYEAR)</w:t>
-      </w:r>
-    </w:p>
-    <w:p>
-      <w:pPr>
-        <w:spacing w:line="276" w:lineRule="auto"/>
-      </w:pPr>
-      <w:r>
-        <w:t>SID and TID are the Primary Keys, HCID becomes the foreign key, referencing HOMECITY(HCID)</w:t>
-      </w:r>
-      <w:r>
-        <w:t>, d</w:t>
-      </w:r>
-      <w:r>
-        <w:t xml:space="preserve">ue to STUDENT FD1 noted in task 1.1, </w:t>
-      </w:r>
-      <w:r>
-        <w:rPr>
-          <w:u w:val="single"/>
-        </w:rPr>
-        <w:t>SID</w:t>
-      </w:r>
-      <w:r>
-        <w:t xml:space="preserve"> &gt; HCID</w:t>
-      </w:r>
-      <w:r>
-        <w:t xml:space="preserve"> &gt; HCNAME</w:t>
-      </w:r>
-    </w:p>
-    <w:p>
-      <w:pPr>
-        <w:spacing w:line="276" w:lineRule="auto"/>
-      </w:pPr>
-    </w:p>
-    <w:p>
-      <w:pPr>
-        <w:spacing w:line="276" w:lineRule="auto"/>
-      </w:pPr>
-      <w:proofErr w:type="gramStart"/>
-      <w:r>
-        <w:t>HOMECITY(</w:t>
-      </w:r>
-      <w:proofErr w:type="gramEnd"/>
-      <w:r>
-        <w:rPr>
-          <w:u w:val="single"/>
-        </w:rPr>
-        <w:t>HCID</w:t>
-      </w:r>
-      <w:r>
-        <w:t>, HCNAME)</w:t>
-      </w:r>
-    </w:p>
-    <w:p>
-      <w:pPr>
-        <w:spacing w:line="276" w:lineRule="auto"/>
-      </w:pPr>
-      <w:r>
-        <w:t>HCID becomes the primary key of a new relation HOMECITY</w:t>
-      </w:r>
-      <w:r>
-        <w:t>.</w:t>
-      </w:r>
-    </w:p>
-    <w:p>
-      <w:pPr>
-        <w:spacing w:line="276" w:lineRule="auto"/>
-      </w:pPr>
-    </w:p>
-    <w:p>
-      <w:pPr>
-        <w:spacing w:line="276" w:lineRule="auto"/>
-      </w:pPr>
-      <w:proofErr w:type="gramStart"/>
-      <w:r>
-        <w:t>TEAM(</w:t>
-      </w:r>
-      <w:proofErr w:type="gramEnd"/>
-      <w:r>
-        <w:rPr>
-          <w:u w:val="single"/>
-        </w:rPr>
-        <w:t>TID</w:t>
-      </w:r>
-      <w:r>
-        <w:t>, TNAME)</w:t>
-      </w:r>
     </w:p>
     <w:p>
       <w:pPr>
@@ -1356,10 +1347,7 @@
         </w:rPr>
       </w:pPr>
       <w:r>
-        <w:t>Split Topic into two relations, Advisee and Advisor</w:t>
-      </w:r>
-      <w:r>
-        <w:t>.</w:t>
+        <w:t>Split Topic into two relations, Advisee and Advisor.</w:t>
       </w:r>
     </w:p>
     <w:p>
@@ -1418,7 +1406,13 @@
         <w:t>A student can have multiple Advisors</w:t>
       </w:r>
       <w:r>
-        <w:t>, one for each topic</w:t>
+        <w:t xml:space="preserve">, </w:t>
+      </w:r>
+      <w:r>
+        <w:t xml:space="preserve">but only </w:t>
+      </w:r>
+      <w:r>
+        <w:t>one for each topic</w:t>
       </w:r>
       <w:r>
         <w:t xml:space="preserve">, therefor SID and </w:t>

</xml_diff>

<commit_message>
Progress state, todo: finish up task 2
</commit_message>
<xml_diff>
--- a/Technical Report.docx
+++ b/Technical Report.docx
@@ -10,13 +10,22 @@
         <w:rPr>
           <w:b/>
           <w:bCs/>
+          <w:u w:val="single"/>
         </w:rPr>
         <w:t>DTA (M) Technical Report 2019</w:t>
       </w:r>
       <w:r>
+        <w:rPr>
+          <w:i/>
+          <w:iCs/>
+        </w:rPr>
         <w:t xml:space="preserve"> </w:t>
       </w:r>
       <w:r>
+        <w:rPr>
+          <w:i/>
+          <w:iCs/>
+        </w:rPr>
         <w:tab/>
       </w:r>
       <w:r>
@@ -97,16 +106,18 @@
           <w:i/>
           <w:iCs/>
         </w:rPr>
-        <w:t>T</w:t>
-      </w:r>
-      <w:r>
-        <w:rPr>
-          <w:b/>
-          <w:bCs/>
-          <w:i/>
-          <w:iCs/>
-        </w:rPr>
-        <w:t>ABLES:</w:t>
+        <w:t>Initial tables</w:t>
+      </w:r>
+      <w:bookmarkStart w:id="0" w:name="_GoBack"/>
+      <w:bookmarkEnd w:id="0"/>
+      <w:r>
+        <w:rPr>
+          <w:b/>
+          <w:bCs/>
+          <w:i/>
+          <w:iCs/>
+        </w:rPr>
+        <w:t>:</w:t>
       </w:r>
     </w:p>
     <w:p>
@@ -668,13 +679,7 @@
         <w:spacing w:line="276" w:lineRule="auto"/>
       </w:pPr>
       <w:r>
-        <w:t>As a</w:t>
-      </w:r>
-      <w:r>
-        <w:t>n advisor may only advise one TOPIC</w:t>
-      </w:r>
-      <w:r>
-        <w:t xml:space="preserve"> this relationship also holds true.</w:t>
+        <w:t>As an advisor may only advise one TOPIC this relationship also holds true.</w:t>
       </w:r>
     </w:p>
     <w:p>
@@ -1175,6 +1180,9 @@
       <w:r>
         <w:t>In the same way, a new textbook for either Database or Advanced Database would require new tuples for each advisor assigned to that course.</w:t>
       </w:r>
+      <w:r>
+        <w:t xml:space="preserve"> </w:t>
+      </w:r>
     </w:p>
     <w:p>
       <w:pPr>
@@ -1893,25 +1901,18 @@
         <w:spacing w:line="276" w:lineRule="auto"/>
       </w:pPr>
       <w:r>
-        <w:t>COURSE_TEXTBOOK(</w:t>
-      </w:r>
-      <w:r>
-        <w:rPr>
-          <w:u w:val="single"/>
-        </w:rPr>
-        <w:t>COURSE</w:t>
-      </w:r>
-      <w:r>
-        <w:rPr>
-          <w:u w:val="single"/>
-        </w:rPr>
-        <w:t>(FK?)</w:t>
-      </w:r>
-      <w:r>
-        <w:rPr>
-          <w:u w:val="single"/>
-        </w:rPr>
-        <w:t>, TEXTBOOK</w:t>
+        <w:t>COURSE_</w:t>
+      </w:r>
+      <w:proofErr w:type="gramStart"/>
+      <w:r>
+        <w:t>TEXTBOOK(</w:t>
+      </w:r>
+      <w:proofErr w:type="gramEnd"/>
+      <w:r>
+        <w:rPr>
+          <w:u w:val="single"/>
+        </w:rPr>
+        <w:t>COURSE, TEXTBOOK</w:t>
       </w:r>
       <w:r>
         <w:t>)</w:t>
@@ -1966,7 +1967,10 @@
         <w:spacing w:line="276" w:lineRule="auto"/>
       </w:pPr>
       <w:r>
-        <w:t>My reasoning is that in this split, we create two tables with 2 attributes as the primary key.</w:t>
+        <w:t>The</w:t>
+      </w:r>
+      <w:r>
+        <w:t xml:space="preserve"> reasoning is that in this split, we create two tables with 2 attributes as the primary key.</w:t>
       </w:r>
     </w:p>
     <w:p>
@@ -1986,10 +1990,7 @@
         <w:t>number</w:t>
       </w:r>
       <w:r>
-        <w:t xml:space="preserve"> of unnecessary tuples resulting from each individual textbook being recorded for each advisor within a course. This also allows us to deal with the issue arising when noting that the same textbook could be used in multiple courses, where </w:t>
-      </w:r>
-      <w:r>
-        <w:t>COURSE_</w:t>
+        <w:t xml:space="preserve"> of unnecessary tuples resulting from each individual textbook being recorded for each advisor within a course. This also allows us to deal with the issue arising when noting that the same textbook could be used in multiple courses, where COURSE_</w:t>
       </w:r>
       <w:proofErr w:type="gramStart"/>
       <w:r>
@@ -2003,63 +2004,723 @@
         <w:t>COURSE, TEXTBOOK</w:t>
       </w:r>
       <w:r>
+        <w:t>) accounts for this. COURSE_</w:t>
+      </w:r>
+      <w:proofErr w:type="gramStart"/>
+      <w:r>
+        <w:t>ADVISOR(</w:t>
+      </w:r>
+      <w:proofErr w:type="gramEnd"/>
+      <w:r>
+        <w:rPr>
+          <w:u w:val="single"/>
+        </w:rPr>
+        <w:t>ADVID</w:t>
+      </w:r>
+      <w:r>
+        <w:rPr>
+          <w:u w:val="single"/>
+        </w:rPr>
+        <w:t>, COURSE</w:t>
+      </w:r>
+      <w:r>
+        <w:rPr>
+          <w:u w:val="single"/>
+        </w:rPr>
+        <w:t>(FK)</w:t>
+      </w:r>
+      <w:r>
+        <w:t>) accounts for the potential issues which may arise where the same advisor belongs to multiple courses.</w:t>
+      </w:r>
+    </w:p>
+    <w:p>
+      <w:pPr>
+        <w:spacing w:line="276" w:lineRule="auto"/>
+      </w:pPr>
+    </w:p>
+    <w:p>
+      <w:pPr>
+        <w:spacing w:line="276" w:lineRule="auto"/>
+      </w:pPr>
+      <w:r>
+        <w:t>An aside may be that if it were possible, addition of a TEXTBOOKID attribute may avoid confusion between textbooks with the same name</w:t>
+      </w:r>
+      <w:r>
+        <w:t>,</w:t>
+      </w:r>
+      <w:r>
+        <w:t xml:space="preserve"> where it is </w:t>
+      </w:r>
+      <w:proofErr w:type="gramStart"/>
+      <w:r>
+        <w:t>possible</w:t>
+      </w:r>
+      <w:proofErr w:type="gramEnd"/>
+      <w:r>
+        <w:t xml:space="preserve"> they are not exactly the same</w:t>
+      </w:r>
+      <w:r>
+        <w:t xml:space="preserve"> textbook</w:t>
+      </w:r>
+      <w:r>
+        <w:t>, however would not reduce generated tuples.</w:t>
+      </w:r>
+    </w:p>
+    <w:p>
+      <w:pPr>
+        <w:spacing w:line="276" w:lineRule="auto"/>
+      </w:pPr>
+    </w:p>
+    <w:p>
+      <w:pPr>
+        <w:spacing w:line="276" w:lineRule="auto"/>
+        <w:rPr>
+          <w:b/>
+          <w:bCs/>
+        </w:rPr>
+      </w:pPr>
+      <w:r>
+        <w:rPr>
+          <w:b/>
+          <w:bCs/>
+        </w:rPr>
+        <w:t>Task 2: SQL Statements</w:t>
+      </w:r>
+    </w:p>
+    <w:p>
+      <w:pPr>
+        <w:spacing w:line="276" w:lineRule="auto"/>
+        <w:rPr>
+          <w:b/>
+          <w:bCs/>
+          <w:u w:val="single"/>
+        </w:rPr>
+      </w:pPr>
+      <w:r>
+        <w:rPr>
+          <w:b/>
+          <w:bCs/>
+        </w:rPr>
+        <w:t>Task 2.1:</w:t>
+      </w:r>
+      <w:r>
+        <w:rPr>
+          <w:b/>
+          <w:bCs/>
+        </w:rPr>
+        <w:t xml:space="preserve"> </w:t>
+      </w:r>
+      <w:r>
+        <w:rPr>
+          <w:b/>
+          <w:bCs/>
+          <w:u w:val="single"/>
+        </w:rPr>
+        <w:t>STUDENT</w:t>
+      </w:r>
+    </w:p>
+    <w:p>
+      <w:pPr>
+        <w:spacing w:line="276" w:lineRule="auto"/>
+        <w:rPr>
+          <w:b/>
+          <w:bCs/>
+        </w:rPr>
+      </w:pPr>
+    </w:p>
+    <w:p>
+      <w:pPr>
+        <w:spacing w:line="276" w:lineRule="auto"/>
+        <w:rPr>
+          <w:b/>
+          <w:bCs/>
+          <w:i/>
+          <w:iCs/>
+        </w:rPr>
+      </w:pPr>
+      <w:r>
+        <w:rPr>
+          <w:b/>
+          <w:bCs/>
+          <w:i/>
+          <w:iCs/>
+        </w:rPr>
+        <w:t xml:space="preserve">TABLE </w:t>
+      </w:r>
+      <w:r>
+        <w:rPr>
+          <w:b/>
+          <w:bCs/>
+          <w:i/>
+          <w:iCs/>
+        </w:rPr>
+        <w:t xml:space="preserve">STUDENT: </w:t>
+      </w:r>
+    </w:p>
+    <w:p>
+      <w:pPr>
+        <w:spacing w:line="276" w:lineRule="auto"/>
+      </w:pPr>
+      <w:r>
+        <w:t xml:space="preserve">CREATE TABLE </w:t>
+      </w:r>
+      <w:proofErr w:type="spellStart"/>
+      <w:r>
+        <w:t>public."STUDENT</w:t>
+      </w:r>
+      <w:proofErr w:type="spellEnd"/>
+      <w:r>
+        <w:t>"</w:t>
+      </w:r>
+    </w:p>
+    <w:p>
+      <w:pPr>
+        <w:spacing w:line="276" w:lineRule="auto"/>
+      </w:pPr>
+      <w:r>
+        <w:t>(</w:t>
+      </w:r>
+    </w:p>
+    <w:p>
+      <w:pPr>
+        <w:spacing w:line="276" w:lineRule="auto"/>
+      </w:pPr>
+      <w:r>
+        <w:t xml:space="preserve">    "SID" integer NOT NULL,</w:t>
+      </w:r>
+    </w:p>
+    <w:p>
+      <w:pPr>
+        <w:spacing w:line="276" w:lineRule="auto"/>
+      </w:pPr>
+      <w:r>
+        <w:t xml:space="preserve">    "SNAME" character </w:t>
+      </w:r>
+      <w:proofErr w:type="gramStart"/>
+      <w:r>
+        <w:t>varying(</w:t>
+      </w:r>
+      <w:proofErr w:type="gramEnd"/>
+      <w:r>
+        <w:t>20) COLLATE pg_</w:t>
+      </w:r>
+      <w:proofErr w:type="spellStart"/>
+      <w:r>
+        <w:t>catalog</w:t>
+      </w:r>
+      <w:proofErr w:type="spellEnd"/>
+      <w:r>
+        <w:t>."default",</w:t>
+      </w:r>
+    </w:p>
+    <w:p>
+      <w:pPr>
+        <w:spacing w:line="276" w:lineRule="auto"/>
+      </w:pPr>
+      <w:r>
+        <w:t xml:space="preserve">    "HCID" character </w:t>
+      </w:r>
+      <w:proofErr w:type="gramStart"/>
+      <w:r>
+        <w:t>varying(</w:t>
+      </w:r>
+      <w:proofErr w:type="gramEnd"/>
+      <w:r>
+        <w:t>2) COLLATE pg_</w:t>
+      </w:r>
+      <w:proofErr w:type="spellStart"/>
+      <w:r>
+        <w:t>catalog</w:t>
+      </w:r>
+      <w:proofErr w:type="spellEnd"/>
+      <w:r>
+        <w:t>."default" NOT NULL,</w:t>
+      </w:r>
+    </w:p>
+    <w:p>
+      <w:pPr>
+        <w:spacing w:line="276" w:lineRule="auto"/>
+      </w:pPr>
+      <w:r>
+        <w:t xml:space="preserve">    CONSTRAINT "PKSTUDENT" PRIMARY KEY ("SID"),</w:t>
+      </w:r>
+    </w:p>
+    <w:p>
+      <w:pPr>
+        <w:spacing w:line="276" w:lineRule="auto"/>
+      </w:pPr>
+      <w:r>
+        <w:t xml:space="preserve">    CONSTRAINT "FKSTUDENTHCID" FOREIGN KEY ("HCID")</w:t>
+      </w:r>
+    </w:p>
+    <w:p>
+      <w:pPr>
+        <w:spacing w:line="276" w:lineRule="auto"/>
+      </w:pPr>
+      <w:r>
+        <w:t xml:space="preserve">        REFERENCES </w:t>
+      </w:r>
+      <w:proofErr w:type="spellStart"/>
+      <w:r>
+        <w:t>public."HOMECITY</w:t>
+      </w:r>
+      <w:proofErr w:type="spellEnd"/>
+      <w:r>
+        <w:t>" ("HCID") MATCH SIMPLE</w:t>
+      </w:r>
+    </w:p>
+    <w:p>
+      <w:pPr>
+        <w:spacing w:line="276" w:lineRule="auto"/>
+      </w:pPr>
+      <w:r>
+        <w:t xml:space="preserve">        ON UPDATE NO ACTION</w:t>
+      </w:r>
+    </w:p>
+    <w:p>
+      <w:pPr>
+        <w:spacing w:line="276" w:lineRule="auto"/>
+      </w:pPr>
+      <w:r>
+        <w:t xml:space="preserve">        ON DELETE NO ACTION</w:t>
+      </w:r>
+    </w:p>
+    <w:p>
+      <w:pPr>
+        <w:spacing w:line="276" w:lineRule="auto"/>
+      </w:pPr>
+      <w:r>
         <w:t>)</w:t>
       </w:r>
-      <w:r>
-        <w:t xml:space="preserve"> accounts for this. </w:t>
-      </w:r>
-      <w:r>
-        <w:t>COURSE_</w:t>
+    </w:p>
+    <w:p>
+      <w:pPr>
+        <w:spacing w:line="276" w:lineRule="auto"/>
+        <w:rPr>
+          <w:b/>
+          <w:bCs/>
+          <w:i/>
+          <w:iCs/>
+        </w:rPr>
+      </w:pPr>
+      <w:r>
+        <w:rPr>
+          <w:b/>
+          <w:bCs/>
+          <w:i/>
+          <w:iCs/>
+        </w:rPr>
+        <w:lastRenderedPageBreak/>
+        <w:t xml:space="preserve">TABLE </w:t>
+      </w:r>
+      <w:r>
+        <w:rPr>
+          <w:b/>
+          <w:bCs/>
+          <w:i/>
+          <w:iCs/>
+        </w:rPr>
+        <w:t xml:space="preserve">HOMECITY: </w:t>
+      </w:r>
+    </w:p>
+    <w:p>
+      <w:pPr>
+        <w:spacing w:line="276" w:lineRule="auto"/>
+      </w:pPr>
+      <w:r>
+        <w:t xml:space="preserve">CREATE TABLE </w:t>
+      </w:r>
+      <w:proofErr w:type="spellStart"/>
+      <w:r>
+        <w:t>public."HOMECITY</w:t>
+      </w:r>
+      <w:proofErr w:type="spellEnd"/>
+      <w:r>
+        <w:t>"</w:t>
+      </w:r>
+    </w:p>
+    <w:p>
+      <w:pPr>
+        <w:spacing w:line="276" w:lineRule="auto"/>
+      </w:pPr>
+      <w:r>
+        <w:t>(</w:t>
+      </w:r>
+    </w:p>
+    <w:p>
+      <w:pPr>
+        <w:spacing w:line="276" w:lineRule="auto"/>
+      </w:pPr>
+      <w:r>
+        <w:t xml:space="preserve">    "HCID" character </w:t>
       </w:r>
       <w:proofErr w:type="gramStart"/>
       <w:r>
-        <w:t>ADVISOR(</w:t>
+        <w:t>varying(</w:t>
       </w:r>
       <w:proofErr w:type="gramEnd"/>
       <w:r>
-        <w:rPr>
-          <w:u w:val="single"/>
-        </w:rPr>
-        <w:t>ADVID</w:t>
-      </w:r>
-      <w:r>
-        <w:rPr>
-          <w:u w:val="single"/>
-        </w:rPr>
-        <w:t>, COURSE</w:t>
-      </w:r>
-      <w:r>
-        <w:rPr>
-          <w:u w:val="single"/>
-        </w:rPr>
-        <w:t>(FK)</w:t>
-      </w:r>
+        <w:t>2) COLLATE pg_</w:t>
+      </w:r>
+      <w:proofErr w:type="spellStart"/>
+      <w:r>
+        <w:t>catalog</w:t>
+      </w:r>
+      <w:proofErr w:type="spellEnd"/>
+      <w:r>
+        <w:t>."default" NOT NULL,</w:t>
+      </w:r>
+    </w:p>
+    <w:p>
+      <w:pPr>
+        <w:spacing w:line="276" w:lineRule="auto"/>
+      </w:pPr>
+      <w:r>
+        <w:t xml:space="preserve">    "HCNAME" character </w:t>
+      </w:r>
+      <w:proofErr w:type="gramStart"/>
+      <w:r>
+        <w:t>varying(</w:t>
+      </w:r>
+      <w:proofErr w:type="gramEnd"/>
+      <w:r>
+        <w:t>30) COLLATE pg_</w:t>
+      </w:r>
+      <w:proofErr w:type="spellStart"/>
+      <w:r>
+        <w:t>catalog</w:t>
+      </w:r>
+      <w:proofErr w:type="spellEnd"/>
+      <w:r>
+        <w:t>."default",</w:t>
+      </w:r>
+    </w:p>
+    <w:p>
+      <w:pPr>
+        <w:spacing w:line="276" w:lineRule="auto"/>
+      </w:pPr>
+      <w:r>
+        <w:t xml:space="preserve">    CONSTRAINT "PKHOMECITY" PRIMARY KEY ("HCID")</w:t>
+      </w:r>
+    </w:p>
+    <w:p>
+      <w:pPr>
+        <w:spacing w:line="276" w:lineRule="auto"/>
+      </w:pPr>
       <w:r>
         <w:t>)</w:t>
       </w:r>
-      <w:r>
-        <w:t xml:space="preserve"> accounts for the potential issues which may arise where the same advisor belongs to multiple courses.</w:t>
-      </w:r>
-    </w:p>
-    <w:p>
-      <w:pPr>
-        <w:spacing w:line="276" w:lineRule="auto"/>
-      </w:pPr>
-    </w:p>
-    <w:p>
-      <w:pPr>
-        <w:spacing w:line="276" w:lineRule="auto"/>
-        <w:rPr>
-          <w:b/>
-          <w:bCs/>
-        </w:rPr>
-      </w:pPr>
-      <w:r>
-        <w:rPr>
-          <w:b/>
-          <w:bCs/>
-        </w:rPr>
-        <w:t>Task 2: SQL Statements</w:t>
+    </w:p>
+    <w:p>
+      <w:pPr>
+        <w:spacing w:line="276" w:lineRule="auto"/>
+        <w:rPr>
+          <w:b/>
+          <w:bCs/>
+        </w:rPr>
+      </w:pPr>
+    </w:p>
+    <w:p>
+      <w:pPr>
+        <w:spacing w:line="276" w:lineRule="auto"/>
+        <w:rPr>
+          <w:b/>
+          <w:bCs/>
+          <w:i/>
+          <w:iCs/>
+        </w:rPr>
+      </w:pPr>
+      <w:r>
+        <w:rPr>
+          <w:b/>
+          <w:bCs/>
+          <w:i/>
+          <w:iCs/>
+        </w:rPr>
+        <w:t xml:space="preserve">TABLE </w:t>
+      </w:r>
+      <w:r>
+        <w:rPr>
+          <w:b/>
+          <w:bCs/>
+          <w:i/>
+          <w:iCs/>
+        </w:rPr>
+        <w:t xml:space="preserve">STUDENT_JOINYEAR: </w:t>
+      </w:r>
+    </w:p>
+    <w:p>
+      <w:pPr>
+        <w:spacing w:line="276" w:lineRule="auto"/>
+      </w:pPr>
+      <w:r>
+        <w:t xml:space="preserve">CREATE TABLE </w:t>
+      </w:r>
+      <w:proofErr w:type="spellStart"/>
+      <w:r>
+        <w:t>public."STUDENT_JOINYEAR</w:t>
+      </w:r>
+      <w:proofErr w:type="spellEnd"/>
+      <w:r>
+        <w:t>"</w:t>
+      </w:r>
+    </w:p>
+    <w:p>
+      <w:pPr>
+        <w:spacing w:line="276" w:lineRule="auto"/>
+      </w:pPr>
+      <w:r>
+        <w:t>(</w:t>
+      </w:r>
+    </w:p>
+    <w:p>
+      <w:pPr>
+        <w:spacing w:line="276" w:lineRule="auto"/>
+      </w:pPr>
+      <w:r>
+        <w:t xml:space="preserve">    "SID" integer NOT NULL,</w:t>
+      </w:r>
+    </w:p>
+    <w:p>
+      <w:pPr>
+        <w:spacing w:line="276" w:lineRule="auto"/>
+      </w:pPr>
+      <w:r>
+        <w:t xml:space="preserve">    "JYEAR" integer NOT NULL,</w:t>
+      </w:r>
+    </w:p>
+    <w:p>
+      <w:pPr>
+        <w:spacing w:line="276" w:lineRule="auto"/>
+      </w:pPr>
+      <w:r>
+        <w:t xml:space="preserve">    "TID" integer NOT NULL,</w:t>
+      </w:r>
+    </w:p>
+    <w:p>
+      <w:pPr>
+        <w:spacing w:line="276" w:lineRule="auto"/>
+      </w:pPr>
+      <w:r>
+        <w:t xml:space="preserve">    CONSTRAINT "PKJOINYEAR" PRIMARY KEY ("SID", "JYEAR"),</w:t>
+      </w:r>
+    </w:p>
+    <w:p>
+      <w:pPr>
+        <w:spacing w:line="276" w:lineRule="auto"/>
+      </w:pPr>
+      <w:r>
+        <w:t xml:space="preserve">    CONSTRAINT "FKSID" FOREIGN KEY ("SID")</w:t>
+      </w:r>
+    </w:p>
+    <w:p>
+      <w:pPr>
+        <w:spacing w:line="276" w:lineRule="auto"/>
+      </w:pPr>
+      <w:r>
+        <w:t xml:space="preserve">        REFERENCES </w:t>
+      </w:r>
+      <w:proofErr w:type="spellStart"/>
+      <w:r>
+        <w:t>public."STUDENT</w:t>
+      </w:r>
+      <w:proofErr w:type="spellEnd"/>
+      <w:r>
+        <w:t>" ("SID") MATCH SIMPLE</w:t>
+      </w:r>
+    </w:p>
+    <w:p>
+      <w:pPr>
+        <w:spacing w:line="276" w:lineRule="auto"/>
+      </w:pPr>
+      <w:r>
+        <w:t xml:space="preserve">        ON UPDATE NO ACTION</w:t>
+      </w:r>
+    </w:p>
+    <w:p>
+      <w:pPr>
+        <w:spacing w:line="276" w:lineRule="auto"/>
+      </w:pPr>
+      <w:r>
+        <w:t xml:space="preserve">        ON DELETE NO ACTION</w:t>
+      </w:r>
+    </w:p>
+    <w:p>
+      <w:pPr>
+        <w:spacing w:line="276" w:lineRule="auto"/>
+      </w:pPr>
+      <w:r>
+        <w:t xml:space="preserve">        NOT VALID,</w:t>
+      </w:r>
+    </w:p>
+    <w:p>
+      <w:pPr>
+        <w:spacing w:line="276" w:lineRule="auto"/>
+      </w:pPr>
+      <w:r>
+        <w:t xml:space="preserve">    CONSTRAINT "FKTID" FOREIGN KEY ("TID")</w:t>
+      </w:r>
+    </w:p>
+    <w:p>
+      <w:pPr>
+        <w:spacing w:line="276" w:lineRule="auto"/>
+      </w:pPr>
+      <w:r>
+        <w:t xml:space="preserve">        REFERENCES </w:t>
+      </w:r>
+      <w:proofErr w:type="spellStart"/>
+      <w:r>
+        <w:t>public."TEAM</w:t>
+      </w:r>
+      <w:proofErr w:type="spellEnd"/>
+      <w:r>
+        <w:t>" ("TID") MATCH SIMPLE</w:t>
+      </w:r>
+    </w:p>
+    <w:p>
+      <w:pPr>
+        <w:spacing w:line="276" w:lineRule="auto"/>
+      </w:pPr>
+      <w:r>
+        <w:t xml:space="preserve">        ON UPDATE NO ACTION</w:t>
+      </w:r>
+    </w:p>
+    <w:p>
+      <w:pPr>
+        <w:spacing w:line="276" w:lineRule="auto"/>
+      </w:pPr>
+      <w:r>
+        <w:t xml:space="preserve">        ON DELETE NO ACTION</w:t>
+      </w:r>
+    </w:p>
+    <w:p>
+      <w:pPr>
+        <w:spacing w:line="276" w:lineRule="auto"/>
+      </w:pPr>
+      <w:r>
+        <w:t xml:space="preserve">        NOT VALID</w:t>
+      </w:r>
+    </w:p>
+    <w:p>
+      <w:pPr>
+        <w:spacing w:line="276" w:lineRule="auto"/>
+      </w:pPr>
+      <w:r>
+        <w:t>)</w:t>
+      </w:r>
+    </w:p>
+    <w:p>
+      <w:pPr>
+        <w:spacing w:line="276" w:lineRule="auto"/>
+        <w:rPr>
+          <w:b/>
+          <w:bCs/>
+        </w:rPr>
+      </w:pPr>
+    </w:p>
+    <w:p>
+      <w:pPr>
+        <w:spacing w:line="276" w:lineRule="auto"/>
+        <w:rPr>
+          <w:b/>
+          <w:bCs/>
+          <w:i/>
+          <w:iCs/>
+        </w:rPr>
+      </w:pPr>
+      <w:r>
+        <w:rPr>
+          <w:b/>
+          <w:bCs/>
+          <w:i/>
+          <w:iCs/>
+        </w:rPr>
+        <w:t xml:space="preserve">TABLE </w:t>
+      </w:r>
+      <w:r>
+        <w:rPr>
+          <w:b/>
+          <w:bCs/>
+          <w:i/>
+          <w:iCs/>
+        </w:rPr>
+        <w:t>TEAM:</w:t>
+      </w:r>
+    </w:p>
+    <w:p>
+      <w:pPr>
+        <w:spacing w:line="276" w:lineRule="auto"/>
+      </w:pPr>
+      <w:r>
+        <w:t xml:space="preserve">CREATE TABLE </w:t>
+      </w:r>
+      <w:proofErr w:type="spellStart"/>
+      <w:r>
+        <w:t>public."TEAM</w:t>
+      </w:r>
+      <w:proofErr w:type="spellEnd"/>
+      <w:r>
+        <w:t>"</w:t>
+      </w:r>
+    </w:p>
+    <w:p>
+      <w:pPr>
+        <w:spacing w:line="276" w:lineRule="auto"/>
+      </w:pPr>
+      <w:r>
+        <w:t>(</w:t>
+      </w:r>
+    </w:p>
+    <w:p>
+      <w:pPr>
+        <w:spacing w:line="276" w:lineRule="auto"/>
+      </w:pPr>
+      <w:r>
+        <w:t xml:space="preserve">    "TID" integer NOT NULL,</w:t>
+      </w:r>
+    </w:p>
+    <w:p>
+      <w:pPr>
+        <w:spacing w:line="276" w:lineRule="auto"/>
+      </w:pPr>
+      <w:r>
+        <w:t xml:space="preserve">    "TNAME" character </w:t>
+      </w:r>
+      <w:proofErr w:type="gramStart"/>
+      <w:r>
+        <w:t>varying(</w:t>
+      </w:r>
+      <w:proofErr w:type="gramEnd"/>
+      <w:r>
+        <w:t>7) COLLATE pg_</w:t>
+      </w:r>
+      <w:proofErr w:type="spellStart"/>
+      <w:r>
+        <w:t>catalog</w:t>
+      </w:r>
+      <w:proofErr w:type="spellEnd"/>
+      <w:r>
+        <w:t>."default",</w:t>
+      </w:r>
+    </w:p>
+    <w:p>
+      <w:pPr>
+        <w:spacing w:line="276" w:lineRule="auto"/>
+      </w:pPr>
+      <w:r>
+        <w:t xml:space="preserve">    CONSTRAINT "PKTEAM" PRIMARY KEY ("TID")</w:t>
+      </w:r>
+    </w:p>
+    <w:p>
+      <w:pPr>
+        <w:spacing w:line="276" w:lineRule="auto"/>
+        <w:rPr>
+          <w:b/>
+          <w:bCs/>
+        </w:rPr>
+      </w:pPr>
+      <w:r>
+        <w:t>)</w:t>
       </w:r>
     </w:p>
     <w:p>
@@ -2099,10 +2760,6 @@
     <w:p>
       <w:pPr>
         <w:spacing w:line="276" w:lineRule="auto"/>
-        <w:rPr>
-          <w:b/>
-          <w:bCs/>
-        </w:rPr>
       </w:pPr>
       <w:r>
         <w:rPr>
@@ -2112,182 +2769,94 @@
         <w:t xml:space="preserve">SQL1: </w:t>
       </w:r>
       <w:r>
-        <w:rPr>
-          <w:b/>
-          <w:bCs/>
-        </w:rPr>
         <w:t xml:space="preserve">SELECT </w:t>
       </w:r>
       <w:proofErr w:type="gramStart"/>
       <w:r>
-        <w:rPr>
-          <w:b/>
-          <w:bCs/>
-        </w:rPr>
         <w:t>COUNT(</w:t>
       </w:r>
       <w:proofErr w:type="spellStart"/>
       <w:proofErr w:type="gramEnd"/>
       <w:r>
-        <w:rPr>
-          <w:b/>
-          <w:bCs/>
-        </w:rPr>
         <w:t>public."STUDENT"."SID</w:t>
       </w:r>
       <w:proofErr w:type="spellEnd"/>
       <w:r>
-        <w:rPr>
-          <w:b/>
-          <w:bCs/>
-        </w:rPr>
         <w:t xml:space="preserve">"), </w:t>
       </w:r>
       <w:proofErr w:type="spellStart"/>
       <w:r>
-        <w:rPr>
-          <w:b/>
-          <w:bCs/>
-        </w:rPr>
         <w:t>public."HOMECITY"."HCID</w:t>
       </w:r>
       <w:proofErr w:type="spellEnd"/>
       <w:r>
-        <w:rPr>
-          <w:b/>
-          <w:bCs/>
-        </w:rPr>
         <w:t>"</w:t>
       </w:r>
     </w:p>
     <w:p>
       <w:pPr>
         <w:spacing w:line="276" w:lineRule="auto"/>
-        <w:rPr>
-          <w:b/>
-          <w:bCs/>
-        </w:rPr>
-      </w:pPr>
-      <w:r>
-        <w:rPr>
-          <w:b/>
-          <w:bCs/>
-        </w:rPr>
+      </w:pPr>
+      <w:r>
         <w:tab/>
         <w:t xml:space="preserve">FROM </w:t>
       </w:r>
       <w:proofErr w:type="spellStart"/>
       <w:r>
-        <w:rPr>
-          <w:b/>
-          <w:bCs/>
-        </w:rPr>
         <w:t>public."STUDENT</w:t>
       </w:r>
       <w:proofErr w:type="spellEnd"/>
       <w:r>
-        <w:rPr>
-          <w:b/>
-          <w:bCs/>
-        </w:rPr>
         <w:t xml:space="preserve">", </w:t>
       </w:r>
       <w:proofErr w:type="spellStart"/>
       <w:r>
-        <w:rPr>
-          <w:b/>
-          <w:bCs/>
-        </w:rPr>
         <w:t>public."HOMECITY</w:t>
       </w:r>
       <w:proofErr w:type="spellEnd"/>
       <w:r>
-        <w:rPr>
-          <w:b/>
-          <w:bCs/>
-        </w:rPr>
         <w:t>"</w:t>
       </w:r>
     </w:p>
     <w:p>
       <w:pPr>
         <w:spacing w:line="276" w:lineRule="auto"/>
-        <w:rPr>
-          <w:b/>
-          <w:bCs/>
-        </w:rPr>
-      </w:pPr>
-      <w:r>
-        <w:rPr>
-          <w:b/>
-          <w:bCs/>
-        </w:rPr>
+      </w:pPr>
+      <w:r>
         <w:tab/>
         <w:t xml:space="preserve">WHERE </w:t>
       </w:r>
       <w:proofErr w:type="spellStart"/>
       <w:r>
-        <w:rPr>
-          <w:b/>
-          <w:bCs/>
-        </w:rPr>
         <w:t>public."HOMECITY"."HCID</w:t>
       </w:r>
       <w:proofErr w:type="spellEnd"/>
       <w:r>
-        <w:rPr>
-          <w:b/>
-          <w:bCs/>
-        </w:rPr>
         <w:t xml:space="preserve">" = </w:t>
       </w:r>
       <w:proofErr w:type="spellStart"/>
       <w:r>
-        <w:rPr>
-          <w:b/>
-          <w:bCs/>
-        </w:rPr>
         <w:t>public."STUDENT"."HCID</w:t>
       </w:r>
       <w:proofErr w:type="spellEnd"/>
       <w:r>
-        <w:rPr>
-          <w:b/>
-          <w:bCs/>
-        </w:rPr>
         <w:t>"</w:t>
       </w:r>
     </w:p>
     <w:p>
       <w:pPr>
         <w:spacing w:line="276" w:lineRule="auto"/>
-        <w:rPr>
-          <w:b/>
-          <w:bCs/>
-        </w:rPr>
-      </w:pPr>
-      <w:r>
-        <w:rPr>
-          <w:b/>
-          <w:bCs/>
-        </w:rPr>
+      </w:pPr>
+      <w:r>
         <w:tab/>
         <w:t xml:space="preserve">GROUP BY </w:t>
       </w:r>
       <w:proofErr w:type="spellStart"/>
       <w:r>
-        <w:rPr>
-          <w:b/>
-          <w:bCs/>
-        </w:rPr>
         <w:t>public."HOMECITY"."HCID</w:t>
       </w:r>
       <w:proofErr w:type="spellEnd"/>
       <w:r>
-        <w:rPr>
-          <w:b/>
-          <w:bCs/>
-        </w:rPr>
         <w:t>"</w:t>
       </w:r>
     </w:p>
@@ -2303,10 +2872,6 @@
     <w:p>
       <w:pPr>
         <w:spacing w:line="276" w:lineRule="auto"/>
-        <w:rPr>
-          <w:b/>
-          <w:bCs/>
-        </w:rPr>
       </w:pPr>
       <w:r>
         <w:rPr>
@@ -2319,284 +2884,336 @@
         <w:t xml:space="preserve"> </w:t>
       </w:r>
       <w:r>
-        <w:rPr>
-          <w:b/>
-          <w:bCs/>
-        </w:rPr>
         <w:t xml:space="preserve">SELECT </w:t>
       </w:r>
       <w:proofErr w:type="gramStart"/>
       <w:r>
-        <w:rPr>
-          <w:b/>
-          <w:bCs/>
-        </w:rPr>
         <w:t>COUNT(</w:t>
       </w:r>
       <w:proofErr w:type="spellStart"/>
       <w:proofErr w:type="gramEnd"/>
       <w:r>
-        <w:rPr>
-          <w:b/>
-          <w:bCs/>
-        </w:rPr>
         <w:t>public."STUDENT"."SID</w:t>
       </w:r>
       <w:proofErr w:type="spellEnd"/>
       <w:r>
-        <w:rPr>
-          <w:b/>
-          <w:bCs/>
-        </w:rPr>
         <w:t xml:space="preserve">"), </w:t>
       </w:r>
       <w:proofErr w:type="spellStart"/>
       <w:r>
-        <w:rPr>
-          <w:b/>
-          <w:bCs/>
-        </w:rPr>
         <w:t>public."TEAM"."TNAME</w:t>
       </w:r>
       <w:proofErr w:type="spellEnd"/>
       <w:r>
-        <w:rPr>
-          <w:b/>
-          <w:bCs/>
-        </w:rPr>
         <w:t>"</w:t>
       </w:r>
     </w:p>
     <w:p>
       <w:pPr>
         <w:spacing w:line="276" w:lineRule="auto"/>
-        <w:rPr>
-          <w:b/>
-          <w:bCs/>
-        </w:rPr>
-      </w:pPr>
-      <w:r>
-        <w:rPr>
-          <w:b/>
-          <w:bCs/>
-        </w:rPr>
+      </w:pPr>
+      <w:r>
         <w:tab/>
         <w:t xml:space="preserve">FROM </w:t>
       </w:r>
       <w:proofErr w:type="spellStart"/>
       <w:r>
-        <w:rPr>
-          <w:b/>
-          <w:bCs/>
-        </w:rPr>
         <w:t>public."STUDENT</w:t>
       </w:r>
       <w:proofErr w:type="spellEnd"/>
       <w:r>
-        <w:rPr>
-          <w:b/>
-          <w:bCs/>
-        </w:rPr>
         <w:t xml:space="preserve">", </w:t>
       </w:r>
       <w:proofErr w:type="spellStart"/>
       <w:r>
-        <w:rPr>
-          <w:b/>
-          <w:bCs/>
-        </w:rPr>
         <w:t>public."STUDENT_JOINYEAR</w:t>
       </w:r>
       <w:proofErr w:type="spellEnd"/>
       <w:r>
-        <w:rPr>
-          <w:b/>
-          <w:bCs/>
-        </w:rPr>
         <w:t xml:space="preserve">", </w:t>
       </w:r>
       <w:proofErr w:type="spellStart"/>
       <w:r>
-        <w:rPr>
-          <w:b/>
-          <w:bCs/>
-        </w:rPr>
         <w:t>public."TEAM</w:t>
       </w:r>
       <w:proofErr w:type="spellEnd"/>
       <w:r>
-        <w:rPr>
-          <w:b/>
-          <w:bCs/>
-        </w:rPr>
         <w:t>"</w:t>
       </w:r>
     </w:p>
     <w:p>
       <w:pPr>
         <w:spacing w:line="276" w:lineRule="auto"/>
-        <w:rPr>
-          <w:b/>
-          <w:bCs/>
-        </w:rPr>
-      </w:pPr>
-      <w:r>
-        <w:rPr>
-          <w:b/>
-          <w:bCs/>
-        </w:rPr>
+      </w:pPr>
+      <w:r>
         <w:tab/>
         <w:t xml:space="preserve">WHERE </w:t>
       </w:r>
       <w:proofErr w:type="spellStart"/>
       <w:r>
-        <w:rPr>
-          <w:b/>
-          <w:bCs/>
-        </w:rPr>
         <w:t>public."STUDENT"."SID</w:t>
       </w:r>
       <w:proofErr w:type="spellEnd"/>
       <w:r>
-        <w:rPr>
-          <w:b/>
-          <w:bCs/>
-        </w:rPr>
         <w:t xml:space="preserve">" = </w:t>
       </w:r>
       <w:proofErr w:type="spellStart"/>
       <w:r>
-        <w:rPr>
-          <w:b/>
-          <w:bCs/>
-        </w:rPr>
         <w:t>public."STUDENT_JOINYEAR"."SID</w:t>
       </w:r>
       <w:proofErr w:type="spellEnd"/>
       <w:r>
-        <w:rPr>
-          <w:b/>
-          <w:bCs/>
-        </w:rPr>
         <w:t>"</w:t>
       </w:r>
     </w:p>
     <w:p>
       <w:pPr>
         <w:spacing w:line="276" w:lineRule="auto"/>
-        <w:rPr>
-          <w:b/>
-          <w:bCs/>
-        </w:rPr>
-      </w:pPr>
-      <w:r>
-        <w:rPr>
-          <w:b/>
-          <w:bCs/>
-        </w:rPr>
+      </w:pPr>
+      <w:r>
         <w:tab/>
         <w:t xml:space="preserve">AND </w:t>
       </w:r>
       <w:proofErr w:type="spellStart"/>
       <w:r>
-        <w:rPr>
-          <w:b/>
-          <w:bCs/>
-        </w:rPr>
         <w:t>public."TEAM"."TID</w:t>
       </w:r>
       <w:proofErr w:type="spellEnd"/>
       <w:r>
-        <w:rPr>
-          <w:b/>
-          <w:bCs/>
-        </w:rPr>
         <w:t xml:space="preserve">" = </w:t>
       </w:r>
       <w:proofErr w:type="spellStart"/>
       <w:r>
-        <w:rPr>
-          <w:b/>
-          <w:bCs/>
-        </w:rPr>
         <w:t>public."STUDENT_JOINYEAR"."TID</w:t>
       </w:r>
       <w:proofErr w:type="spellEnd"/>
       <w:r>
-        <w:rPr>
-          <w:b/>
-          <w:bCs/>
-        </w:rPr>
         <w:t>"</w:t>
       </w:r>
     </w:p>
     <w:p>
       <w:pPr>
         <w:spacing w:line="276" w:lineRule="auto"/>
-        <w:rPr>
-          <w:b/>
-          <w:bCs/>
-        </w:rPr>
-      </w:pPr>
-      <w:r>
-        <w:rPr>
-          <w:b/>
-          <w:bCs/>
-        </w:rPr>
+      </w:pPr>
+      <w:r>
         <w:tab/>
         <w:t xml:space="preserve">AND </w:t>
       </w:r>
       <w:proofErr w:type="spellStart"/>
       <w:r>
-        <w:rPr>
-          <w:b/>
-          <w:bCs/>
-        </w:rPr>
         <w:t>public."STUDENT_JOINYEAR"."JYEAR</w:t>
       </w:r>
       <w:proofErr w:type="spellEnd"/>
       <w:r>
-        <w:rPr>
-          <w:b/>
-          <w:bCs/>
-        </w:rPr>
         <w:t>" = 2001</w:t>
       </w:r>
     </w:p>
     <w:p>
       <w:pPr>
         <w:spacing w:line="276" w:lineRule="auto"/>
-        <w:rPr>
-          <w:b/>
-          <w:bCs/>
-        </w:rPr>
-      </w:pPr>
-      <w:r>
-        <w:rPr>
-          <w:b/>
-          <w:bCs/>
-        </w:rPr>
+      </w:pPr>
+      <w:r>
         <w:tab/>
         <w:t xml:space="preserve">GROUP BY </w:t>
       </w:r>
       <w:proofErr w:type="spellStart"/>
       <w:r>
-        <w:rPr>
-          <w:b/>
-          <w:bCs/>
-        </w:rPr>
         <w:t>public."TEAM"."TNAME</w:t>
       </w:r>
       <w:proofErr w:type="spellEnd"/>
       <w:r>
-        <w:rPr>
-          <w:b/>
-          <w:bCs/>
-        </w:rPr>
         <w:t>"</w:t>
       </w:r>
-      <w:bookmarkStart w:id="0" w:name="_GoBack"/>
-      <w:bookmarkEnd w:id="0"/>
+    </w:p>
+    <w:p>
+      <w:pPr>
+        <w:spacing w:line="276" w:lineRule="auto"/>
+      </w:pPr>
+    </w:p>
+    <w:p>
+      <w:pPr>
+        <w:spacing w:line="276" w:lineRule="auto"/>
+      </w:pPr>
+      <w:r>
+        <w:rPr>
+          <w:b/>
+          <w:bCs/>
+        </w:rPr>
+        <w:t xml:space="preserve">SQL5: </w:t>
+      </w:r>
+      <w:r>
+        <w:t xml:space="preserve">SELECT </w:t>
+      </w:r>
+      <w:proofErr w:type="gramStart"/>
+      <w:r>
+        <w:t>COUNT(</w:t>
+      </w:r>
+      <w:proofErr w:type="gramEnd"/>
+      <w:r>
+        <w:t xml:space="preserve">DISTINCT </w:t>
+      </w:r>
+      <w:proofErr w:type="spellStart"/>
+      <w:r>
+        <w:t>public."TEAM"."TID</w:t>
+      </w:r>
+      <w:proofErr w:type="spellEnd"/>
+      <w:r>
+        <w:t xml:space="preserve">"), </w:t>
+      </w:r>
+      <w:proofErr w:type="spellStart"/>
+      <w:r>
+        <w:t>public."STUDENT"."SNAME</w:t>
+      </w:r>
+      <w:proofErr w:type="spellEnd"/>
+      <w:r>
+        <w:t>"</w:t>
+      </w:r>
+    </w:p>
+    <w:p>
+      <w:pPr>
+        <w:spacing w:line="276" w:lineRule="auto"/>
+      </w:pPr>
+      <w:r>
+        <w:tab/>
+        <w:t xml:space="preserve">FROM </w:t>
+      </w:r>
+      <w:proofErr w:type="spellStart"/>
+      <w:r>
+        <w:t>public."STUDENT</w:t>
+      </w:r>
+      <w:proofErr w:type="spellEnd"/>
+      <w:r>
+        <w:t xml:space="preserve">", </w:t>
+      </w:r>
+      <w:proofErr w:type="spellStart"/>
+      <w:r>
+        <w:t>public."STUDENT_JOINYEAR</w:t>
+      </w:r>
+      <w:proofErr w:type="spellEnd"/>
+      <w:r>
+        <w:t xml:space="preserve">", </w:t>
+      </w:r>
+      <w:proofErr w:type="spellStart"/>
+      <w:r>
+        <w:t>public."TEAM</w:t>
+      </w:r>
+      <w:proofErr w:type="spellEnd"/>
+      <w:r>
+        <w:t>"</w:t>
+      </w:r>
+    </w:p>
+    <w:p>
+      <w:pPr>
+        <w:spacing w:line="276" w:lineRule="auto"/>
+      </w:pPr>
+      <w:r>
+        <w:tab/>
+        <w:t xml:space="preserve">WHERE </w:t>
+      </w:r>
+      <w:proofErr w:type="spellStart"/>
+      <w:r>
+        <w:t>public."STUDENT"."SID</w:t>
+      </w:r>
+      <w:proofErr w:type="spellEnd"/>
+      <w:r>
+        <w:t xml:space="preserve">" = </w:t>
+      </w:r>
+      <w:proofErr w:type="spellStart"/>
+      <w:r>
+        <w:t>public."STUDENT_JOINYEAR"."SID</w:t>
+      </w:r>
+      <w:proofErr w:type="spellEnd"/>
+      <w:r>
+        <w:t>"</w:t>
+      </w:r>
+    </w:p>
+    <w:p>
+      <w:pPr>
+        <w:spacing w:line="276" w:lineRule="auto"/>
+      </w:pPr>
+      <w:r>
+        <w:tab/>
+        <w:t xml:space="preserve">AND </w:t>
+      </w:r>
+      <w:proofErr w:type="spellStart"/>
+      <w:r>
+        <w:t>public."TEAM"."TID</w:t>
+      </w:r>
+      <w:proofErr w:type="spellEnd"/>
+      <w:r>
+        <w:t xml:space="preserve">" = </w:t>
+      </w:r>
+      <w:proofErr w:type="spellStart"/>
+      <w:r>
+        <w:t>public."STUDENT_JOINYEAR"."TID</w:t>
+      </w:r>
+      <w:proofErr w:type="spellEnd"/>
+      <w:r>
+        <w:t>"</w:t>
+      </w:r>
+    </w:p>
+    <w:p>
+      <w:pPr>
+        <w:spacing w:line="276" w:lineRule="auto"/>
+      </w:pPr>
+      <w:r>
+        <w:tab/>
+        <w:t xml:space="preserve">AND </w:t>
+      </w:r>
+      <w:proofErr w:type="spellStart"/>
+      <w:r>
+        <w:t>public."STUDENT_JOINYEAR"."JYEAR</w:t>
+      </w:r>
+      <w:proofErr w:type="spellEnd"/>
+      <w:r>
+        <w:t>" &gt;= 2001</w:t>
+      </w:r>
+    </w:p>
+    <w:p>
+      <w:pPr>
+        <w:spacing w:line="276" w:lineRule="auto"/>
+      </w:pPr>
+      <w:r>
+        <w:tab/>
+        <w:t xml:space="preserve">GROUP BY </w:t>
+      </w:r>
+      <w:proofErr w:type="spellStart"/>
+      <w:r>
+        <w:t>public."STUDENT"."SNAME</w:t>
+      </w:r>
+      <w:proofErr w:type="spellEnd"/>
+      <w:r>
+        <w:t>"</w:t>
+      </w:r>
+    </w:p>
+    <w:p>
+      <w:pPr>
+        <w:spacing w:line="276" w:lineRule="auto"/>
+      </w:pPr>
+    </w:p>
+    <w:p>
+      <w:pPr>
+        <w:spacing w:line="276" w:lineRule="auto"/>
+        <w:rPr>
+          <w:b/>
+          <w:bCs/>
+        </w:rPr>
+      </w:pPr>
+      <w:r>
+        <w:rPr>
+          <w:b/>
+          <w:bCs/>
+        </w:rPr>
+        <w:tab/>
+        <w:t>(Currently presents count without removing Philip)</w:t>
+      </w:r>
+      <w:r>
+        <w:rPr>
+          <w:b/>
+          <w:bCs/>
+        </w:rPr>
+        <w:t xml:space="preserve"> *******</w:t>
+      </w:r>
     </w:p>
     <w:sectPr>
       <w:pgSz w:w="11900" w:h="16840"/>

</xml_diff>

<commit_message>
All tasks verified, todo: clean up SQL syntax
</commit_message>
<xml_diff>
--- a/Technical Report.docx
+++ b/Technical Report.docx
@@ -44,7 +44,13 @@
         <w:t xml:space="preserve"> </w:t>
       </w:r>
       <w:r>
+        <w:rPr>
+          <w:u w:val="single"/>
+        </w:rPr>
         <w:t>2460681S</w:t>
+      </w:r>
+      <w:r>
+        <w:t xml:space="preserve"> &gt;</w:t>
       </w:r>
       <w:r>
         <w:t xml:space="preserve"> Wesley Scott</w:t>
@@ -2228,11 +2234,120 @@
           <w:bCs/>
         </w:rPr>
       </w:pPr>
-      <w:r>
-        <w:rPr>
-          <w:b/>
-          <w:bCs/>
-        </w:rPr>
+    </w:p>
+    <w:p>
+      <w:pPr>
+        <w:spacing w:line="276" w:lineRule="auto"/>
+        <w:rPr>
+          <w:b/>
+          <w:bCs/>
+        </w:rPr>
+      </w:pPr>
+    </w:p>
+    <w:p>
+      <w:pPr>
+        <w:spacing w:line="276" w:lineRule="auto"/>
+        <w:rPr>
+          <w:b/>
+          <w:bCs/>
+        </w:rPr>
+      </w:pPr>
+    </w:p>
+    <w:p>
+      <w:pPr>
+        <w:spacing w:line="276" w:lineRule="auto"/>
+        <w:rPr>
+          <w:b/>
+          <w:bCs/>
+        </w:rPr>
+      </w:pPr>
+    </w:p>
+    <w:p>
+      <w:pPr>
+        <w:spacing w:line="276" w:lineRule="auto"/>
+        <w:rPr>
+          <w:b/>
+          <w:bCs/>
+        </w:rPr>
+      </w:pPr>
+    </w:p>
+    <w:p>
+      <w:pPr>
+        <w:spacing w:line="276" w:lineRule="auto"/>
+        <w:rPr>
+          <w:b/>
+          <w:bCs/>
+        </w:rPr>
+      </w:pPr>
+    </w:p>
+    <w:p>
+      <w:pPr>
+        <w:spacing w:line="276" w:lineRule="auto"/>
+        <w:rPr>
+          <w:b/>
+          <w:bCs/>
+        </w:rPr>
+      </w:pPr>
+    </w:p>
+    <w:p>
+      <w:pPr>
+        <w:spacing w:line="276" w:lineRule="auto"/>
+        <w:rPr>
+          <w:b/>
+          <w:bCs/>
+        </w:rPr>
+      </w:pPr>
+    </w:p>
+    <w:p>
+      <w:pPr>
+        <w:spacing w:line="276" w:lineRule="auto"/>
+        <w:rPr>
+          <w:b/>
+          <w:bCs/>
+        </w:rPr>
+      </w:pPr>
+    </w:p>
+    <w:p>
+      <w:pPr>
+        <w:spacing w:line="276" w:lineRule="auto"/>
+        <w:rPr>
+          <w:b/>
+          <w:bCs/>
+        </w:rPr>
+      </w:pPr>
+    </w:p>
+    <w:p>
+      <w:pPr>
+        <w:spacing w:line="276" w:lineRule="auto"/>
+        <w:rPr>
+          <w:b/>
+          <w:bCs/>
+        </w:rPr>
+      </w:pPr>
+    </w:p>
+    <w:p>
+      <w:pPr>
+        <w:spacing w:line="276" w:lineRule="auto"/>
+        <w:rPr>
+          <w:b/>
+          <w:bCs/>
+        </w:rPr>
+      </w:pPr>
+    </w:p>
+    <w:p>
+      <w:pPr>
+        <w:spacing w:line="276" w:lineRule="auto"/>
+        <w:rPr>
+          <w:b/>
+          <w:bCs/>
+        </w:rPr>
+      </w:pPr>
+      <w:r>
+        <w:rPr>
+          <w:b/>
+          <w:bCs/>
+        </w:rPr>
+        <w:lastRenderedPageBreak/>
         <w:t>Task 2: SQL Statements</w:t>
       </w:r>
     </w:p>
@@ -2242,6 +2357,88 @@
         <w:rPr>
           <w:b/>
           <w:bCs/>
+        </w:rPr>
+      </w:pPr>
+    </w:p>
+    <w:p>
+      <w:pPr>
+        <w:spacing w:line="276" w:lineRule="auto"/>
+        <w:rPr>
+          <w:b/>
+          <w:bCs/>
+        </w:rPr>
+      </w:pPr>
+      <w:r>
+        <w:rPr>
+          <w:b/>
+          <w:bCs/>
+        </w:rPr>
+        <w:t xml:space="preserve">FAO of marker: SQL statements are verified using </w:t>
+      </w:r>
+      <w:proofErr w:type="spellStart"/>
+      <w:r>
+        <w:rPr>
+          <w:b/>
+          <w:bCs/>
+        </w:rPr>
+        <w:t>pgAdmin</w:t>
+      </w:r>
+      <w:proofErr w:type="spellEnd"/>
+      <w:r>
+        <w:rPr>
+          <w:b/>
+          <w:bCs/>
+        </w:rPr>
+        <w:t>, and as such had syntax (e.g. “</w:t>
+      </w:r>
+      <w:proofErr w:type="spellStart"/>
+      <w:r>
+        <w:rPr>
+          <w:b/>
+          <w:bCs/>
+        </w:rPr>
+        <w:t>public</w:t>
+      </w:r>
+      <w:proofErr w:type="gramStart"/>
+      <w:r>
+        <w:rPr>
+          <w:b/>
+          <w:bCs/>
+        </w:rPr>
+        <w:t>.”TABLE</w:t>
+      </w:r>
+      <w:proofErr w:type="gramEnd"/>
+      <w:r>
+        <w:rPr>
+          <w:b/>
+          <w:bCs/>
+        </w:rPr>
+        <w:t>”.”ATTRIBUTE</w:t>
+      </w:r>
+      <w:proofErr w:type="spellEnd"/>
+      <w:r>
+        <w:rPr>
+          <w:b/>
+          <w:bCs/>
+        </w:rPr>
+        <w:t>”). This has been edited out to conform with my understand of expectations of the coursework.</w:t>
+      </w:r>
+    </w:p>
+    <w:p>
+      <w:pPr>
+        <w:spacing w:line="276" w:lineRule="auto"/>
+        <w:rPr>
+          <w:b/>
+          <w:bCs/>
+        </w:rPr>
+      </w:pPr>
+    </w:p>
+    <w:p>
+      <w:pPr>
+        <w:spacing w:line="276" w:lineRule="auto"/>
+        <w:rPr>
+          <w:b/>
+          <w:bCs/>
           <w:u w:val="single"/>
         </w:rPr>
       </w:pPr>
@@ -2384,6 +2581,264 @@
       </w:pPr>
       <w:r>
         <w:t xml:space="preserve">        REFERENCES HOMECITY (HCID)</w:t>
+      </w:r>
+    </w:p>
+    <w:p>
+      <w:pPr>
+        <w:spacing w:line="276" w:lineRule="auto"/>
+      </w:pPr>
+      <w:r>
+        <w:t xml:space="preserve">        ON UPDATE </w:t>
+      </w:r>
+      <w:r>
+        <w:t>CASCADE</w:t>
+      </w:r>
+    </w:p>
+    <w:p>
+      <w:pPr>
+        <w:spacing w:line="276" w:lineRule="auto"/>
+      </w:pPr>
+      <w:r>
+        <w:t xml:space="preserve">        ON DELETE </w:t>
+      </w:r>
+      <w:r>
+        <w:t>CASECADE</w:t>
+      </w:r>
+    </w:p>
+    <w:p>
+      <w:pPr>
+        <w:spacing w:line="276" w:lineRule="auto"/>
+      </w:pPr>
+      <w:r>
+        <w:t>)</w:t>
+      </w:r>
+    </w:p>
+    <w:p>
+      <w:pPr>
+        <w:spacing w:line="276" w:lineRule="auto"/>
+      </w:pPr>
+    </w:p>
+    <w:p>
+      <w:pPr>
+        <w:spacing w:line="276" w:lineRule="auto"/>
+      </w:pPr>
+      <w:r>
+        <w:t xml:space="preserve">If a HOMECITY is deleted or updated, we want those changes to be reflected in the child of the </w:t>
+      </w:r>
+      <w:r>
+        <w:t>relationship</w:t>
+      </w:r>
+      <w:r>
+        <w:t>.</w:t>
+      </w:r>
+    </w:p>
+    <w:p>
+      <w:pPr>
+        <w:spacing w:line="276" w:lineRule="auto"/>
+      </w:pPr>
+    </w:p>
+    <w:p>
+      <w:pPr>
+        <w:spacing w:line="276" w:lineRule="auto"/>
+        <w:rPr>
+          <w:b/>
+          <w:bCs/>
+          <w:i/>
+          <w:iCs/>
+        </w:rPr>
+      </w:pPr>
+      <w:r>
+        <w:rPr>
+          <w:b/>
+          <w:bCs/>
+          <w:i/>
+          <w:iCs/>
+        </w:rPr>
+        <w:t xml:space="preserve">TABLE </w:t>
+      </w:r>
+      <w:r>
+        <w:rPr>
+          <w:b/>
+          <w:bCs/>
+          <w:i/>
+          <w:iCs/>
+        </w:rPr>
+        <w:t xml:space="preserve">HOMECITY: </w:t>
+      </w:r>
+    </w:p>
+    <w:p>
+      <w:pPr>
+        <w:spacing w:line="276" w:lineRule="auto"/>
+      </w:pPr>
+      <w:r>
+        <w:t>CREATE TABLE</w:t>
+      </w:r>
+      <w:r>
+        <w:t xml:space="preserve"> </w:t>
+      </w:r>
+      <w:r>
+        <w:t>HOMECITY</w:t>
+      </w:r>
+    </w:p>
+    <w:p>
+      <w:pPr>
+        <w:spacing w:line="276" w:lineRule="auto"/>
+      </w:pPr>
+      <w:r>
+        <w:t>(</w:t>
+      </w:r>
+    </w:p>
+    <w:p>
+      <w:pPr>
+        <w:spacing w:line="276" w:lineRule="auto"/>
+      </w:pPr>
+      <w:r>
+        <w:t xml:space="preserve">    HCID character </w:t>
+      </w:r>
+      <w:proofErr w:type="gramStart"/>
+      <w:r>
+        <w:t>varying(</w:t>
+      </w:r>
+      <w:proofErr w:type="gramEnd"/>
+      <w:r>
+        <w:t>2) NOT NULL,</w:t>
+      </w:r>
+    </w:p>
+    <w:p>
+      <w:pPr>
+        <w:spacing w:line="276" w:lineRule="auto"/>
+      </w:pPr>
+      <w:r>
+        <w:t xml:space="preserve">    HCNAME character </w:t>
+      </w:r>
+      <w:proofErr w:type="gramStart"/>
+      <w:r>
+        <w:t>varying(</w:t>
+      </w:r>
+      <w:proofErr w:type="gramEnd"/>
+      <w:r>
+        <w:t>2</w:t>
+      </w:r>
+      <w:r>
+        <w:t>0),</w:t>
+      </w:r>
+    </w:p>
+    <w:p>
+      <w:pPr>
+        <w:spacing w:line="276" w:lineRule="auto"/>
+      </w:pPr>
+      <w:r>
+        <w:t xml:space="preserve">    CONSTRAINT "PKHOMECITY" PRIMARY KEY (HCID)</w:t>
+      </w:r>
+    </w:p>
+    <w:p>
+      <w:pPr>
+        <w:spacing w:line="276" w:lineRule="auto"/>
+      </w:pPr>
+      <w:r>
+        <w:t>)</w:t>
+      </w:r>
+    </w:p>
+    <w:p>
+      <w:pPr>
+        <w:spacing w:line="276" w:lineRule="auto"/>
+        <w:rPr>
+          <w:b/>
+          <w:bCs/>
+        </w:rPr>
+      </w:pPr>
+    </w:p>
+    <w:p>
+      <w:pPr>
+        <w:spacing w:line="276" w:lineRule="auto"/>
+        <w:rPr>
+          <w:b/>
+          <w:bCs/>
+          <w:i/>
+          <w:iCs/>
+        </w:rPr>
+      </w:pPr>
+      <w:r>
+        <w:rPr>
+          <w:b/>
+          <w:bCs/>
+          <w:i/>
+          <w:iCs/>
+        </w:rPr>
+        <w:t xml:space="preserve">TABLE </w:t>
+      </w:r>
+      <w:r>
+        <w:rPr>
+          <w:b/>
+          <w:bCs/>
+          <w:i/>
+          <w:iCs/>
+        </w:rPr>
+        <w:t xml:space="preserve">STUDENT_JOINYEAR: </w:t>
+      </w:r>
+    </w:p>
+    <w:p>
+      <w:pPr>
+        <w:spacing w:line="276" w:lineRule="auto"/>
+      </w:pPr>
+      <w:r>
+        <w:t>CREATE TABLE STUDENT_JOINYEAR</w:t>
+      </w:r>
+    </w:p>
+    <w:p>
+      <w:pPr>
+        <w:spacing w:line="276" w:lineRule="auto"/>
+      </w:pPr>
+      <w:r>
+        <w:t>(</w:t>
+      </w:r>
+    </w:p>
+    <w:p>
+      <w:pPr>
+        <w:spacing w:line="276" w:lineRule="auto"/>
+      </w:pPr>
+      <w:r>
+        <w:t xml:space="preserve">    SID integer NOT NULL,</w:t>
+      </w:r>
+    </w:p>
+    <w:p>
+      <w:pPr>
+        <w:spacing w:line="276" w:lineRule="auto"/>
+      </w:pPr>
+      <w:r>
+        <w:t xml:space="preserve">    JYEAR integer NOT NULL,</w:t>
+      </w:r>
+    </w:p>
+    <w:p>
+      <w:pPr>
+        <w:spacing w:line="276" w:lineRule="auto"/>
+      </w:pPr>
+      <w:r>
+        <w:t xml:space="preserve">    TID integer NOT NULL,</w:t>
+      </w:r>
+    </w:p>
+    <w:p>
+      <w:pPr>
+        <w:spacing w:line="276" w:lineRule="auto"/>
+      </w:pPr>
+      <w:r>
+        <w:t xml:space="preserve">    CONSTRAINT "PKJOINYEAR" PRIMARY KEY (SID, JYEAR),</w:t>
+      </w:r>
+    </w:p>
+    <w:p>
+      <w:pPr>
+        <w:spacing w:line="276" w:lineRule="auto"/>
+      </w:pPr>
+      <w:r>
+        <w:t xml:space="preserve">    CONSTRAINT "FKSID" FOREIGN KEY (SID)</w:t>
+      </w:r>
+    </w:p>
+    <w:p>
+      <w:pPr>
+        <w:spacing w:line="276" w:lineRule="auto"/>
+      </w:pPr>
+      <w:r>
+        <w:t xml:space="preserve">        REFERENCES STUDENT (SID) </w:t>
       </w:r>
     </w:p>
     <w:p>
@@ -2406,7 +2861,48 @@
         <w:t xml:space="preserve">        ON DELETE </w:t>
       </w:r>
       <w:r>
-        <w:t>CASECADE</w:t>
+        <w:t>CASCADE</w:t>
+      </w:r>
+      <w:r>
+        <w:t>,</w:t>
+      </w:r>
+    </w:p>
+    <w:p>
+      <w:pPr>
+        <w:spacing w:line="276" w:lineRule="auto"/>
+      </w:pPr>
+      <w:r>
+        <w:t xml:space="preserve">    CONSTRAINT "FKTID" FOREIGN KEY (TID)</w:t>
+      </w:r>
+    </w:p>
+    <w:p>
+      <w:pPr>
+        <w:spacing w:line="276" w:lineRule="auto"/>
+      </w:pPr>
+      <w:r>
+        <w:t xml:space="preserve">        REFERENCES TEAM (TID) </w:t>
+      </w:r>
+    </w:p>
+    <w:p>
+      <w:pPr>
+        <w:spacing w:line="276" w:lineRule="auto"/>
+      </w:pPr>
+      <w:r>
+        <w:t xml:space="preserve">        ON UPDATE </w:t>
+      </w:r>
+      <w:r>
+        <w:t>CASCADE</w:t>
+      </w:r>
+    </w:p>
+    <w:p>
+      <w:pPr>
+        <w:spacing w:line="276" w:lineRule="auto"/>
+      </w:pPr>
+      <w:r>
+        <w:t xml:space="preserve">        ON DELETE </w:t>
+      </w:r>
+      <w:r>
+        <w:t>CASCADE</w:t>
       </w:r>
     </w:p>
     <w:p>
@@ -2425,6 +2921,23 @@
     <w:p>
       <w:pPr>
         <w:spacing w:line="276" w:lineRule="auto"/>
+      </w:pPr>
+      <w:r>
+        <w:t>Where a STUDENTID or TEAMID is deleted or updated, it is desirable to update affected tuples with the child.</w:t>
+      </w:r>
+    </w:p>
+    <w:p>
+      <w:pPr>
+        <w:spacing w:line="276" w:lineRule="auto"/>
+        <w:rPr>
+          <w:b/>
+          <w:bCs/>
+        </w:rPr>
+      </w:pPr>
+    </w:p>
+    <w:p>
+      <w:pPr>
+        <w:spacing w:line="276" w:lineRule="auto"/>
         <w:rPr>
           <w:b/>
           <w:bCs/>
@@ -2448,21 +2961,15 @@
           <w:i/>
           <w:iCs/>
         </w:rPr>
-        <w:t xml:space="preserve">HOMECITY: </w:t>
-      </w:r>
-    </w:p>
-    <w:p>
-      <w:pPr>
-        <w:spacing w:line="276" w:lineRule="auto"/>
-      </w:pPr>
-      <w:r>
-        <w:t>CREATE TABLE</w:t>
-      </w:r>
-      <w:r>
-        <w:t xml:space="preserve"> </w:t>
-      </w:r>
-      <w:r>
-        <w:t>HOMECITY</w:t>
+        <w:t>TEAM:</w:t>
+      </w:r>
+    </w:p>
+    <w:p>
+      <w:pPr>
+        <w:spacing w:line="276" w:lineRule="auto"/>
+      </w:pPr>
+      <w:r>
+        <w:t>CREATE TABLE TEAM</w:t>
       </w:r>
     </w:p>
     <w:p>
@@ -2478,7 +2985,15 @@
         <w:spacing w:line="276" w:lineRule="auto"/>
       </w:pPr>
       <w:r>
-        <w:t xml:space="preserve">    HCID character </w:t>
+        <w:t xml:space="preserve">    TID integer NOT NULL,</w:t>
+      </w:r>
+    </w:p>
+    <w:p>
+      <w:pPr>
+        <w:spacing w:line="276" w:lineRule="auto"/>
+      </w:pPr>
+      <w:r>
+        <w:t xml:space="preserve">    TNAME character </w:t>
       </w:r>
       <w:proofErr w:type="gramStart"/>
       <w:r>
@@ -2486,34 +3001,195 @@
       </w:r>
       <w:proofErr w:type="gramEnd"/>
       <w:r>
-        <w:t>2) NOT NULL,</w:t>
-      </w:r>
-    </w:p>
-    <w:p>
-      <w:pPr>
-        <w:spacing w:line="276" w:lineRule="auto"/>
-      </w:pPr>
-      <w:r>
-        <w:t xml:space="preserve">    HCNAME character </w:t>
+        <w:t>7)</w:t>
+      </w:r>
+      <w:r>
+        <w:t>,</w:t>
+      </w:r>
+    </w:p>
+    <w:p>
+      <w:pPr>
+        <w:spacing w:line="276" w:lineRule="auto"/>
+      </w:pPr>
+      <w:r>
+        <w:t xml:space="preserve">    CONSTRAINT "PKTEAM" PRIMARY KEY (TID)</w:t>
+      </w:r>
+    </w:p>
+    <w:p>
+      <w:pPr>
+        <w:spacing w:line="276" w:lineRule="auto"/>
+      </w:pPr>
+      <w:r>
+        <w:t>)</w:t>
+      </w:r>
+    </w:p>
+    <w:p>
+      <w:pPr>
+        <w:spacing w:line="276" w:lineRule="auto"/>
+      </w:pPr>
+    </w:p>
+    <w:p>
+      <w:pPr>
+        <w:spacing w:line="276" w:lineRule="auto"/>
+        <w:rPr>
+          <w:b/>
+          <w:bCs/>
+          <w:u w:val="single"/>
+        </w:rPr>
+      </w:pPr>
+      <w:r>
+        <w:rPr>
+          <w:b/>
+          <w:bCs/>
+        </w:rPr>
+        <w:t xml:space="preserve">TASK 2.1: </w:t>
+      </w:r>
+      <w:r>
+        <w:rPr>
+          <w:b/>
+          <w:bCs/>
+          <w:u w:val="single"/>
+        </w:rPr>
+        <w:t>TOPIC</w:t>
+      </w:r>
+    </w:p>
+    <w:p>
+      <w:pPr>
+        <w:spacing w:line="276" w:lineRule="auto"/>
+        <w:rPr>
+          <w:b/>
+          <w:bCs/>
+          <w:u w:val="single"/>
+        </w:rPr>
+      </w:pPr>
+    </w:p>
+    <w:p>
+      <w:pPr>
+        <w:spacing w:line="276" w:lineRule="auto"/>
+        <w:rPr>
+          <w:b/>
+          <w:bCs/>
+          <w:i/>
+          <w:iCs/>
+        </w:rPr>
+      </w:pPr>
+      <w:r>
+        <w:rPr>
+          <w:b/>
+          <w:bCs/>
+          <w:i/>
+          <w:iCs/>
+        </w:rPr>
+        <w:t>TABLE ADVISEE_TOPIC</w:t>
+      </w:r>
+      <w:r>
+        <w:rPr>
+          <w:b/>
+          <w:bCs/>
+          <w:i/>
+          <w:iCs/>
+        </w:rPr>
+        <w:t>:</w:t>
+      </w:r>
+    </w:p>
+    <w:p>
+      <w:pPr>
+        <w:spacing w:line="276" w:lineRule="auto"/>
+      </w:pPr>
+      <w:r>
+        <w:t>CREATE TABLE ADVISEE_TOPIC</w:t>
+      </w:r>
+    </w:p>
+    <w:p>
+      <w:pPr>
+        <w:spacing w:line="276" w:lineRule="auto"/>
+      </w:pPr>
+      <w:r>
+        <w:t>(</w:t>
+      </w:r>
+    </w:p>
+    <w:p>
+      <w:pPr>
+        <w:spacing w:line="276" w:lineRule="auto"/>
+      </w:pPr>
+      <w:r>
+        <w:t xml:space="preserve">    SID integer NOT NULL,</w:t>
+      </w:r>
+    </w:p>
+    <w:p>
+      <w:pPr>
+        <w:spacing w:line="276" w:lineRule="auto"/>
+      </w:pPr>
+      <w:r>
+        <w:t xml:space="preserve">    TOPIC character </w:t>
       </w:r>
       <w:proofErr w:type="gramStart"/>
       <w:r>
-        <w:t>varying(</w:t>
+        <w:t>varying</w:t>
+      </w:r>
+      <w:r>
+        <w:t>(</w:t>
       </w:r>
       <w:proofErr w:type="gramEnd"/>
       <w:r>
-        <w:t>2</w:t>
-      </w:r>
-      <w:r>
-        <w:t>0),</w:t>
-      </w:r>
-    </w:p>
-    <w:p>
-      <w:pPr>
-        <w:spacing w:line="276" w:lineRule="auto"/>
-      </w:pPr>
-      <w:r>
-        <w:t xml:space="preserve">    CONSTRAINT "PKHOMECITY" PRIMARY KEY (HCID)</w:t>
+        <w:t>20)</w:t>
+      </w:r>
+      <w:r>
+        <w:t xml:space="preserve"> NOT NULL,</w:t>
+      </w:r>
+    </w:p>
+    <w:p>
+      <w:pPr>
+        <w:spacing w:line="276" w:lineRule="auto"/>
+      </w:pPr>
+      <w:r>
+        <w:t xml:space="preserve">    ADVID integer NOT NULL,</w:t>
+      </w:r>
+    </w:p>
+    <w:p>
+      <w:pPr>
+        <w:spacing w:line="276" w:lineRule="auto"/>
+      </w:pPr>
+      <w:r>
+        <w:t xml:space="preserve">    CONSTRAINT "PKADVISEE_TOPIC" PRIMARY KEY (SID, TOPIC),</w:t>
+      </w:r>
+    </w:p>
+    <w:p>
+      <w:pPr>
+        <w:spacing w:line="276" w:lineRule="auto"/>
+      </w:pPr>
+      <w:r>
+        <w:t xml:space="preserve">    CONSTRAINT "FKADVID" FOREIGN KEY (ADVID)</w:t>
+      </w:r>
+    </w:p>
+    <w:p>
+      <w:pPr>
+        <w:spacing w:line="276" w:lineRule="auto"/>
+      </w:pPr>
+      <w:r>
+        <w:t xml:space="preserve">        REFERENCES ADVISOR (ADVID)</w:t>
+      </w:r>
+    </w:p>
+    <w:p>
+      <w:pPr>
+        <w:spacing w:line="276" w:lineRule="auto"/>
+      </w:pPr>
+      <w:r>
+        <w:t xml:space="preserve">        ON UPDATE </w:t>
+      </w:r>
+      <w:r>
+        <w:t>CASCADE</w:t>
+      </w:r>
+    </w:p>
+    <w:p>
+      <w:pPr>
+        <w:spacing w:line="276" w:lineRule="auto"/>
+      </w:pPr>
+      <w:r>
+        <w:t xml:space="preserve">        ON DELETE </w:t>
+      </w:r>
+      <w:r>
+        <w:t>CASCADE</w:t>
       </w:r>
     </w:p>
     <w:p>
@@ -2527,47 +3203,47 @@
     <w:p>
       <w:pPr>
         <w:spacing w:line="276" w:lineRule="auto"/>
-        <w:rPr>
-          <w:b/>
-          <w:bCs/>
-        </w:rPr>
-      </w:pPr>
-    </w:p>
-    <w:p>
-      <w:pPr>
-        <w:spacing w:line="276" w:lineRule="auto"/>
-        <w:rPr>
-          <w:b/>
-          <w:bCs/>
-          <w:i/>
-          <w:iCs/>
-        </w:rPr>
-      </w:pPr>
-      <w:r>
-        <w:rPr>
-          <w:b/>
-          <w:bCs/>
-          <w:i/>
-          <w:iCs/>
-        </w:rPr>
-        <w:t xml:space="preserve">TABLE </w:t>
-      </w:r>
-      <w:r>
-        <w:rPr>
-          <w:b/>
-          <w:bCs/>
-          <w:i/>
-          <w:iCs/>
-        </w:rPr>
-        <w:t xml:space="preserve">STUDENT_JOINYEAR: </w:t>
-      </w:r>
-    </w:p>
-    <w:p>
-      <w:pPr>
-        <w:spacing w:line="276" w:lineRule="auto"/>
-      </w:pPr>
-      <w:r>
-        <w:t>CREATE TABLE STUDENT_JOINYEAR</w:t>
+      </w:pPr>
+    </w:p>
+    <w:p>
+      <w:pPr>
+        <w:spacing w:line="276" w:lineRule="auto"/>
+      </w:pPr>
+      <w:r>
+        <w:t>As the referencing of ADVID from ADVISOR provides part of the Primary Key in this table, updating and deleting via the parent is required for non-erroneous tuples in ADVISEE_TOPIC.</w:t>
+      </w:r>
+    </w:p>
+    <w:p>
+      <w:pPr>
+        <w:spacing w:line="276" w:lineRule="auto"/>
+      </w:pPr>
+    </w:p>
+    <w:p>
+      <w:pPr>
+        <w:spacing w:line="276" w:lineRule="auto"/>
+        <w:rPr>
+          <w:b/>
+          <w:bCs/>
+          <w:i/>
+          <w:iCs/>
+        </w:rPr>
+      </w:pPr>
+      <w:r>
+        <w:rPr>
+          <w:b/>
+          <w:bCs/>
+          <w:i/>
+          <w:iCs/>
+        </w:rPr>
+        <w:t>TABLE ADVISOR:</w:t>
+      </w:r>
+    </w:p>
+    <w:p>
+      <w:pPr>
+        <w:spacing w:line="276" w:lineRule="auto"/>
+      </w:pPr>
+      <w:r>
+        <w:t>CREATE TABLE ADVISOR</w:t>
       </w:r>
     </w:p>
     <w:p>
@@ -2583,441 +3259,7 @@
         <w:spacing w:line="276" w:lineRule="auto"/>
       </w:pPr>
       <w:r>
-        <w:t xml:space="preserve">    SID integer NOT NULL,</w:t>
-      </w:r>
-    </w:p>
-    <w:p>
-      <w:pPr>
-        <w:spacing w:line="276" w:lineRule="auto"/>
-      </w:pPr>
-      <w:r>
-        <w:t xml:space="preserve">    JYEAR integer NOT NULL,</w:t>
-      </w:r>
-    </w:p>
-    <w:p>
-      <w:pPr>
-        <w:spacing w:line="276" w:lineRule="auto"/>
-      </w:pPr>
-      <w:r>
-        <w:t xml:space="preserve">    TID integer NOT NULL,</w:t>
-      </w:r>
-    </w:p>
-    <w:p>
-      <w:pPr>
-        <w:spacing w:line="276" w:lineRule="auto"/>
-      </w:pPr>
-      <w:r>
-        <w:t xml:space="preserve">    CONSTRAINT "PKJOINYEAR" PRIMARY KEY (SID, JYEAR),</w:t>
-      </w:r>
-    </w:p>
-    <w:p>
-      <w:pPr>
-        <w:spacing w:line="276" w:lineRule="auto"/>
-      </w:pPr>
-      <w:r>
-        <w:t xml:space="preserve">    CONSTRAINT "FKSID" FOREIGN KEY (SID)</w:t>
-      </w:r>
-    </w:p>
-    <w:p>
-      <w:pPr>
-        <w:spacing w:line="276" w:lineRule="auto"/>
-      </w:pPr>
-      <w:r>
-        <w:t xml:space="preserve">        REFERENCES STUDENT (SID) </w:t>
-      </w:r>
-    </w:p>
-    <w:p>
-      <w:pPr>
-        <w:spacing w:line="276" w:lineRule="auto"/>
-      </w:pPr>
-      <w:r>
-        <w:t xml:space="preserve">        ON UPDATE </w:t>
-      </w:r>
-      <w:r>
-        <w:t>CASCADE</w:t>
-      </w:r>
-    </w:p>
-    <w:p>
-      <w:pPr>
-        <w:spacing w:line="276" w:lineRule="auto"/>
-      </w:pPr>
-      <w:r>
-        <w:t xml:space="preserve">        ON DELETE </w:t>
-      </w:r>
-      <w:r>
-        <w:t>CASCADE</w:t>
-      </w:r>
-      <w:r>
-        <w:t>,</w:t>
-      </w:r>
-    </w:p>
-    <w:p>
-      <w:pPr>
-        <w:spacing w:line="276" w:lineRule="auto"/>
-      </w:pPr>
-      <w:r>
-        <w:t xml:space="preserve">    CONSTRAINT "FKTID" FOREIGN KEY (TID)</w:t>
-      </w:r>
-    </w:p>
-    <w:p>
-      <w:pPr>
-        <w:spacing w:line="276" w:lineRule="auto"/>
-      </w:pPr>
-      <w:r>
-        <w:t xml:space="preserve">        REFERENCES TEAM (TID) </w:t>
-      </w:r>
-    </w:p>
-    <w:p>
-      <w:pPr>
-        <w:spacing w:line="276" w:lineRule="auto"/>
-      </w:pPr>
-      <w:r>
-        <w:t xml:space="preserve">        ON UPDATE </w:t>
-      </w:r>
-      <w:r>
-        <w:t>CASCADE</w:t>
-      </w:r>
-    </w:p>
-    <w:p>
-      <w:pPr>
-        <w:spacing w:line="276" w:lineRule="auto"/>
-      </w:pPr>
-      <w:r>
-        <w:t xml:space="preserve">        ON DELETE </w:t>
-      </w:r>
-      <w:r>
-        <w:t>CASCADE</w:t>
-      </w:r>
-    </w:p>
-    <w:p>
-      <w:pPr>
-        <w:spacing w:line="276" w:lineRule="auto"/>
-      </w:pPr>
-      <w:r>
-        <w:t>)</w:t>
-      </w:r>
-    </w:p>
-    <w:p>
-      <w:pPr>
-        <w:spacing w:line="276" w:lineRule="auto"/>
-        <w:rPr>
-          <w:b/>
-          <w:bCs/>
-        </w:rPr>
-      </w:pPr>
-    </w:p>
-    <w:p>
-      <w:pPr>
-        <w:spacing w:line="276" w:lineRule="auto"/>
-        <w:rPr>
-          <w:b/>
-          <w:bCs/>
-          <w:i/>
-          <w:iCs/>
-        </w:rPr>
-      </w:pPr>
-      <w:r>
-        <w:rPr>
-          <w:b/>
-          <w:bCs/>
-          <w:i/>
-          <w:iCs/>
-        </w:rPr>
-        <w:t xml:space="preserve">TABLE </w:t>
-      </w:r>
-      <w:r>
-        <w:rPr>
-          <w:b/>
-          <w:bCs/>
-          <w:i/>
-          <w:iCs/>
-        </w:rPr>
-        <w:t>TEAM:</w:t>
-      </w:r>
-    </w:p>
-    <w:p>
-      <w:pPr>
-        <w:spacing w:line="276" w:lineRule="auto"/>
-      </w:pPr>
-      <w:r>
-        <w:t>CREATE TABLE TEAM</w:t>
-      </w:r>
-    </w:p>
-    <w:p>
-      <w:pPr>
-        <w:spacing w:line="276" w:lineRule="auto"/>
-      </w:pPr>
-      <w:r>
-        <w:t>(</w:t>
-      </w:r>
-    </w:p>
-    <w:p>
-      <w:pPr>
-        <w:spacing w:line="276" w:lineRule="auto"/>
-      </w:pPr>
-      <w:r>
-        <w:t xml:space="preserve">    TID integer NOT NULL,</w:t>
-      </w:r>
-    </w:p>
-    <w:p>
-      <w:pPr>
-        <w:spacing w:line="276" w:lineRule="auto"/>
-      </w:pPr>
-      <w:r>
-        <w:t xml:space="preserve">    TNAME character </w:t>
-      </w:r>
-      <w:proofErr w:type="gramStart"/>
-      <w:r>
-        <w:t>varying(</w:t>
-      </w:r>
-      <w:proofErr w:type="gramEnd"/>
-      <w:r>
-        <w:t>7)</w:t>
-      </w:r>
-      <w:r>
-        <w:t>,</w:t>
-      </w:r>
-    </w:p>
-    <w:p>
-      <w:pPr>
-        <w:spacing w:line="276" w:lineRule="auto"/>
-      </w:pPr>
-      <w:r>
-        <w:t xml:space="preserve">    CONSTRAINT "PKTEAM" PRIMARY KEY (TID)</w:t>
-      </w:r>
-    </w:p>
-    <w:p>
-      <w:pPr>
-        <w:spacing w:line="276" w:lineRule="auto"/>
-      </w:pPr>
-      <w:r>
-        <w:t>)</w:t>
-      </w:r>
-    </w:p>
-    <w:p>
-      <w:pPr>
-        <w:spacing w:line="276" w:lineRule="auto"/>
-      </w:pPr>
-    </w:p>
-    <w:p>
-      <w:pPr>
-        <w:spacing w:line="276" w:lineRule="auto"/>
-        <w:rPr>
-          <w:b/>
-          <w:bCs/>
-          <w:u w:val="single"/>
-        </w:rPr>
-      </w:pPr>
-      <w:r>
-        <w:rPr>
-          <w:b/>
-          <w:bCs/>
-        </w:rPr>
-        <w:t xml:space="preserve">TASK 2.1: </w:t>
-      </w:r>
-      <w:r>
-        <w:rPr>
-          <w:b/>
-          <w:bCs/>
-          <w:u w:val="single"/>
-        </w:rPr>
-        <w:t>TOPIC</w:t>
-      </w:r>
-    </w:p>
-    <w:p>
-      <w:pPr>
-        <w:spacing w:line="276" w:lineRule="auto"/>
-        <w:rPr>
-          <w:b/>
-          <w:bCs/>
-          <w:u w:val="single"/>
-        </w:rPr>
-      </w:pPr>
-    </w:p>
-    <w:p>
-      <w:pPr>
-        <w:spacing w:line="276" w:lineRule="auto"/>
-        <w:rPr>
-          <w:b/>
-          <w:bCs/>
-          <w:i/>
-          <w:iCs/>
-        </w:rPr>
-      </w:pPr>
-      <w:r>
-        <w:rPr>
-          <w:b/>
-          <w:bCs/>
-          <w:i/>
-          <w:iCs/>
-        </w:rPr>
-        <w:t>TABLE ADVISEE_TOPIC</w:t>
-      </w:r>
-      <w:r>
-        <w:rPr>
-          <w:b/>
-          <w:bCs/>
-          <w:i/>
-          <w:iCs/>
-        </w:rPr>
-        <w:t>:</w:t>
-      </w:r>
-    </w:p>
-    <w:p>
-      <w:pPr>
-        <w:spacing w:line="276" w:lineRule="auto"/>
-      </w:pPr>
-      <w:r>
-        <w:t>CREATE TABLE ADVISEE_TOPIC</w:t>
-      </w:r>
-    </w:p>
-    <w:p>
-      <w:pPr>
-        <w:spacing w:line="276" w:lineRule="auto"/>
-      </w:pPr>
-      <w:r>
         <w:lastRenderedPageBreak/>
-        <w:t>(</w:t>
-      </w:r>
-    </w:p>
-    <w:p>
-      <w:pPr>
-        <w:spacing w:line="276" w:lineRule="auto"/>
-      </w:pPr>
-      <w:r>
-        <w:t xml:space="preserve">    SID integer NOT NULL,</w:t>
-      </w:r>
-    </w:p>
-    <w:p>
-      <w:pPr>
-        <w:spacing w:line="276" w:lineRule="auto"/>
-      </w:pPr>
-      <w:r>
-        <w:t xml:space="preserve">    TOPIC character </w:t>
-      </w:r>
-      <w:proofErr w:type="gramStart"/>
-      <w:r>
-        <w:t>varying</w:t>
-      </w:r>
-      <w:r>
-        <w:t>(</w:t>
-      </w:r>
-      <w:proofErr w:type="gramEnd"/>
-      <w:r>
-        <w:t>20)</w:t>
-      </w:r>
-      <w:r>
-        <w:t xml:space="preserve"> NOT NULL,</w:t>
-      </w:r>
-    </w:p>
-    <w:p>
-      <w:pPr>
-        <w:spacing w:line="276" w:lineRule="auto"/>
-      </w:pPr>
-      <w:r>
-        <w:t xml:space="preserve">    ADVID integer NOT NULL,</w:t>
-      </w:r>
-    </w:p>
-    <w:p>
-      <w:pPr>
-        <w:spacing w:line="276" w:lineRule="auto"/>
-      </w:pPr>
-      <w:r>
-        <w:t xml:space="preserve">    CONSTRAINT "PKADVISEE_TOPIC" PRIMARY KEY (SID, TOPIC),</w:t>
-      </w:r>
-    </w:p>
-    <w:p>
-      <w:pPr>
-        <w:spacing w:line="276" w:lineRule="auto"/>
-      </w:pPr>
-      <w:r>
-        <w:t xml:space="preserve">    CONSTRAINT "FKADVID" FOREIGN KEY (ADVID)</w:t>
-      </w:r>
-    </w:p>
-    <w:p>
-      <w:pPr>
-        <w:spacing w:line="276" w:lineRule="auto"/>
-      </w:pPr>
-      <w:r>
-        <w:t xml:space="preserve">        REFERENCES ADVISOR (ADVID)</w:t>
-      </w:r>
-    </w:p>
-    <w:p>
-      <w:pPr>
-        <w:spacing w:line="276" w:lineRule="auto"/>
-      </w:pPr>
-      <w:r>
-        <w:t xml:space="preserve">        ON UPDATE </w:t>
-      </w:r>
-      <w:r>
-        <w:t>CASCADE</w:t>
-      </w:r>
-    </w:p>
-    <w:p>
-      <w:pPr>
-        <w:spacing w:line="276" w:lineRule="auto"/>
-      </w:pPr>
-      <w:r>
-        <w:t xml:space="preserve">        ON DELETE </w:t>
-      </w:r>
-      <w:r>
-        <w:t>CASCADE</w:t>
-      </w:r>
-    </w:p>
-    <w:p>
-      <w:pPr>
-        <w:spacing w:line="276" w:lineRule="auto"/>
-      </w:pPr>
-      <w:r>
-        <w:t>)</w:t>
-      </w:r>
-    </w:p>
-    <w:p>
-      <w:pPr>
-        <w:spacing w:line="276" w:lineRule="auto"/>
-      </w:pPr>
-    </w:p>
-    <w:p>
-      <w:pPr>
-        <w:spacing w:line="276" w:lineRule="auto"/>
-        <w:rPr>
-          <w:b/>
-          <w:bCs/>
-          <w:i/>
-          <w:iCs/>
-        </w:rPr>
-      </w:pPr>
-      <w:r>
-        <w:rPr>
-          <w:b/>
-          <w:bCs/>
-          <w:i/>
-          <w:iCs/>
-        </w:rPr>
-        <w:t>TABLE ADVISOR:</w:t>
-      </w:r>
-    </w:p>
-    <w:p>
-      <w:pPr>
-        <w:spacing w:line="276" w:lineRule="auto"/>
-      </w:pPr>
-      <w:r>
-        <w:t>CREATE TABLE ADVISOR</w:t>
-      </w:r>
-    </w:p>
-    <w:p>
-      <w:pPr>
-        <w:spacing w:line="276" w:lineRule="auto"/>
-      </w:pPr>
-      <w:r>
-        <w:t>(</w:t>
-      </w:r>
-    </w:p>
-    <w:p>
-      <w:pPr>
-        <w:spacing w:line="276" w:lineRule="auto"/>
-      </w:pPr>
-      <w:r>
         <w:t xml:space="preserve">    ADVID integer NOT NULL,</w:t>
       </w:r>
     </w:p>
@@ -3558,7 +3800,6 @@
         <w:spacing w:line="276" w:lineRule="auto"/>
       </w:pPr>
       <w:r>
-        <w:lastRenderedPageBreak/>
         <w:tab/>
         <w:t xml:space="preserve">WHERE </w:t>
       </w:r>
@@ -3808,27 +4049,23 @@
     <w:p>
       <w:pPr>
         <w:spacing w:line="276" w:lineRule="auto"/>
+        <w:rPr>
+          <w:b/>
+          <w:bCs/>
+          <w:i/>
+          <w:iCs/>
+        </w:rPr>
       </w:pPr>
       <w:bookmarkStart w:id="0" w:name="_GoBack"/>
       <w:bookmarkEnd w:id="0"/>
-    </w:p>
-    <w:p>
-      <w:pPr>
-        <w:spacing w:line="276" w:lineRule="auto"/>
-        <w:rPr>
-          <w:b/>
-          <w:bCs/>
-          <w:i/>
-          <w:iCs/>
-        </w:rPr>
-      </w:pPr>
-      <w:r>
-        <w:rPr>
-          <w:b/>
-          <w:bCs/>
-          <w:i/>
-          <w:iCs/>
-        </w:rPr>
+      <w:r>
+        <w:rPr>
+          <w:b/>
+          <w:bCs/>
+          <w:i/>
+          <w:iCs/>
+        </w:rPr>
+        <w:lastRenderedPageBreak/>
         <w:t>TASK 3:</w:t>
       </w:r>
     </w:p>
@@ -4078,10 +4315,7 @@
       </w:r>
       <w:proofErr w:type="spellEnd"/>
       <w:r>
-        <w:t xml:space="preserve">) as </w:t>
-      </w:r>
-      <w:r>
-        <w:t>sorted</w:t>
+        <w:t>) as sorted</w:t>
       </w:r>
     </w:p>
     <w:p>
@@ -4105,13 +4339,7 @@
         <w:spacing w:line="276" w:lineRule="auto"/>
       </w:pPr>
       <w:r>
-        <w:t xml:space="preserve">WHERE </w:t>
-      </w:r>
-      <w:r>
-        <w:t>sorted</w:t>
-      </w:r>
-      <w:r>
-        <w:t xml:space="preserve"> &lt;= 3</w:t>
+        <w:t>WHERE sorted &lt;= 3</w:t>
       </w:r>
     </w:p>
     <w:sectPr>

</xml_diff>

<commit_message>
Final Submission, todo: last readthrough
</commit_message>
<xml_diff>
--- a/Technical Report.docx
+++ b/Technical Report.docx
@@ -81,7 +81,23 @@
           <w:b/>
           <w:bCs/>
         </w:rPr>
-        <w:t xml:space="preserve">Relational Schema Modelling </w:t>
+        <w:t>Relational Schema Modelling</w:t>
+      </w:r>
+    </w:p>
+    <w:p>
+      <w:pPr>
+        <w:spacing w:line="276" w:lineRule="auto"/>
+        <w:rPr>
+          <w:b/>
+          <w:bCs/>
+        </w:rPr>
+      </w:pPr>
+      <w:r>
+        <w:rPr>
+          <w:b/>
+          <w:bCs/>
+        </w:rPr>
+        <w:t xml:space="preserve"> </w:t>
       </w:r>
     </w:p>
     <w:p>
@@ -364,7 +380,24 @@
         <w:t>via</w:t>
       </w:r>
       <w:r>
-        <w:t xml:space="preserve"> transitive dependency.</w:t>
+        <w:t xml:space="preserve"> transitive dependency</w:t>
+      </w:r>
+      <w:r>
+        <w:t xml:space="preserve"> such:</w:t>
+      </w:r>
+    </w:p>
+    <w:p>
+      <w:pPr>
+        <w:spacing w:line="276" w:lineRule="auto"/>
+      </w:pPr>
+      <w:r>
+        <w:rPr>
+          <w:u w:val="single"/>
+        </w:rPr>
+        <w:t>SID</w:t>
+      </w:r>
+      <w:r>
+        <w:t xml:space="preserve"> &gt; HCID &gt; HCNAME</w:t>
       </w:r>
     </w:p>
     <w:p>
@@ -462,24 +495,11 @@
       <w:r>
         <w:t>.</w:t>
       </w:r>
-    </w:p>
-    <w:p>
-      <w:pPr>
-        <w:spacing w:line="276" w:lineRule="auto"/>
-      </w:pPr>
-    </w:p>
-    <w:p>
-      <w:pPr>
-        <w:spacing w:line="276" w:lineRule="auto"/>
-      </w:pPr>
-      <w:r>
-        <w:t>Also,</w:t>
-      </w:r>
       <w:r>
         <w:t xml:space="preserve"> </w:t>
       </w:r>
       <w:r>
-        <w:t xml:space="preserve">as </w:t>
+        <w:t xml:space="preserve">Also, as </w:t>
       </w:r>
       <w:r>
         <w:rPr>
@@ -488,48 +508,689 @@
         <w:t>SID, JYEAR</w:t>
       </w:r>
       <w:r>
+        <w:t xml:space="preserve"> &gt; TID</w:t>
+      </w:r>
+      <w:r>
+        <w:t xml:space="preserve"> therefore</w:t>
+      </w:r>
+      <w:r>
+        <w:t xml:space="preserve"> </w:t>
+      </w:r>
+      <w:r>
+        <w:rPr>
+          <w:u w:val="single"/>
+        </w:rPr>
+        <w:t>SID, JYEAR</w:t>
+      </w:r>
+      <w:r>
+        <w:t xml:space="preserve"> &gt; TNAME via transitive dependency.</w:t>
+      </w:r>
+    </w:p>
+    <w:p>
+      <w:pPr>
+        <w:spacing w:line="276" w:lineRule="auto"/>
+      </w:pPr>
+    </w:p>
+    <w:p>
+      <w:pPr>
+        <w:spacing w:line="276" w:lineRule="auto"/>
+      </w:pPr>
+      <w:r>
+        <w:t>Since</w:t>
+      </w:r>
+      <w:r>
+        <w:t xml:space="preserve"> </w:t>
+      </w:r>
+      <w:r>
+        <w:rPr>
+          <w:u w:val="single"/>
+        </w:rPr>
+        <w:t>SID, JYEAR</w:t>
+      </w:r>
+      <w:r>
+        <w:t xml:space="preserve"> is the chosen </w:t>
+      </w:r>
+      <w:r>
+        <w:t>Primary Key</w:t>
+      </w:r>
+      <w:r>
+        <w:t xml:space="preserve">, </w:t>
+      </w:r>
+      <w:r>
+        <w:t>it</w:t>
+      </w:r>
+      <w:r>
+        <w:t xml:space="preserve"> can be said that </w:t>
+      </w:r>
+      <w:r>
+        <w:t>SNAME and HCID become partial dependencies</w:t>
+      </w:r>
+      <w:r>
+        <w:t xml:space="preserve">, only requiring SID. This </w:t>
+      </w:r>
+      <w:r>
+        <w:t>will be considered during normalisation.</w:t>
+      </w:r>
+    </w:p>
+    <w:p>
+      <w:pPr>
+        <w:spacing w:line="276" w:lineRule="auto"/>
+      </w:pPr>
+    </w:p>
+    <w:p>
+      <w:pPr>
+        <w:spacing w:line="276" w:lineRule="auto"/>
+        <w:rPr>
+          <w:b/>
+          <w:bCs/>
+          <w:i/>
+          <w:iCs/>
+        </w:rPr>
+      </w:pPr>
+      <w:r>
+        <w:rPr>
+          <w:b/>
+          <w:bCs/>
+          <w:i/>
+          <w:iCs/>
+        </w:rPr>
+        <w:t xml:space="preserve">TABLE: </w:t>
+      </w:r>
+      <w:r>
+        <w:rPr>
+          <w:b/>
+          <w:bCs/>
+          <w:i/>
+          <w:iCs/>
+        </w:rPr>
+        <w:t>TOPIC</w:t>
+      </w:r>
+    </w:p>
+    <w:p>
+      <w:pPr>
+        <w:spacing w:line="276" w:lineRule="auto"/>
+      </w:pPr>
+      <w:r>
+        <w:t>For e</w:t>
+      </w:r>
+      <w:r>
+        <w:t xml:space="preserve">ach </w:t>
+      </w:r>
+      <w:r>
+        <w:t>TOPIC a</w:t>
+      </w:r>
+      <w:r>
+        <w:t xml:space="preserve"> student has their own </w:t>
+      </w:r>
+      <w:r>
+        <w:t xml:space="preserve">advisor; the same student can have multiple </w:t>
+      </w:r>
+      <w:r>
+        <w:t>advisors</w:t>
+      </w:r>
+      <w:r>
+        <w:t>,</w:t>
+      </w:r>
+      <w:r>
+        <w:t xml:space="preserve"> depending on </w:t>
+      </w:r>
+      <w:r>
+        <w:t>which topic is referenced</w:t>
+      </w:r>
+      <w:r>
+        <w:t>,</w:t>
+      </w:r>
+      <w:r>
+        <w:t xml:space="preserve"> </w:t>
+      </w:r>
+      <w:r>
+        <w:t>t</w:t>
+      </w:r>
+      <w:r>
+        <w:t>herefor</w:t>
+      </w:r>
+      <w:r>
+        <w:t>e FDs are as follows:</w:t>
+      </w:r>
+    </w:p>
+    <w:p>
+      <w:pPr>
+        <w:spacing w:line="276" w:lineRule="auto"/>
+      </w:pPr>
+    </w:p>
+    <w:p>
+      <w:pPr>
+        <w:spacing w:line="276" w:lineRule="auto"/>
+      </w:pPr>
+      <w:r>
+        <w:t>FD</w:t>
+      </w:r>
+      <w:r>
+        <w:t>1</w:t>
+      </w:r>
+      <w:r>
+        <w:t xml:space="preserve">: </w:t>
+      </w:r>
+      <w:r>
+        <w:rPr>
+          <w:u w:val="single"/>
+        </w:rPr>
+        <w:t xml:space="preserve">SID, </w:t>
+      </w:r>
+      <w:r>
+        <w:rPr>
+          <w:u w:val="single"/>
+        </w:rPr>
+        <w:t>TOPIC</w:t>
+      </w:r>
+      <w:r>
         <w:t xml:space="preserve"> &gt;</w:t>
       </w:r>
       <w:r>
+        <w:rPr>
+          <w:u w:val="single"/>
+        </w:rPr>
         <w:t xml:space="preserve"> </w:t>
       </w:r>
       <w:r>
-        <w:t>T</w:t>
-      </w:r>
-      <w:r>
-        <w:t xml:space="preserve">ID…. </w:t>
+        <w:t>ADVID</w:t>
+      </w:r>
+    </w:p>
+    <w:p>
+      <w:pPr>
+        <w:spacing w:line="276" w:lineRule="auto"/>
+      </w:pPr>
+      <w:r>
+        <w:t>ADVID</w:t>
+      </w:r>
+      <w:r>
+        <w:t xml:space="preserve"> is </w:t>
+      </w:r>
+      <w:r>
+        <w:t xml:space="preserve">provided </w:t>
+      </w:r>
+      <w:r>
+        <w:t xml:space="preserve">by a combination of </w:t>
+      </w:r>
+      <w:r>
+        <w:t>SID</w:t>
+      </w:r>
+      <w:r>
+        <w:t xml:space="preserve"> and </w:t>
+      </w:r>
+      <w:r>
+        <w:t>TOPIC</w:t>
+      </w:r>
+      <w:r>
+        <w:t>.</w:t>
+      </w:r>
+      <w:r>
+        <w:t xml:space="preserve"> </w:t>
+      </w:r>
+      <w:r>
+        <w:t>An</w:t>
+      </w:r>
+      <w:r>
+        <w:t xml:space="preserve"> advisor may only advise one TOPIC</w:t>
+      </w:r>
+      <w:r>
+        <w:t>.</w:t>
+      </w:r>
+      <w:r>
+        <w:t xml:space="preserve"> </w:t>
+      </w:r>
+      <w:r>
+        <w:t>A</w:t>
+      </w:r>
+      <w:r>
+        <w:t xml:space="preserve"> student will have multiple advisors, one for each of their topics.</w:t>
+      </w:r>
+    </w:p>
+    <w:p>
+      <w:pPr>
+        <w:spacing w:line="276" w:lineRule="auto"/>
+      </w:pPr>
+    </w:p>
+    <w:p>
+      <w:pPr>
+        <w:spacing w:line="276" w:lineRule="auto"/>
+      </w:pPr>
+      <w:r>
+        <w:t>FD2: ADVID &gt; TOPIC</w:t>
+      </w:r>
+    </w:p>
+    <w:p>
+      <w:pPr>
+        <w:spacing w:line="276" w:lineRule="auto"/>
+      </w:pPr>
+      <w:proofErr w:type="gramStart"/>
+      <w:r>
+        <w:t>However</w:t>
+      </w:r>
+      <w:proofErr w:type="gramEnd"/>
+      <w:r>
+        <w:t xml:space="preserve"> it is also true that,</w:t>
+      </w:r>
+      <w:r>
+        <w:t xml:space="preserve"> an advisor may only advise one TOPIC.</w:t>
+      </w:r>
+    </w:p>
+    <w:p>
+      <w:pPr>
+        <w:spacing w:line="276" w:lineRule="auto"/>
+      </w:pPr>
+    </w:p>
+    <w:p>
+      <w:pPr>
+        <w:spacing w:line="276" w:lineRule="auto"/>
+      </w:pPr>
+      <w:r>
+        <w:t>FD</w:t>
+      </w:r>
+      <w:r>
+        <w:t>3</w:t>
+      </w:r>
+      <w:r>
+        <w:t xml:space="preserve">: </w:t>
+      </w:r>
+      <w:r>
+        <w:t>ADVID</w:t>
+      </w:r>
+      <w:r>
+        <w:t xml:space="preserve"> &gt; ADVNAME</w:t>
+      </w:r>
+    </w:p>
+    <w:p>
+      <w:pPr>
+        <w:spacing w:line="276" w:lineRule="auto"/>
+      </w:pPr>
+      <w:r>
+        <w:t>Each unique advisor has their own name</w:t>
+      </w:r>
+      <w:r>
+        <w:t>.</w:t>
+      </w:r>
+      <w:r>
+        <w:t xml:space="preserve"> </w:t>
+      </w:r>
+    </w:p>
+    <w:p>
+      <w:pPr>
+        <w:spacing w:line="276" w:lineRule="auto"/>
+      </w:pPr>
+    </w:p>
+    <w:p>
+      <w:pPr>
+        <w:spacing w:line="276" w:lineRule="auto"/>
+      </w:pPr>
+      <w:r>
+        <w:t xml:space="preserve">Therefore </w:t>
       </w:r>
       <w:r>
         <w:rPr>
           <w:u w:val="single"/>
         </w:rPr>
+        <w:t>SID, TOPIC</w:t>
+      </w:r>
+      <w:r>
+        <w:t xml:space="preserve"> &gt; ADVNAME via transitive dependency. </w:t>
+      </w:r>
+    </w:p>
+    <w:p>
+      <w:pPr>
+        <w:spacing w:line="276" w:lineRule="auto"/>
+        <w:rPr>
+          <w:i/>
+          <w:iCs/>
+        </w:rPr>
+      </w:pPr>
+    </w:p>
+    <w:p>
+      <w:pPr>
+        <w:spacing w:line="276" w:lineRule="auto"/>
+        <w:rPr>
+          <w:b/>
+          <w:bCs/>
+          <w:i/>
+          <w:iCs/>
+        </w:rPr>
+      </w:pPr>
+      <w:r>
+        <w:rPr>
+          <w:b/>
+          <w:bCs/>
+          <w:i/>
+          <w:iCs/>
+        </w:rPr>
+        <w:t xml:space="preserve">TABLE: </w:t>
+      </w:r>
+      <w:r>
+        <w:rPr>
+          <w:b/>
+          <w:bCs/>
+          <w:i/>
+          <w:iCs/>
+        </w:rPr>
+        <w:t>TEXTBOOK</w:t>
+      </w:r>
+    </w:p>
+    <w:p>
+      <w:pPr>
+        <w:spacing w:line="276" w:lineRule="auto"/>
+      </w:pPr>
+      <w:r>
+        <w:t xml:space="preserve">Each course has a set number of </w:t>
+      </w:r>
+      <w:r>
+        <w:t>TEXTBOOK</w:t>
+      </w:r>
+      <w:r>
+        <w:t>s</w:t>
+      </w:r>
+      <w:r>
+        <w:t>, these textbook</w:t>
+      </w:r>
+      <w:r>
+        <w:t>(</w:t>
+      </w:r>
+      <w:r>
+        <w:t>s</w:t>
+      </w:r>
+      <w:r>
+        <w:t>)</w:t>
+      </w:r>
+      <w:r>
+        <w:t xml:space="preserve"> must </w:t>
+      </w:r>
+      <w:r>
+        <w:t xml:space="preserve">ALL </w:t>
+      </w:r>
+      <w:r>
+        <w:t>be accounted for every time a</w:t>
+      </w:r>
+      <w:r>
+        <w:t>n ADVIOR for a</w:t>
+      </w:r>
+      <w:r>
+        <w:t xml:space="preserve"> </w:t>
+      </w:r>
+      <w:r>
+        <w:t>COURSE</w:t>
+      </w:r>
+      <w:r>
+        <w:t xml:space="preserve"> is referenced in </w:t>
+      </w:r>
+      <w:r>
+        <w:t>the relation</w:t>
+      </w:r>
+      <w:r>
+        <w:t>.</w:t>
+      </w:r>
+    </w:p>
+    <w:p>
+      <w:pPr>
+        <w:spacing w:line="276" w:lineRule="auto"/>
+      </w:pPr>
+    </w:p>
+    <w:p>
+      <w:pPr>
+        <w:spacing w:line="276" w:lineRule="auto"/>
+      </w:pPr>
+      <w:r>
+        <w:t xml:space="preserve">To uniquely identify a tuple in this table currently we need </w:t>
+      </w:r>
+      <w:r>
+        <w:t>all</w:t>
+      </w:r>
+      <w:r>
+        <w:t xml:space="preserve"> three attributes </w:t>
+      </w:r>
+      <w:r>
+        <w:t>to act as a primary key</w:t>
+      </w:r>
+      <w:r>
+        <w:t>.</w:t>
+      </w:r>
+    </w:p>
+    <w:p>
+      <w:pPr>
+        <w:spacing w:line="276" w:lineRule="auto"/>
+      </w:pPr>
+    </w:p>
+    <w:p>
+      <w:pPr>
+        <w:spacing w:line="276" w:lineRule="auto"/>
+      </w:pPr>
+      <w:r>
+        <w:rPr>
+          <w:u w:val="single"/>
+        </w:rPr>
+        <w:t>COURSE, ADVID, TEXTBOOK</w:t>
+      </w:r>
+      <w:r>
+        <w:t xml:space="preserve"> &gt; </w:t>
+      </w:r>
+      <w:r>
+        <w:t>COURSE, ADVID, TEXTBOOK</w:t>
+      </w:r>
+    </w:p>
+    <w:p>
+      <w:pPr>
+        <w:spacing w:line="276" w:lineRule="auto"/>
+      </w:pPr>
+    </w:p>
+    <w:p>
+      <w:pPr>
+        <w:spacing w:line="276" w:lineRule="auto"/>
+        <w:rPr>
+          <w:b/>
+          <w:bCs/>
+        </w:rPr>
+      </w:pPr>
+      <w:r>
+        <w:rPr>
+          <w:b/>
+          <w:bCs/>
+        </w:rPr>
+        <w:t xml:space="preserve">Task 1.2: </w:t>
+      </w:r>
+    </w:p>
+    <w:p>
+      <w:pPr>
+        <w:spacing w:line="276" w:lineRule="auto"/>
+      </w:pPr>
+    </w:p>
+    <w:p>
+      <w:pPr>
+        <w:spacing w:line="276" w:lineRule="auto"/>
+      </w:pPr>
+      <w:r>
+        <w:rPr>
+          <w:b/>
+          <w:bCs/>
+          <w:i/>
+          <w:iCs/>
+        </w:rPr>
+        <w:t xml:space="preserve">In </w:t>
+      </w:r>
+      <w:r>
+        <w:rPr>
+          <w:b/>
+          <w:bCs/>
+          <w:i/>
+          <w:iCs/>
+        </w:rPr>
+        <w:t xml:space="preserve">TABLE: </w:t>
+      </w:r>
+      <w:r>
+        <w:rPr>
+          <w:b/>
+          <w:bCs/>
+          <w:i/>
+          <w:iCs/>
+        </w:rPr>
+        <w:t>STUDENT</w:t>
+      </w:r>
+      <w:r>
+        <w:t xml:space="preserve">: </w:t>
+      </w:r>
+      <w:r>
+        <w:t xml:space="preserve">(FD4: </w:t>
+      </w:r>
+      <w:r>
+        <w:rPr>
+          <w:u w:val="single"/>
+        </w:rPr>
         <w:t>SID, JYEAR</w:t>
       </w:r>
       <w:r>
-        <w:t xml:space="preserve"> &gt; TNAME </w:t>
-      </w:r>
-      <w:r>
-        <w:t>via</w:t>
-      </w:r>
-      <w:r>
-        <w:t xml:space="preserve"> transitive dependency.</w:t>
-      </w:r>
-    </w:p>
-    <w:p>
-      <w:pPr>
-        <w:spacing w:line="276" w:lineRule="auto"/>
-      </w:pPr>
-    </w:p>
-    <w:p>
-      <w:pPr>
-        <w:spacing w:line="276" w:lineRule="auto"/>
-        <w:rPr>
-          <w:b/>
-          <w:bCs/>
-          <w:i/>
-          <w:iCs/>
-        </w:rPr>
-      </w:pPr>
+        <w:t xml:space="preserve"> &gt; </w:t>
+      </w:r>
+      <w:r>
+        <w:t>TID</w:t>
+      </w:r>
+      <w:r>
+        <w:t>)</w:t>
+      </w:r>
+      <w:r>
+        <w:t xml:space="preserve"> states </w:t>
+      </w:r>
+      <w:r>
+        <w:t>that a student’s</w:t>
+      </w:r>
+      <w:r>
+        <w:t xml:space="preserve"> team</w:t>
+      </w:r>
+      <w:r>
+        <w:t xml:space="preserve"> ID</w:t>
+      </w:r>
+      <w:r>
+        <w:t xml:space="preserve"> is defined by both the student ID and the </w:t>
+      </w:r>
+      <w:r>
+        <w:t>join year</w:t>
+      </w:r>
+      <w:r>
+        <w:t>.</w:t>
+      </w:r>
+      <w:r>
+        <w:t xml:space="preserve"> As a student can join zero teams in a year</w:t>
+      </w:r>
+      <w:r>
+        <w:t>,</w:t>
+      </w:r>
+      <w:r>
+        <w:t xml:space="preserve"> it is then</w:t>
+      </w:r>
+      <w:r>
+        <w:t xml:space="preserve"> </w:t>
+      </w:r>
+      <w:r>
+        <w:t>possible</w:t>
+      </w:r>
+      <w:r>
+        <w:t xml:space="preserve"> they have joined no team, and thereby </w:t>
+      </w:r>
+      <w:r>
+        <w:t>an inserted tuple could</w:t>
+      </w:r>
+      <w:r>
+        <w:t xml:space="preserve"> </w:t>
+      </w:r>
+      <w:r>
+        <w:t>potentiall</w:t>
+      </w:r>
+      <w:r>
+        <w:t>y</w:t>
+      </w:r>
+      <w:r>
+        <w:t xml:space="preserve"> hav</w:t>
+      </w:r>
+      <w:r>
+        <w:t>e</w:t>
+      </w:r>
+      <w:r>
+        <w:t xml:space="preserve"> NULL values in both Team ID (TID), as well as </w:t>
+      </w:r>
+      <w:r>
+        <w:t>JYEAR</w:t>
+      </w:r>
+      <w:r>
+        <w:t xml:space="preserve">. </w:t>
+      </w:r>
+      <w:r>
+        <w:t>This would affect the use of</w:t>
+      </w:r>
+      <w:r>
+        <w:t xml:space="preserve"> JYEAR as a primary key, which cannot be null, and </w:t>
+      </w:r>
+      <w:r>
+        <w:t xml:space="preserve">also creates issues using </w:t>
+      </w:r>
+      <w:r>
+        <w:t>Team ID as a foreign key</w:t>
+      </w:r>
+      <w:r>
+        <w:t xml:space="preserve">. During creation of the database </w:t>
+      </w:r>
+      <w:r>
+        <w:t xml:space="preserve">it </w:t>
+      </w:r>
+      <w:r>
+        <w:t xml:space="preserve">would </w:t>
+      </w:r>
+      <w:r>
+        <w:t xml:space="preserve">be </w:t>
+      </w:r>
+      <w:r>
+        <w:t xml:space="preserve">recommend </w:t>
+      </w:r>
+      <w:r>
+        <w:t xml:space="preserve">NOT </w:t>
+      </w:r>
+      <w:r>
+        <w:t xml:space="preserve">allowing NULL values </w:t>
+      </w:r>
+      <w:r>
+        <w:t>for</w:t>
+      </w:r>
+      <w:r>
+        <w:t xml:space="preserve"> both </w:t>
+      </w:r>
+      <w:r>
+        <w:t>attributes or</w:t>
+      </w:r>
+      <w:r>
+        <w:t>,</w:t>
+      </w:r>
+      <w:r>
+        <w:t xml:space="preserve"> creat</w:t>
+      </w:r>
+      <w:r>
+        <w:t>ing</w:t>
+      </w:r>
+      <w:r>
+        <w:t xml:space="preserve"> an edge case catch for those without teams (and therefore no join year).</w:t>
+      </w:r>
+    </w:p>
+    <w:p>
+      <w:pPr>
+        <w:spacing w:line="276" w:lineRule="auto"/>
+      </w:pPr>
+    </w:p>
+    <w:p>
+      <w:pPr>
+        <w:spacing w:line="276" w:lineRule="auto"/>
+      </w:pPr>
+      <w:r>
+        <w:rPr>
+          <w:b/>
+          <w:bCs/>
+          <w:i/>
+          <w:iCs/>
+        </w:rPr>
+        <w:t xml:space="preserve">In </w:t>
+      </w:r>
       <w:r>
         <w:rPr>
           <w:b/>
@@ -548,733 +1209,187 @@
         </w:rPr>
         <w:t>TOPIC</w:t>
       </w:r>
-    </w:p>
-    <w:p>
-      <w:pPr>
-        <w:spacing w:line="276" w:lineRule="auto"/>
-      </w:pPr>
-      <w:r>
-        <w:t xml:space="preserve">Each </w:t>
-      </w:r>
-      <w:r>
-        <w:t>TOPIC a</w:t>
-      </w:r>
-      <w:r>
-        <w:t xml:space="preserve"> student has their own </w:t>
-      </w:r>
-      <w:r>
-        <w:t xml:space="preserve">advisor; the same student can have multiple </w:t>
-      </w:r>
-      <w:r>
-        <w:t>advisors</w:t>
-      </w:r>
-      <w:r>
-        <w:t xml:space="preserve"> depending on their topics</w:t>
+      <w:r>
+        <w:t xml:space="preserve">: </w:t>
+      </w:r>
+      <w:r>
+        <w:t>With</w:t>
+      </w:r>
+      <w:r>
+        <w:t xml:space="preserve"> </w:t>
+      </w:r>
+      <w:r>
+        <w:t>TOPIC,</w:t>
+      </w:r>
+      <w:r>
+        <w:t xml:space="preserve"> we are told that an advisor can only cover one topic, so due to th</w:t>
+      </w:r>
+      <w:r>
+        <w:t>is</w:t>
+      </w:r>
+      <w:r>
+        <w:t xml:space="preserve"> </w:t>
+      </w:r>
+      <w:r>
+        <w:t>model</w:t>
       </w:r>
       <w:r>
         <w:t>,</w:t>
       </w:r>
       <w:r>
+        <w:t xml:space="preserve"> when inserting a new student with </w:t>
+      </w:r>
+      <w:r>
+        <w:t>an</w:t>
+      </w:r>
+      <w:r>
+        <w:t xml:space="preserve"> advisor</w:t>
+      </w:r>
+      <w:r>
+        <w:t xml:space="preserve"> already present in the table</w:t>
+      </w:r>
+      <w:r>
+        <w:t xml:space="preserve">, </w:t>
+      </w:r>
+      <w:r>
+        <w:t>(</w:t>
+      </w:r>
+      <w:r>
+        <w:t>see ADVID 1 (</w:t>
+      </w:r>
+      <w:proofErr w:type="spellStart"/>
+      <w:r>
+        <w:t>McReader</w:t>
+      </w:r>
+      <w:proofErr w:type="spellEnd"/>
+      <w:r>
+        <w:t>)</w:t>
+      </w:r>
+      <w:r>
+        <w:t>)</w:t>
+      </w:r>
+      <w:r>
+        <w:t xml:space="preserve">, we must duplicate information in </w:t>
+      </w:r>
+      <w:r>
+        <w:t>the</w:t>
+      </w:r>
+      <w:r>
+        <w:t xml:space="preserve"> topic</w:t>
+      </w:r>
+      <w:r>
+        <w:t xml:space="preserve"> and advisor name</w:t>
+      </w:r>
+      <w:r>
+        <w:t xml:space="preserve"> attribute</w:t>
+      </w:r>
+      <w:r>
+        <w:t>s</w:t>
+      </w:r>
+      <w:r>
+        <w:t xml:space="preserve">. This means that if an Advisor were to change </w:t>
+      </w:r>
+      <w:r>
+        <w:t>Topic,</w:t>
+      </w:r>
+      <w:r>
+        <w:t xml:space="preserve"> we would have to update </w:t>
+      </w:r>
+      <w:r>
+        <w:t xml:space="preserve">a large </w:t>
+      </w:r>
+      <w:r>
+        <w:t>number</w:t>
+      </w:r>
+      <w:r>
+        <w:t xml:space="preserve"> of</w:t>
+      </w:r>
+      <w:r>
+        <w:t xml:space="preserve"> tuples.</w:t>
+      </w:r>
+      <w:r>
+        <w:t xml:space="preserve"> This can be improved upon when normalising.</w:t>
+      </w:r>
+    </w:p>
+    <w:p>
+      <w:pPr>
+        <w:spacing w:line="276" w:lineRule="auto"/>
+      </w:pPr>
+    </w:p>
+    <w:p>
+      <w:pPr>
+        <w:spacing w:line="276" w:lineRule="auto"/>
+      </w:pPr>
+      <w:r>
+        <w:rPr>
+          <w:b/>
+          <w:bCs/>
+          <w:i/>
+          <w:iCs/>
+        </w:rPr>
+        <w:t xml:space="preserve">In </w:t>
+      </w:r>
+      <w:r>
+        <w:rPr>
+          <w:b/>
+          <w:bCs/>
+          <w:i/>
+          <w:iCs/>
+        </w:rPr>
+        <w:t xml:space="preserve">TABLE: </w:t>
+      </w:r>
+      <w:r>
+        <w:rPr>
+          <w:b/>
+          <w:bCs/>
+          <w:i/>
+          <w:iCs/>
+        </w:rPr>
+        <w:t>TEXTBOOK</w:t>
+      </w:r>
+      <w:r>
+        <w:t>:</w:t>
+      </w:r>
+      <w:r>
+        <w:t xml:space="preserve"> Due to the nature of th</w:t>
+      </w:r>
+      <w:r>
+        <w:t>is</w:t>
+      </w:r>
+      <w:r>
+        <w:t xml:space="preserve"> table, where each </w:t>
+      </w:r>
+      <w:r>
+        <w:t>Advisor</w:t>
+      </w:r>
+      <w:r>
+        <w:t xml:space="preserve"> will use all of the necessary textbooks within a course, every time we insert a new ADVID against a course, we will require multiple tuples for each of the textbooks applicable to that course with the new Advisor.</w:t>
+      </w:r>
+      <w:r>
         <w:t xml:space="preserve"> </w:t>
       </w:r>
       <w:r>
-        <w:t>t</w:t>
-      </w:r>
-      <w:r>
-        <w:t>herefore…</w:t>
-      </w:r>
-    </w:p>
-    <w:p>
-      <w:pPr>
-        <w:spacing w:line="276" w:lineRule="auto"/>
-      </w:pPr>
-    </w:p>
-    <w:p>
-      <w:pPr>
-        <w:spacing w:line="276" w:lineRule="auto"/>
-      </w:pPr>
-      <w:r>
-        <w:t>FD</w:t>
-      </w:r>
-      <w:r>
-        <w:t>1</w:t>
-      </w:r>
-      <w:r>
-        <w:t xml:space="preserve">: </w:t>
-      </w:r>
-      <w:r>
-        <w:rPr>
-          <w:u w:val="single"/>
-        </w:rPr>
-        <w:t xml:space="preserve">SID, </w:t>
-      </w:r>
-      <w:r>
-        <w:rPr>
-          <w:u w:val="single"/>
-        </w:rPr>
-        <w:t>TOPIC</w:t>
-      </w:r>
-      <w:r>
-        <w:t xml:space="preserve"> &gt;</w:t>
-      </w:r>
-      <w:r>
-        <w:rPr>
-          <w:u w:val="single"/>
-        </w:rPr>
+        <w:t xml:space="preserve">In the same way, a new textbook for either Database or Advanced Database would require new tuples for each </w:t>
+      </w:r>
+      <w:r>
+        <w:t xml:space="preserve">of the </w:t>
+      </w:r>
+      <w:r>
+        <w:t>advisor</w:t>
+      </w:r>
+      <w:r>
+        <w:t xml:space="preserve">s </w:t>
+      </w:r>
+      <w:r>
+        <w:t>assigned to that course.</w:t>
+      </w:r>
+      <w:r>
         <w:t xml:space="preserve"> </w:t>
       </w:r>
-      <w:r>
-        <w:t>ADVID</w:t>
-      </w:r>
-    </w:p>
-    <w:p>
-      <w:pPr>
-        <w:spacing w:line="276" w:lineRule="auto"/>
-      </w:pPr>
-      <w:r>
-        <w:t>ADVID</w:t>
-      </w:r>
-      <w:r>
-        <w:t xml:space="preserve"> is </w:t>
-      </w:r>
-      <w:r>
-        <w:t xml:space="preserve">provided </w:t>
-      </w:r>
-      <w:r>
-        <w:t xml:space="preserve">by a combination of </w:t>
-      </w:r>
-      <w:r>
-        <w:t>SID</w:t>
-      </w:r>
-      <w:r>
-        <w:t xml:space="preserve"> and </w:t>
-      </w:r>
-      <w:r>
-        <w:t>TOPIC</w:t>
-      </w:r>
-      <w:r>
-        <w:t>.</w:t>
-      </w:r>
-      <w:r>
-        <w:t xml:space="preserve"> </w:t>
-      </w:r>
-      <w:r>
-        <w:t>An</w:t>
-      </w:r>
-      <w:r>
-        <w:t xml:space="preserve"> advisor may only advise one TOPIC</w:t>
-      </w:r>
-      <w:r>
-        <w:t>.</w:t>
-      </w:r>
-      <w:r>
-        <w:t xml:space="preserve"> However</w:t>
-      </w:r>
-      <w:r>
-        <w:t>,</w:t>
-      </w:r>
-      <w:r>
-        <w:t xml:space="preserve"> a student will have multiple advisors, one for each of their topics.</w:t>
-      </w:r>
-    </w:p>
-    <w:p>
-      <w:pPr>
-        <w:spacing w:line="276" w:lineRule="auto"/>
-      </w:pPr>
-    </w:p>
-    <w:p>
-      <w:pPr>
-        <w:spacing w:line="276" w:lineRule="auto"/>
-      </w:pPr>
-      <w:r>
-        <w:t>FD2: ADVID &gt; TOPIC</w:t>
-      </w:r>
-    </w:p>
-    <w:p>
-      <w:pPr>
-        <w:spacing w:line="276" w:lineRule="auto"/>
-      </w:pPr>
-      <w:r>
-        <w:t>As an advisor may only advise one TOPIC.</w:t>
-      </w:r>
-    </w:p>
-    <w:p>
-      <w:pPr>
-        <w:spacing w:line="276" w:lineRule="auto"/>
-      </w:pPr>
-    </w:p>
-    <w:p>
-      <w:pPr>
-        <w:spacing w:line="276" w:lineRule="auto"/>
-      </w:pPr>
-      <w:r>
-        <w:lastRenderedPageBreak/>
-        <w:t>FD</w:t>
-      </w:r>
-      <w:r>
-        <w:t>3</w:t>
-      </w:r>
-      <w:r>
-        <w:t xml:space="preserve">: </w:t>
-      </w:r>
-      <w:r>
-        <w:t>ADVID</w:t>
-      </w:r>
-      <w:r>
-        <w:t xml:space="preserve"> &gt; ADVNAME</w:t>
-      </w:r>
-    </w:p>
-    <w:p>
-      <w:pPr>
-        <w:spacing w:line="276" w:lineRule="auto"/>
-      </w:pPr>
-      <w:r>
-        <w:t>Each unique advisor has their own name</w:t>
-      </w:r>
-      <w:r>
-        <w:t>.</w:t>
-      </w:r>
-      <w:r>
-        <w:t xml:space="preserve"> </w:t>
-      </w:r>
-      <w:r>
-        <w:t>Therefore,</w:t>
-      </w:r>
-      <w:r>
-        <w:t xml:space="preserve"> </w:t>
-      </w:r>
-      <w:r>
-        <w:rPr>
-          <w:u w:val="single"/>
-        </w:rPr>
-        <w:t>SID, TOPIC</w:t>
-      </w:r>
-      <w:r>
-        <w:t xml:space="preserve"> &gt; </w:t>
-      </w:r>
-      <w:r>
-        <w:t>ADVID</w:t>
-      </w:r>
-      <w:r>
-        <w:t xml:space="preserve"> </w:t>
-      </w:r>
-      <w:r>
-        <w:t xml:space="preserve">&gt; </w:t>
-      </w:r>
-      <w:r>
-        <w:t>ADVNAME via transitive dependency</w:t>
-      </w:r>
-      <w:r>
-        <w:t>.</w:t>
-      </w:r>
-      <w:r>
-        <w:t xml:space="preserve"> </w:t>
-      </w:r>
-    </w:p>
-    <w:p>
-      <w:pPr>
-        <w:spacing w:line="276" w:lineRule="auto"/>
-        <w:rPr>
-          <w:i/>
-          <w:iCs/>
-        </w:rPr>
-      </w:pPr>
-    </w:p>
-    <w:p>
-      <w:pPr>
-        <w:spacing w:line="276" w:lineRule="auto"/>
-        <w:rPr>
-          <w:b/>
-          <w:bCs/>
-          <w:i/>
-          <w:iCs/>
-        </w:rPr>
-      </w:pPr>
-      <w:r>
-        <w:rPr>
-          <w:b/>
-          <w:bCs/>
-          <w:i/>
-          <w:iCs/>
-        </w:rPr>
-        <w:t xml:space="preserve">TABLE: </w:t>
-      </w:r>
-      <w:r>
-        <w:rPr>
-          <w:b/>
-          <w:bCs/>
-          <w:i/>
-          <w:iCs/>
-        </w:rPr>
-        <w:t>TEXTBOOK</w:t>
-      </w:r>
-    </w:p>
-    <w:p>
-      <w:pPr>
-        <w:spacing w:line="276" w:lineRule="auto"/>
-      </w:pPr>
-      <w:r>
-        <w:t xml:space="preserve">Each course has a set number of </w:t>
-      </w:r>
-      <w:r>
-        <w:t>TEXTBOOK</w:t>
-      </w:r>
-      <w:r>
-        <w:t>s</w:t>
-      </w:r>
-      <w:r>
-        <w:t>, these textbook</w:t>
-      </w:r>
-      <w:r>
-        <w:t>(</w:t>
-      </w:r>
-      <w:r>
-        <w:t>s</w:t>
-      </w:r>
-      <w:r>
-        <w:t>)</w:t>
-      </w:r>
-      <w:r>
-        <w:t xml:space="preserve"> must </w:t>
-      </w:r>
-      <w:r>
-        <w:t xml:space="preserve">ALL </w:t>
-      </w:r>
-      <w:r>
-        <w:t>be accounted for every time a</w:t>
-      </w:r>
-      <w:r>
-        <w:t>n ADVIOR for a</w:t>
-      </w:r>
-      <w:r>
-        <w:t xml:space="preserve"> </w:t>
-      </w:r>
-      <w:r>
-        <w:t>COURSE</w:t>
-      </w:r>
-      <w:r>
-        <w:t xml:space="preserve"> is referenced in </w:t>
-      </w:r>
-      <w:r>
-        <w:t>the relation</w:t>
-      </w:r>
-      <w:r>
-        <w:t>.</w:t>
-      </w:r>
-    </w:p>
-    <w:p>
-      <w:pPr>
-        <w:spacing w:line="276" w:lineRule="auto"/>
-      </w:pPr>
-    </w:p>
-    <w:p>
-      <w:pPr>
-        <w:spacing w:line="276" w:lineRule="auto"/>
-      </w:pPr>
-      <w:r>
-        <w:t xml:space="preserve">To uniquely identify a tuple in this table currently we need </w:t>
-      </w:r>
-      <w:r>
-        <w:t>all</w:t>
-      </w:r>
-      <w:r>
-        <w:t xml:space="preserve"> three attributes </w:t>
-      </w:r>
-      <w:r>
-        <w:t>to act as a primary key</w:t>
-      </w:r>
-      <w:r>
-        <w:t>.</w:t>
-      </w:r>
-    </w:p>
-    <w:p>
-      <w:pPr>
-        <w:spacing w:line="276" w:lineRule="auto"/>
-      </w:pPr>
-    </w:p>
-    <w:p>
-      <w:pPr>
-        <w:spacing w:line="276" w:lineRule="auto"/>
-      </w:pPr>
-      <w:r>
-        <w:rPr>
-          <w:u w:val="single"/>
-        </w:rPr>
-        <w:t>COURSE, ADVID, TEXTBOOK</w:t>
-      </w:r>
-      <w:r>
-        <w:t xml:space="preserve"> &gt; </w:t>
-      </w:r>
-      <w:r>
-        <w:t>COURSE, ADVID, TEXTBOOK</w:t>
-      </w:r>
-    </w:p>
-    <w:p>
-      <w:pPr>
-        <w:spacing w:line="276" w:lineRule="auto"/>
-      </w:pPr>
-    </w:p>
-    <w:p>
-      <w:pPr>
-        <w:spacing w:line="276" w:lineRule="auto"/>
-        <w:rPr>
-          <w:b/>
-          <w:bCs/>
-        </w:rPr>
-      </w:pPr>
-      <w:r>
-        <w:rPr>
-          <w:b/>
-          <w:bCs/>
-        </w:rPr>
-        <w:t xml:space="preserve">Task 1.2: </w:t>
-      </w:r>
-    </w:p>
-    <w:p>
-      <w:pPr>
-        <w:spacing w:line="276" w:lineRule="auto"/>
-      </w:pPr>
-    </w:p>
-    <w:p>
-      <w:pPr>
-        <w:spacing w:line="276" w:lineRule="auto"/>
-      </w:pPr>
-      <w:r>
-        <w:rPr>
-          <w:b/>
-          <w:bCs/>
-          <w:i/>
-          <w:iCs/>
-        </w:rPr>
-        <w:t xml:space="preserve">In </w:t>
-      </w:r>
-      <w:r>
-        <w:rPr>
-          <w:b/>
-          <w:bCs/>
-          <w:i/>
-          <w:iCs/>
-        </w:rPr>
-        <w:t xml:space="preserve">TABLE: </w:t>
-      </w:r>
-      <w:r>
-        <w:rPr>
-          <w:b/>
-          <w:bCs/>
-          <w:i/>
-          <w:iCs/>
-        </w:rPr>
-        <w:t>STUDENT</w:t>
-      </w:r>
-      <w:r>
-        <w:t xml:space="preserve">: We have FD4 which states </w:t>
-      </w:r>
-      <w:r>
-        <w:t>that a student’s</w:t>
-      </w:r>
-      <w:r>
-        <w:t xml:space="preserve"> team</w:t>
-      </w:r>
-      <w:r>
-        <w:t xml:space="preserve"> ID</w:t>
-      </w:r>
-      <w:r>
-        <w:t xml:space="preserve"> is defined by both the student ID and the </w:t>
-      </w:r>
-      <w:r>
-        <w:t>join year</w:t>
-      </w:r>
-      <w:r>
-        <w:t>.</w:t>
-      </w:r>
-      <w:r>
-        <w:t xml:space="preserve"> As a student can join zero teams in a year</w:t>
-      </w:r>
-      <w:r>
-        <w:t>,</w:t>
-      </w:r>
-      <w:r>
-        <w:t xml:space="preserve"> it is then</w:t>
-      </w:r>
-      <w:r>
-        <w:t xml:space="preserve"> </w:t>
-      </w:r>
-      <w:r>
-        <w:t>possible</w:t>
-      </w:r>
-      <w:r>
-        <w:t xml:space="preserve"> they have joined no team, and thereby </w:t>
-      </w:r>
-      <w:r>
-        <w:t xml:space="preserve">we will </w:t>
-      </w:r>
-      <w:r>
-        <w:t>potentiall</w:t>
-      </w:r>
-      <w:r>
-        <w:t>y</w:t>
-      </w:r>
-      <w:r>
-        <w:t xml:space="preserve"> hav</w:t>
-      </w:r>
-      <w:r>
-        <w:t>e</w:t>
-      </w:r>
-      <w:r>
-        <w:t xml:space="preserve"> NULL values in both Team ID (TID), as well as </w:t>
-      </w:r>
-      <w:r>
-        <w:t>JYEAR</w:t>
-      </w:r>
-      <w:r>
-        <w:t xml:space="preserve">. </w:t>
-      </w:r>
-      <w:r>
-        <w:t>This would affect the use of</w:t>
-      </w:r>
-      <w:r>
-        <w:t xml:space="preserve"> JYEAR as a primary key, which cannot be null, and Team ID as a foreign key</w:t>
-      </w:r>
-      <w:r>
-        <w:t xml:space="preserve">. During creation of the database I would recommend not allowing NULL values </w:t>
-      </w:r>
-      <w:r>
-        <w:t xml:space="preserve">to both </w:t>
-      </w:r>
-      <w:r>
-        <w:t>attributes or</w:t>
-      </w:r>
-      <w:r>
-        <w:t xml:space="preserve"> creat</w:t>
-      </w:r>
-      <w:r>
-        <w:t>ing</w:t>
-      </w:r>
-      <w:r>
-        <w:t xml:space="preserve"> an edge case catch for those without teams (and therefore no join year).</w:t>
-      </w:r>
-    </w:p>
-    <w:p>
-      <w:pPr>
-        <w:spacing w:line="276" w:lineRule="auto"/>
-      </w:pPr>
-    </w:p>
-    <w:p>
-      <w:pPr>
-        <w:spacing w:line="276" w:lineRule="auto"/>
-      </w:pPr>
-      <w:r>
-        <w:rPr>
-          <w:b/>
-          <w:bCs/>
-          <w:i/>
-          <w:iCs/>
-        </w:rPr>
-        <w:t xml:space="preserve">In </w:t>
-      </w:r>
-      <w:r>
-        <w:rPr>
-          <w:b/>
-          <w:bCs/>
-          <w:i/>
-          <w:iCs/>
-        </w:rPr>
-        <w:t xml:space="preserve">TABLE: </w:t>
-      </w:r>
-      <w:r>
-        <w:rPr>
-          <w:b/>
-          <w:bCs/>
-          <w:i/>
-          <w:iCs/>
-        </w:rPr>
-        <w:t>TOPIC</w:t>
-      </w:r>
-      <w:r>
-        <w:t>: In topic we are told that an advisor can only cover one topic, so due to the database design</w:t>
-      </w:r>
-      <w:r>
-        <w:t>,</w:t>
-      </w:r>
-      <w:r>
-        <w:t xml:space="preserve"> when inserting a new student with </w:t>
-      </w:r>
-      <w:r>
-        <w:t>an</w:t>
-      </w:r>
-      <w:r>
-        <w:t xml:space="preserve"> advisor</w:t>
-      </w:r>
-      <w:r>
-        <w:t xml:space="preserve"> already present in the table</w:t>
-      </w:r>
-      <w:r>
-        <w:t xml:space="preserve">, </w:t>
-      </w:r>
-      <w:r>
-        <w:t>(</w:t>
-      </w:r>
-      <w:r>
-        <w:t>see ADVID 1 (</w:t>
-      </w:r>
-      <w:proofErr w:type="spellStart"/>
-      <w:r>
-        <w:t>McReader</w:t>
-      </w:r>
-      <w:proofErr w:type="spellEnd"/>
-      <w:r>
-        <w:t>)</w:t>
-      </w:r>
-      <w:r>
-        <w:t>)</w:t>
-      </w:r>
-      <w:r>
-        <w:t>, we must duplicate information in this table</w:t>
-      </w:r>
-      <w:r>
-        <w:t xml:space="preserve">s topic attribute. This means that if an Advisor were to change </w:t>
-      </w:r>
-      <w:r>
-        <w:t>Topic,</w:t>
-      </w:r>
-      <w:r>
-        <w:t xml:space="preserve"> we would have to update many tuples.</w:t>
-      </w:r>
-    </w:p>
-    <w:p>
-      <w:pPr>
-        <w:spacing w:line="276" w:lineRule="auto"/>
-      </w:pPr>
-    </w:p>
-    <w:p>
-      <w:pPr>
-        <w:spacing w:line="276" w:lineRule="auto"/>
-      </w:pPr>
-      <w:r>
-        <w:rPr>
-          <w:b/>
-          <w:bCs/>
-          <w:i/>
-          <w:iCs/>
-        </w:rPr>
-        <w:t xml:space="preserve">In </w:t>
-      </w:r>
-      <w:r>
-        <w:rPr>
-          <w:b/>
-          <w:bCs/>
-          <w:i/>
-          <w:iCs/>
-        </w:rPr>
-        <w:t xml:space="preserve">TABLE: </w:t>
-      </w:r>
-      <w:r>
-        <w:rPr>
-          <w:b/>
-          <w:bCs/>
-          <w:i/>
-          <w:iCs/>
-        </w:rPr>
-        <w:t>TEXTBOOK</w:t>
-      </w:r>
-      <w:r>
-        <w:t>:</w:t>
-      </w:r>
-      <w:r>
-        <w:t xml:space="preserve"> Due to the nature of th</w:t>
-      </w:r>
-      <w:r>
-        <w:t>is</w:t>
-      </w:r>
-      <w:r>
-        <w:t xml:space="preserve"> table, where each </w:t>
-      </w:r>
-      <w:r>
-        <w:t>Advisor</w:t>
-      </w:r>
-      <w:r>
-        <w:t xml:space="preserve"> will use all of the necessary textbooks within a course, every time we insert a new ADVID against a course, we will require multiple tuples for each of the textbooks applicable to that course with the new Advisor.</w:t>
-      </w:r>
-      <w:r>
-        <w:t xml:space="preserve"> </w:t>
-      </w:r>
-    </w:p>
-    <w:p>
-      <w:pPr>
-        <w:spacing w:line="276" w:lineRule="auto"/>
-      </w:pPr>
-    </w:p>
-    <w:p>
-      <w:pPr>
-        <w:spacing w:line="276" w:lineRule="auto"/>
-      </w:pPr>
-      <w:r>
-        <w:t xml:space="preserve">In the same way, a new textbook for either Database or Advanced Database would require new tuples for each </w:t>
-      </w:r>
-      <w:r>
-        <w:t xml:space="preserve">of the </w:t>
-      </w:r>
-      <w:r>
-        <w:t>advisor</w:t>
-      </w:r>
-      <w:r>
-        <w:t xml:space="preserve">s </w:t>
-      </w:r>
-      <w:r>
-        <w:t>assigned to that course.</w:t>
-      </w:r>
-      <w:r>
-        <w:t xml:space="preserve"> </w:t>
-      </w:r>
-    </w:p>
-    <w:p>
-      <w:pPr>
-        <w:spacing w:line="276" w:lineRule="auto"/>
-      </w:pPr>
-    </w:p>
-    <w:p>
-      <w:pPr>
-        <w:spacing w:line="276" w:lineRule="auto"/>
-        <w:rPr>
-          <w:b/>
-          <w:bCs/>
-        </w:rPr>
-      </w:pPr>
-    </w:p>
-    <w:p>
-      <w:pPr>
-        <w:spacing w:line="276" w:lineRule="auto"/>
-        <w:rPr>
-          <w:b/>
-          <w:bCs/>
-        </w:rPr>
-      </w:pPr>
-    </w:p>
-    <w:p>
-      <w:pPr>
-        <w:spacing w:line="276" w:lineRule="auto"/>
-        <w:rPr>
-          <w:b/>
-          <w:bCs/>
-        </w:rPr>
-      </w:pPr>
-    </w:p>
-    <w:p>
-      <w:pPr>
-        <w:spacing w:line="276" w:lineRule="auto"/>
-        <w:rPr>
-          <w:b/>
-          <w:bCs/>
-        </w:rPr>
-      </w:pPr>
-    </w:p>
-    <w:p>
-      <w:pPr>
-        <w:spacing w:line="276" w:lineRule="auto"/>
-        <w:rPr>
-          <w:b/>
-          <w:bCs/>
-        </w:rPr>
+    </w:p>
+    <w:p>
+      <w:pPr>
+        <w:spacing w:line="276" w:lineRule="auto"/>
       </w:pPr>
     </w:p>
     <w:p>
@@ -1392,7 +1507,13 @@
         <w:t xml:space="preserve"> STUDENT</w:t>
       </w:r>
       <w:r>
-        <w:t xml:space="preserve"> is currently in 1NF</w:t>
+        <w:t xml:space="preserve"> is currently in </w:t>
+      </w:r>
+      <w:r>
+        <w:t>1</w:t>
+      </w:r>
+      <w:r>
+        <w:t>NF</w:t>
       </w:r>
       <w:r>
         <w:t>,</w:t>
@@ -1400,26 +1521,29 @@
       <w:r>
         <w:t xml:space="preserve"> due to partial dependencies on the Primary Key</w:t>
       </w:r>
-    </w:p>
-    <w:p>
-      <w:pPr>
-        <w:spacing w:line="276" w:lineRule="auto"/>
-      </w:pPr>
-    </w:p>
-    <w:p>
-      <w:pPr>
-        <w:spacing w:line="276" w:lineRule="auto"/>
-        <w:rPr>
-          <w:b/>
-          <w:bCs/>
-        </w:rPr>
-      </w:pPr>
-      <w:r>
-        <w:rPr>
-          <w:b/>
-          <w:bCs/>
-        </w:rPr>
-        <w:t>3</w:t>
+      <w:r>
+        <w:t>.</w:t>
+      </w:r>
+    </w:p>
+    <w:p>
+      <w:pPr>
+        <w:spacing w:line="276" w:lineRule="auto"/>
+      </w:pPr>
+    </w:p>
+    <w:p>
+      <w:pPr>
+        <w:spacing w:line="276" w:lineRule="auto"/>
+        <w:rPr>
+          <w:b/>
+          <w:bCs/>
+        </w:rPr>
+      </w:pPr>
+      <w:r>
+        <w:rPr>
+          <w:b/>
+          <w:bCs/>
+        </w:rPr>
+        <w:t>In BC</w:t>
       </w:r>
       <w:r>
         <w:rPr>
@@ -1611,13 +1735,33 @@
         <w:t xml:space="preserve">There are now no </w:t>
       </w:r>
       <w:r>
-        <w:t xml:space="preserve">partial or </w:t>
-      </w:r>
-      <w:r>
-        <w:t>transitive dependencies on any non-prime attribute</w:t>
-      </w:r>
-      <w:r>
-        <w:t xml:space="preserve"> within all tables.</w:t>
+        <w:t xml:space="preserve">partial </w:t>
+      </w:r>
+      <w:r>
+        <w:t>dependencies on any non-prime attribute</w:t>
+      </w:r>
+      <w:r>
+        <w:t xml:space="preserve"> within all tables</w:t>
+      </w:r>
+      <w:r>
+        <w:t>, as well as no</w:t>
+      </w:r>
+      <w:r>
+        <w:t xml:space="preserve"> transitive</w:t>
+      </w:r>
+      <w:r>
+        <w:t xml:space="preserve"> dependencies, satisfying </w:t>
+      </w:r>
+      <w:proofErr w:type="spellStart"/>
+      <w:r>
+        <w:t>Boycee</w:t>
+      </w:r>
+      <w:proofErr w:type="spellEnd"/>
+      <w:r>
+        <w:t>-Codd- Normal Form</w:t>
+      </w:r>
+      <w:r>
+        <w:t>.</w:t>
       </w:r>
     </w:p>
     <w:p>
@@ -1701,198 +1845,226 @@
         <w:t xml:space="preserve">ADVNAME is given by ADVID, </w:t>
       </w:r>
       <w:r>
-        <w:t>and is</w:t>
+        <w:t>and is therefore</w:t>
       </w:r>
       <w:r>
         <w:t xml:space="preserve"> transitively dependent on {SID, TOPIC}</w:t>
       </w:r>
-    </w:p>
-    <w:p>
-      <w:pPr>
-        <w:spacing w:line="276" w:lineRule="auto"/>
-        <w:rPr>
-          <w:i/>
-          <w:iCs/>
-        </w:rPr>
-      </w:pPr>
-    </w:p>
-    <w:p>
-      <w:pPr>
-        <w:spacing w:line="276" w:lineRule="auto"/>
-        <w:rPr>
-          <w:b/>
-          <w:bCs/>
-        </w:rPr>
-      </w:pPr>
-      <w:r>
-        <w:rPr>
-          <w:b/>
-          <w:bCs/>
-        </w:rPr>
-        <w:t>3</w:t>
+      <w:r>
+        <w:t>.</w:t>
+      </w:r>
+    </w:p>
+    <w:p>
+      <w:pPr>
+        <w:spacing w:line="276" w:lineRule="auto"/>
+        <w:rPr>
+          <w:i/>
+          <w:iCs/>
+        </w:rPr>
+      </w:pPr>
+    </w:p>
+    <w:p>
+      <w:pPr>
+        <w:spacing w:line="276" w:lineRule="auto"/>
+        <w:rPr>
+          <w:b/>
+          <w:bCs/>
+        </w:rPr>
+      </w:pPr>
+      <w:r>
+        <w:rPr>
+          <w:b/>
+          <w:bCs/>
+        </w:rPr>
+        <w:t>3NF</w:t>
+      </w:r>
+      <w:r>
+        <w:rPr>
+          <w:b/>
+          <w:bCs/>
+        </w:rPr>
+        <w:t>:</w:t>
+      </w:r>
+    </w:p>
+    <w:p>
+      <w:pPr>
+        <w:spacing w:line="276" w:lineRule="auto"/>
+      </w:pPr>
+      <w:r>
+        <w:t>Consider the alternative, s</w:t>
+      </w:r>
+      <w:r>
+        <w:t>plit Topic into two relations</w:t>
+      </w:r>
+      <w:r>
+        <w:t>:</w:t>
+      </w:r>
+    </w:p>
+    <w:p>
+      <w:pPr>
+        <w:spacing w:line="276" w:lineRule="auto"/>
+      </w:pPr>
+    </w:p>
+    <w:p>
+      <w:pPr>
+        <w:spacing w:line="276" w:lineRule="auto"/>
+      </w:pPr>
+      <w:r>
+        <w:t>ADVISEE</w:t>
+      </w:r>
+      <w:r>
+        <w:t>_</w:t>
       </w:r>
       <w:proofErr w:type="gramStart"/>
       <w:r>
-        <w:rPr>
-          <w:b/>
-          <w:bCs/>
-        </w:rPr>
-        <w:t>N</w:t>
-      </w:r>
-      <w:r>
-        <w:rPr>
-          <w:b/>
-          <w:bCs/>
-        </w:rPr>
-        <w:t>?</w:t>
-      </w:r>
-      <w:r>
-        <w:rPr>
-          <w:b/>
-          <w:bCs/>
-        </w:rPr>
-        <w:t>F</w:t>
+        <w:t>TOPIC</w:t>
+      </w:r>
+      <w:r>
+        <w:t>(</w:t>
       </w:r>
       <w:proofErr w:type="gramEnd"/>
       <w:r>
         <w:rPr>
-          <w:b/>
-          <w:bCs/>
-        </w:rPr>
-        <w:t>:</w:t>
-      </w:r>
-    </w:p>
-    <w:p>
-      <w:pPr>
-        <w:spacing w:line="276" w:lineRule="auto"/>
-        <w:rPr>
-          <w:i/>
-          <w:iCs/>
-        </w:rPr>
-      </w:pPr>
-      <w:r>
-        <w:t>Split Topic into two relations, Advisee and Advisor.</w:t>
-      </w:r>
-    </w:p>
-    <w:p>
-      <w:pPr>
-        <w:spacing w:line="276" w:lineRule="auto"/>
-      </w:pPr>
-    </w:p>
-    <w:p>
-      <w:pPr>
-        <w:spacing w:line="276" w:lineRule="auto"/>
-      </w:pPr>
-      <w:r>
-        <w:t>ADVISEE</w:t>
-      </w:r>
-      <w:r>
-        <w:t>_</w:t>
-      </w:r>
+          <w:u w:val="single"/>
+        </w:rPr>
+        <w:t xml:space="preserve">SID, </w:t>
+      </w:r>
+      <w:r>
+        <w:rPr>
+          <w:u w:val="single"/>
+        </w:rPr>
+        <w:t>TOPIC</w:t>
+      </w:r>
+      <w:r>
+        <w:t xml:space="preserve">, </w:t>
+      </w:r>
+      <w:r>
+        <w:t>ADVID</w:t>
+      </w:r>
+      <w:r>
+        <w:t>(FK)</w:t>
+      </w:r>
+      <w:r>
+        <w:t>)</w:t>
+      </w:r>
+    </w:p>
+    <w:p>
+      <w:pPr>
+        <w:spacing w:line="276" w:lineRule="auto"/>
+      </w:pPr>
+      <w:r>
+        <w:t>A student can have multiple Advisors</w:t>
+      </w:r>
+      <w:r>
+        <w:t xml:space="preserve">, </w:t>
+      </w:r>
+      <w:r>
+        <w:t xml:space="preserve">but only </w:t>
+      </w:r>
+      <w:r>
+        <w:t>one for each topic</w:t>
+      </w:r>
+      <w:r>
+        <w:t xml:space="preserve">, therefor SID and </w:t>
+      </w:r>
+      <w:r>
+        <w:t>TOPIC</w:t>
+      </w:r>
+      <w:r>
+        <w:t xml:space="preserve"> are required to uniquely identify a tuple.</w:t>
+      </w:r>
+      <w:r>
+        <w:t xml:space="preserve"> Due to </w:t>
+      </w:r>
+      <w:r>
+        <w:t xml:space="preserve">the FD </w:t>
+      </w:r>
+      <w:r>
+        <w:t>ADVID &gt; TOPIC, this table cannot be normalised to BCNF.</w:t>
+      </w:r>
+    </w:p>
+    <w:p>
+      <w:pPr>
+        <w:spacing w:line="276" w:lineRule="auto"/>
+      </w:pPr>
+    </w:p>
+    <w:p>
+      <w:pPr>
+        <w:spacing w:line="276" w:lineRule="auto"/>
+      </w:pPr>
       <w:proofErr w:type="gramStart"/>
       <w:r>
-        <w:t>TOPIC</w:t>
+        <w:t>ADVISOR(</w:t>
+      </w:r>
+      <w:proofErr w:type="gramEnd"/>
+      <w:r>
+        <w:rPr>
+          <w:u w:val="single"/>
+        </w:rPr>
+        <w:t>ADVID</w:t>
+      </w:r>
+      <w:r>
+        <w:t>, ADVNAME</w:t>
+      </w:r>
+      <w:r>
+        <w:t>)</w:t>
+      </w:r>
+    </w:p>
+    <w:p>
+      <w:pPr>
+        <w:spacing w:line="276" w:lineRule="auto"/>
+      </w:pPr>
+      <w:r>
+        <w:t xml:space="preserve">ADVID uniquely identifies ADVNAME, which would be </w:t>
+      </w:r>
+      <w:r>
+        <w:t>transitively</w:t>
+      </w:r>
+      <w:r>
+        <w:t xml:space="preserve"> dependant on primary key </w:t>
+      </w:r>
+      <w:r>
+        <w:t xml:space="preserve">(FD4: </w:t>
+      </w:r>
+      <w:r>
+        <w:rPr>
+          <w:u w:val="single"/>
+        </w:rPr>
+        <w:t>SID, TOPIC</w:t>
+      </w:r>
+      <w:r>
+        <w:t xml:space="preserve"> &gt; ADVID &gt; ADVNAME</w:t>
+      </w:r>
+      <w:r>
+        <w:t xml:space="preserve">) </w:t>
+      </w:r>
+      <w:r>
+        <w:t>before split</w:t>
+      </w:r>
+      <w:r>
+        <w:t xml:space="preserve"> </w:t>
+      </w:r>
+      <w:r>
+        <w:t xml:space="preserve">using </w:t>
+      </w:r>
+      <w:r>
+        <w:t>FD3</w:t>
       </w:r>
       <w:r>
         <w:t>(</w:t>
       </w:r>
-      <w:proofErr w:type="gramEnd"/>
       <w:r>
         <w:rPr>
           <w:u w:val="single"/>
         </w:rPr>
-        <w:t xml:space="preserve">SID, </w:t>
-      </w:r>
-      <w:r>
-        <w:rPr>
-          <w:u w:val="single"/>
-        </w:rPr>
-        <w:t>TOPIC</w:t>
-      </w:r>
-      <w:r>
-        <w:t xml:space="preserve">, </w:t>
-      </w:r>
-      <w:r>
         <w:t>ADVID</w:t>
       </w:r>
       <w:r>
-        <w:t>(FK)</w:t>
-      </w:r>
-      <w:r>
-        <w:t>)</w:t>
-      </w:r>
-    </w:p>
-    <w:p>
-      <w:pPr>
-        <w:spacing w:line="276" w:lineRule="auto"/>
-      </w:pPr>
-      <w:r>
-        <w:t>A student can have multiple Advisors</w:t>
-      </w:r>
-      <w:r>
-        <w:t xml:space="preserve">, </w:t>
-      </w:r>
-      <w:r>
-        <w:t xml:space="preserve">but only </w:t>
-      </w:r>
-      <w:r>
-        <w:t>one for each topic</w:t>
-      </w:r>
-      <w:r>
-        <w:t xml:space="preserve">, therefor SID and </w:t>
-      </w:r>
-      <w:r>
-        <w:t>TOPIC</w:t>
-      </w:r>
-      <w:r>
-        <w:t xml:space="preserve"> are required to uniquely identify a tuple.</w:t>
-      </w:r>
-    </w:p>
-    <w:p>
-      <w:pPr>
-        <w:spacing w:line="276" w:lineRule="auto"/>
-      </w:pPr>
-    </w:p>
-    <w:p>
-      <w:pPr>
-        <w:spacing w:line="276" w:lineRule="auto"/>
-      </w:pPr>
-      <w:proofErr w:type="gramStart"/>
-      <w:r>
-        <w:t>ADVISOR(</w:t>
-      </w:r>
-      <w:proofErr w:type="gramEnd"/>
-      <w:r>
-        <w:rPr>
-          <w:u w:val="single"/>
-        </w:rPr>
-        <w:t>ADVID</w:t>
-      </w:r>
-      <w:r>
-        <w:t>, ADVNAME</w:t>
-      </w:r>
-      <w:r>
-        <w:t>)</w:t>
-      </w:r>
-    </w:p>
-    <w:p>
-      <w:pPr>
-        <w:spacing w:line="276" w:lineRule="auto"/>
-      </w:pPr>
-      <w:r>
-        <w:t>ADVID uniquely identifies ADVNAME, which would be partially dependant on primary key before split</w:t>
-      </w:r>
-      <w:r>
-        <w:t xml:space="preserve"> (FD3)</w:t>
-      </w:r>
-      <w:r>
-        <w:t>.</w:t>
-      </w:r>
-    </w:p>
-    <w:p>
-      <w:pPr>
-        <w:spacing w:line="276" w:lineRule="auto"/>
-      </w:pPr>
+        <w:t xml:space="preserve"> &gt; ADVNAME</w:t>
+      </w:r>
+      <w:r>
+        <w:t>).</w:t>
+      </w:r>
     </w:p>
     <w:p>
       <w:pPr>
@@ -1921,12 +2093,18 @@
         <w:spacing w:line="276" w:lineRule="auto"/>
       </w:pPr>
       <w:r>
-        <w:t>Due to the nature of the relationship in this table, where each Advi</w:t>
+        <w:t>Due to the nature of the relationship</w:t>
       </w:r>
       <w:r>
         <w:t>s</w:t>
       </w:r>
       <w:r>
+        <w:t xml:space="preserve"> in this table, where each Advi</w:t>
+      </w:r>
+      <w:r>
+        <w:t>s</w:t>
+      </w:r>
+      <w:r>
         <w:t>or will use all of the necessary textbooks within a course, every time we insert a new ADVID against a course, we will require multiple tuples for each of the textbook</w:t>
       </w:r>
       <w:r>
@@ -2158,7 +2336,7 @@
         <w:t>) accounts for the potential issues which may arise where the same advisor belongs to multiple courses</w:t>
       </w:r>
       <w:r>
-        <w:t>.</w:t>
+        <w:t>, though the same ADVID must be entered alongside each course they belong to.</w:t>
       </w:r>
     </w:p>
     <w:p>
@@ -2200,11 +2378,9 @@
       <w:r>
         <w:t xml:space="preserve">This </w:t>
       </w:r>
-      <w:proofErr w:type="gramStart"/>
-      <w:r>
-        <w:t>would</w:t>
-      </w:r>
-      <w:proofErr w:type="gramEnd"/>
+      <w:r>
+        <w:t>would,</w:t>
+      </w:r>
       <w:r>
         <w:t xml:space="preserve"> h</w:t>
       </w:r>
@@ -2333,15 +2509,8 @@
           <w:bCs/>
         </w:rPr>
       </w:pPr>
-    </w:p>
-    <w:p>
-      <w:pPr>
-        <w:spacing w:line="276" w:lineRule="auto"/>
-        <w:rPr>
-          <w:b/>
-          <w:bCs/>
-        </w:rPr>
-      </w:pPr>
+      <w:bookmarkStart w:id="0" w:name="_GoBack"/>
+      <w:bookmarkEnd w:id="0"/>
       <w:r>
         <w:rPr>
           <w:b/>
@@ -2421,7 +2590,49 @@
           <w:b/>
           <w:bCs/>
         </w:rPr>
-        <w:t>”). This has been edited out to conform with my understand of expectations of the coursework.</w:t>
+        <w:t xml:space="preserve">”). This has been edited out to conform with my understand of </w:t>
+      </w:r>
+      <w:r>
+        <w:rPr>
+          <w:b/>
+          <w:bCs/>
+        </w:rPr>
+        <w:t xml:space="preserve">the </w:t>
+      </w:r>
+      <w:r>
+        <w:rPr>
+          <w:b/>
+          <w:bCs/>
+        </w:rPr>
+        <w:t>expectations of th</w:t>
+      </w:r>
+      <w:r>
+        <w:rPr>
+          <w:b/>
+          <w:bCs/>
+        </w:rPr>
+        <w:t>is</w:t>
+      </w:r>
+      <w:r>
+        <w:rPr>
+          <w:b/>
+          <w:bCs/>
+        </w:rPr>
+        <w:t xml:space="preserve"> coursework</w:t>
+      </w:r>
+      <w:r>
+        <w:rPr>
+          <w:b/>
+          <w:bCs/>
+        </w:rPr>
+        <w:t xml:space="preserve"> assignment</w:t>
+      </w:r>
+      <w:r>
+        <w:rPr>
+          <w:b/>
+          <w:bCs/>
+        </w:rPr>
+        <w:t>.</w:t>
       </w:r>
     </w:p>
     <w:p>
@@ -2602,7 +2813,7 @@
         <w:t xml:space="preserve">        ON DELETE </w:t>
       </w:r>
       <w:r>
-        <w:t>CASECADE</w:t>
+        <w:t>CASCADE</w:t>
       </w:r>
     </w:p>
     <w:p>
@@ -4056,8 +4267,6 @@
           <w:iCs/>
         </w:rPr>
       </w:pPr>
-      <w:bookmarkStart w:id="0" w:name="_GoBack"/>
-      <w:bookmarkEnd w:id="0"/>
       <w:r>
         <w:rPr>
           <w:b/>

</xml_diff>

<commit_message>
Task 1.4 final, todo: recheck through task 1 till 1.4
</commit_message>
<xml_diff>
--- a/Technical Report.docx
+++ b/Technical Report.docx
@@ -2453,13 +2453,7 @@
         <w:t>, TEXTBOOK</w:t>
       </w:r>
       <w:r>
-        <w:t>)</w:t>
-      </w:r>
-      <w:r>
-        <w:t xml:space="preserve"> </w:t>
-      </w:r>
-      <w:r>
-        <w:t xml:space="preserve">– references </w:t>
+        <w:t xml:space="preserve">) – references </w:t>
       </w:r>
       <w:r>
         <w:t>INTERMEDIARY_COURSE</w:t>
@@ -2484,35 +2478,29 @@
         <w:t>COURSE</w:t>
       </w:r>
       <w:r>
-        <w:t xml:space="preserve">) – a primary key or </w:t>
-      </w:r>
-      <w:r>
-        <w:t>UNIQUE</w:t>
-      </w:r>
-      <w:r>
-        <w:t xml:space="preserve"> constrain</w:t>
-      </w:r>
-      <w:r>
-        <w:t>ed</w:t>
-      </w:r>
-      <w:r>
-        <w:t xml:space="preserve"> attribute</w:t>
-      </w:r>
-    </w:p>
-    <w:p>
-      <w:pPr>
-        <w:spacing w:line="276" w:lineRule="auto"/>
-      </w:pPr>
-    </w:p>
-    <w:p>
-      <w:pPr>
-        <w:spacing w:line="276" w:lineRule="auto"/>
-      </w:pPr>
-      <w:r>
-        <w:t>ADVISOR_COURSE</w:t>
-      </w:r>
-      <w:r>
-        <w:t xml:space="preserve"> </w:t>
+        <w:t xml:space="preserve">) – </w:t>
+      </w:r>
+      <w:r>
+        <w:t>unique when defined within</w:t>
+      </w:r>
+      <w:r>
+        <w:t xml:space="preserve"> its</w:t>
+      </w:r>
+      <w:r>
+        <w:t xml:space="preserve"> own table</w:t>
+      </w:r>
+    </w:p>
+    <w:p>
+      <w:pPr>
+        <w:spacing w:line="276" w:lineRule="auto"/>
+      </w:pPr>
+    </w:p>
+    <w:p>
+      <w:pPr>
+        <w:spacing w:line="276" w:lineRule="auto"/>
+      </w:pPr>
+      <w:r>
+        <w:t xml:space="preserve">ADVISOR_COURSE </w:t>
       </w:r>
       <w:r>
         <w:t>(</w:t>
@@ -2536,10 +2524,7 @@
         <w:t>(FK)</w:t>
       </w:r>
       <w:r>
-        <w:t>)</w:t>
-      </w:r>
-      <w:r>
-        <w:t xml:space="preserve"> – references </w:t>
+        <w:t xml:space="preserve">) – references </w:t>
       </w:r>
       <w:r>
         <w:t>INTERMEDIARY_COURSE</w:t>
@@ -2554,6 +2539,8 @@
       <w:pPr>
         <w:spacing w:line="276" w:lineRule="auto"/>
       </w:pPr>
+      <w:bookmarkStart w:id="0" w:name="_GoBack"/>
+      <w:bookmarkEnd w:id="0"/>
       <w:r>
         <w:t>An aside may be that if it were possible, addition of a TEXTBOOKID attribute may avoid confusion between textbooks with the same name</w:t>
       </w:r>
@@ -2651,14 +2638,35 @@
           <w:b/>
           <w:bCs/>
         </w:rPr>
-        <w:t xml:space="preserve">, and as such had </w:t>
-      </w:r>
-      <w:r>
-        <w:rPr>
-          <w:b/>
-          <w:bCs/>
-        </w:rPr>
-        <w:t xml:space="preserve">to include some </w:t>
+        <w:t>, and as such had</w:t>
+      </w:r>
+      <w:r>
+        <w:rPr>
+          <w:b/>
+          <w:bCs/>
+        </w:rPr>
+        <w:t xml:space="preserve"> </w:t>
+      </w:r>
+      <w:r>
+        <w:rPr>
+          <w:b/>
+          <w:bCs/>
+        </w:rPr>
+        <w:t>include</w:t>
+      </w:r>
+      <w:r>
+        <w:rPr>
+          <w:b/>
+          <w:bCs/>
+        </w:rPr>
+        <w:t>d</w:t>
+      </w:r>
+      <w:r>
+        <w:rPr>
+          <w:b/>
+          <w:bCs/>
+        </w:rPr>
+        <w:t xml:space="preserve"> some </w:t>
       </w:r>
       <w:r>
         <w:rPr>
@@ -2704,7 +2712,21 @@
           <w:b/>
           <w:bCs/>
         </w:rPr>
-        <w:t xml:space="preserve"> in some of my solutions</w:t>
+        <w:t xml:space="preserve"> in </w:t>
+      </w:r>
+      <w:r>
+        <w:rPr>
+          <w:b/>
+          <w:bCs/>
+        </w:rPr>
+        <w:t>proven</w:t>
+      </w:r>
+      <w:r>
+        <w:rPr>
+          <w:b/>
+          <w:bCs/>
+        </w:rPr>
+        <w:t xml:space="preserve"> solutions</w:t>
       </w:r>
       <w:r>
         <w:rPr>
@@ -2718,7 +2740,51 @@
           <w:b/>
           <w:bCs/>
         </w:rPr>
-        <w:t xml:space="preserve"> This has been edited out where possible, though I was concerned this may introduce errors.</w:t>
+        <w:t xml:space="preserve"> This has been edited out where </w:t>
+      </w:r>
+      <w:proofErr w:type="gramStart"/>
+      <w:r>
+        <w:rPr>
+          <w:b/>
+          <w:bCs/>
+        </w:rPr>
+        <w:t xml:space="preserve">possible, </w:t>
+      </w:r>
+      <w:r>
+        <w:rPr>
+          <w:b/>
+          <w:bCs/>
+        </w:rPr>
+        <w:t>but</w:t>
+      </w:r>
+      <w:proofErr w:type="gramEnd"/>
+      <w:r>
+        <w:rPr>
+          <w:b/>
+          <w:bCs/>
+        </w:rPr>
+        <w:t xml:space="preserve"> remained in others to avoid</w:t>
+      </w:r>
+      <w:r>
+        <w:rPr>
+          <w:b/>
+          <w:bCs/>
+        </w:rPr>
+        <w:t xml:space="preserve"> introduc</w:t>
+      </w:r>
+      <w:r>
+        <w:rPr>
+          <w:b/>
+          <w:bCs/>
+        </w:rPr>
+        <w:t>ing</w:t>
+      </w:r>
+      <w:r>
+        <w:rPr>
+          <w:b/>
+          <w:bCs/>
+        </w:rPr>
+        <w:t xml:space="preserve"> errors.</w:t>
       </w:r>
     </w:p>
     <w:p>
@@ -4383,8 +4449,6 @@
         </w:rPr>
         <w:t>TASK 3:</w:t>
       </w:r>
-      <w:bookmarkStart w:id="0" w:name="_GoBack"/>
-      <w:bookmarkEnd w:id="0"/>
     </w:p>
     <w:p>
       <w:pPr>

</xml_diff>

<commit_message>
Improved FK constraints, ready for submission
</commit_message>
<xml_diff>
--- a/Technical Report.docx
+++ b/Technical Report.docx
@@ -38,9 +38,6 @@
         <w:tab/>
       </w:r>
       <w:r>
-        <w:tab/>
-      </w:r>
-      <w:r>
         <w:t xml:space="preserve"> </w:t>
       </w:r>
       <w:r>
@@ -81,7 +78,7 @@
           <w:b/>
           <w:bCs/>
         </w:rPr>
-        <w:t>Relational Schema Modelling</w:t>
+        <w:t>Relational Modelling</w:t>
       </w:r>
     </w:p>
     <w:p>
@@ -189,136 +186,740 @@
         <w:t xml:space="preserve">, ADVNAME, </w:t>
       </w:r>
       <w:r>
+        <w:t>ADVID</w:t>
+      </w:r>
+      <w:r>
+        <w:t xml:space="preserve">, </w:t>
+      </w:r>
+      <w:r>
         <w:rPr>
           <w:u w:val="single"/>
         </w:rPr>
+        <w:t>TOPIC</w:t>
+      </w:r>
+      <w:r>
+        <w:t>)</w:t>
+      </w:r>
+    </w:p>
+    <w:p>
+      <w:pPr>
+        <w:spacing w:line="276" w:lineRule="auto"/>
+      </w:pPr>
+      <w:proofErr w:type="gramStart"/>
+      <w:r>
+        <w:t>TEXTBOOK(</w:t>
+      </w:r>
+      <w:proofErr w:type="gramEnd"/>
+      <w:r>
+        <w:rPr>
+          <w:u w:val="single"/>
+        </w:rPr>
+        <w:t>COURSE, ADVID, TEXTBOOK</w:t>
+      </w:r>
+      <w:r>
+        <w:t>)</w:t>
+      </w:r>
+    </w:p>
+    <w:p>
+      <w:pPr>
+        <w:spacing w:line="276" w:lineRule="auto"/>
+      </w:pPr>
+    </w:p>
+    <w:p>
+      <w:pPr>
+        <w:spacing w:line="276" w:lineRule="auto"/>
+        <w:rPr>
+          <w:b/>
+          <w:bCs/>
+        </w:rPr>
+      </w:pPr>
+      <w:r>
+        <w:rPr>
+          <w:b/>
+          <w:bCs/>
+        </w:rPr>
+        <w:t>Task 1.1:</w:t>
+      </w:r>
+    </w:p>
+    <w:p>
+      <w:pPr>
+        <w:spacing w:line="276" w:lineRule="auto"/>
+      </w:pPr>
+    </w:p>
+    <w:p>
+      <w:pPr>
+        <w:spacing w:line="276" w:lineRule="auto"/>
+        <w:rPr>
+          <w:b/>
+          <w:bCs/>
+          <w:i/>
+          <w:iCs/>
+        </w:rPr>
+      </w:pPr>
+      <w:r>
+        <w:rPr>
+          <w:b/>
+          <w:bCs/>
+          <w:i/>
+          <w:iCs/>
+        </w:rPr>
+        <w:t xml:space="preserve">TABLE: </w:t>
+      </w:r>
+      <w:r>
+        <w:rPr>
+          <w:b/>
+          <w:bCs/>
+          <w:i/>
+          <w:iCs/>
+        </w:rPr>
+        <w:t xml:space="preserve">STUDENT </w:t>
+      </w:r>
+    </w:p>
+    <w:p>
+      <w:pPr>
+        <w:spacing w:line="276" w:lineRule="auto"/>
+      </w:pPr>
+      <w:r>
+        <w:t xml:space="preserve">FD1: </w:t>
+      </w:r>
+      <w:r>
+        <w:rPr>
+          <w:u w:val="single"/>
+        </w:rPr>
+        <w:t>SID</w:t>
+      </w:r>
+      <w:r>
+        <w:t xml:space="preserve"> &gt; </w:t>
+      </w:r>
+      <w:r>
+        <w:t>SNAME</w:t>
+      </w:r>
+      <w:r>
+        <w:t>, HCID</w:t>
+      </w:r>
+    </w:p>
+    <w:p>
+      <w:pPr>
+        <w:spacing w:line="276" w:lineRule="auto"/>
+      </w:pPr>
+      <w:r>
+        <w:t>The unique student ID entry defines the student’s name</w:t>
+      </w:r>
+      <w:r>
+        <w:t>,</w:t>
+      </w:r>
+      <w:r>
+        <w:t xml:space="preserve"> and</w:t>
+      </w:r>
+      <w:r>
+        <w:t xml:space="preserve"> as a student may only have one static</w:t>
+      </w:r>
+      <w:r>
+        <w:t xml:space="preserve"> </w:t>
+      </w:r>
+      <w:r>
+        <w:t>home city</w:t>
+      </w:r>
+      <w:r>
+        <w:t>, also defines their HCID</w:t>
+      </w:r>
+      <w:r>
+        <w:t>.</w:t>
+      </w:r>
+    </w:p>
+    <w:p>
+      <w:pPr>
+        <w:spacing w:line="276" w:lineRule="auto"/>
+      </w:pPr>
+    </w:p>
+    <w:p>
+      <w:pPr>
+        <w:spacing w:line="276" w:lineRule="auto"/>
+      </w:pPr>
+      <w:r>
+        <w:t xml:space="preserve">FD2: </w:t>
+      </w:r>
+      <w:r>
+        <w:t>HCID</w:t>
+      </w:r>
+      <w:r>
+        <w:t xml:space="preserve"> &gt; HCNAME</w:t>
+      </w:r>
+    </w:p>
+    <w:p>
+      <w:pPr>
+        <w:spacing w:line="276" w:lineRule="auto"/>
+      </w:pPr>
+      <w:r>
+        <w:t xml:space="preserve">The students home city ID defines </w:t>
+      </w:r>
+      <w:r>
+        <w:t>home city name</w:t>
+      </w:r>
+      <w:r>
+        <w:t xml:space="preserve">. </w:t>
+      </w:r>
+    </w:p>
+    <w:p>
+      <w:pPr>
+        <w:spacing w:line="276" w:lineRule="auto"/>
+      </w:pPr>
+      <w:r>
+        <w:t>Therefore,</w:t>
+      </w:r>
+      <w:r>
+        <w:t xml:space="preserve"> HCNAME is defined by </w:t>
+      </w:r>
+      <w:r>
+        <w:rPr>
+          <w:u w:val="single"/>
+        </w:rPr>
+        <w:t>SID</w:t>
+      </w:r>
+      <w:r>
+        <w:t xml:space="preserve"> </w:t>
+      </w:r>
+      <w:r>
+        <w:t>via</w:t>
+      </w:r>
+      <w:r>
+        <w:t xml:space="preserve"> transitive dependency</w:t>
+      </w:r>
+      <w:r>
+        <w:t xml:space="preserve"> such</w:t>
+      </w:r>
+      <w:r>
+        <w:t xml:space="preserve"> that</w:t>
+      </w:r>
+      <w:r>
+        <w:t>:</w:t>
+      </w:r>
+    </w:p>
+    <w:p>
+      <w:pPr>
+        <w:spacing w:line="276" w:lineRule="auto"/>
+      </w:pPr>
+      <w:r>
+        <w:rPr>
+          <w:u w:val="single"/>
+        </w:rPr>
+        <w:t>SID</w:t>
+      </w:r>
+      <w:r>
+        <w:t xml:space="preserve"> &gt; HCID &gt; HCNAME</w:t>
+      </w:r>
+    </w:p>
+    <w:p>
+      <w:pPr>
+        <w:spacing w:line="276" w:lineRule="auto"/>
+      </w:pPr>
+    </w:p>
+    <w:p>
+      <w:pPr>
+        <w:spacing w:line="276" w:lineRule="auto"/>
+      </w:pPr>
+      <w:r>
+        <w:t xml:space="preserve">FD3: </w:t>
+      </w:r>
+      <w:r>
+        <w:t xml:space="preserve">TID </w:t>
+      </w:r>
+      <w:r>
+        <w:t>&gt; TNAME</w:t>
+      </w:r>
+    </w:p>
+    <w:p>
+      <w:pPr>
+        <w:spacing w:line="276" w:lineRule="auto"/>
+      </w:pPr>
+      <w:r>
+        <w:t>The unique team ID</w:t>
+      </w:r>
+      <w:r>
+        <w:t xml:space="preserve"> (TID)</w:t>
+      </w:r>
+      <w:r>
+        <w:t xml:space="preserve"> defines the team name</w:t>
+      </w:r>
+      <w:r>
+        <w:t>.</w:t>
+      </w:r>
+    </w:p>
+    <w:p>
+      <w:pPr>
+        <w:spacing w:line="276" w:lineRule="auto"/>
+      </w:pPr>
+    </w:p>
+    <w:p>
+      <w:pPr>
+        <w:spacing w:line="276" w:lineRule="auto"/>
+      </w:pPr>
+      <w:r>
+        <w:t>FD</w:t>
+      </w:r>
+      <w:r>
+        <w:t>4</w:t>
+      </w:r>
+      <w:r>
+        <w:t xml:space="preserve">: </w:t>
+      </w:r>
+      <w:r>
+        <w:rPr>
+          <w:u w:val="single"/>
+        </w:rPr>
+        <w:t>SID, JYEAR</w:t>
+      </w:r>
+      <w:r>
+        <w:t xml:space="preserve"> &gt; </w:t>
+      </w:r>
+      <w:r>
+        <w:t>TID</w:t>
+      </w:r>
+    </w:p>
+    <w:p>
+      <w:pPr>
+        <w:spacing w:line="276" w:lineRule="auto"/>
+      </w:pPr>
+      <w:r>
+        <w:t xml:space="preserve">As it is possible for a student to join 0 or 1 teams per year, we can also say that a combination of SID and JYEAR can uniquely identify </w:t>
+      </w:r>
+      <w:r>
+        <w:t xml:space="preserve">a Student’s </w:t>
+      </w:r>
+      <w:r>
+        <w:t>Team ID (TID).</w:t>
+      </w:r>
+      <w:r>
+        <w:t xml:space="preserve"> As a student may join the same team again, we cannot </w:t>
+      </w:r>
+      <w:r>
+        <w:t xml:space="preserve">with certainty </w:t>
+      </w:r>
+      <w:r>
+        <w:t>say that {SID, TID} &gt; JYEAR</w:t>
+      </w:r>
+      <w:r>
+        <w:t xml:space="preserve"> will always hold true</w:t>
+      </w:r>
+      <w:r>
+        <w:t>.</w:t>
+      </w:r>
+      <w:r>
+        <w:t xml:space="preserve"> Also, as </w:t>
+      </w:r>
+      <w:r>
+        <w:rPr>
+          <w:u w:val="single"/>
+        </w:rPr>
+        <w:t>SID, JYEAR</w:t>
+      </w:r>
+      <w:r>
+        <w:t xml:space="preserve"> &gt; TID</w:t>
+      </w:r>
+      <w:r>
+        <w:t xml:space="preserve"> therefore</w:t>
+      </w:r>
+      <w:r>
+        <w:t xml:space="preserve"> </w:t>
+      </w:r>
+      <w:r>
+        <w:rPr>
+          <w:u w:val="single"/>
+        </w:rPr>
+        <w:t>SID, JYEAR</w:t>
+      </w:r>
+      <w:r>
+        <w:t xml:space="preserve"> &gt; TNAME via transitive dependency.</w:t>
+      </w:r>
+    </w:p>
+    <w:p>
+      <w:pPr>
+        <w:spacing w:line="276" w:lineRule="auto"/>
+      </w:pPr>
+    </w:p>
+    <w:p>
+      <w:pPr>
+        <w:spacing w:line="276" w:lineRule="auto"/>
+      </w:pPr>
+      <w:r>
+        <w:t>Since</w:t>
+      </w:r>
+      <w:r>
+        <w:t xml:space="preserve"> </w:t>
+      </w:r>
+      <w:r>
+        <w:rPr>
+          <w:u w:val="single"/>
+        </w:rPr>
+        <w:t>SID, JYEAR</w:t>
+      </w:r>
+      <w:r>
+        <w:t xml:space="preserve"> is the chosen </w:t>
+      </w:r>
+      <w:r>
+        <w:t>Primary Key</w:t>
+      </w:r>
+      <w:r>
+        <w:t xml:space="preserve">, </w:t>
+      </w:r>
+      <w:r>
+        <w:t>it</w:t>
+      </w:r>
+      <w:r>
+        <w:t xml:space="preserve"> can be said that </w:t>
+      </w:r>
+      <w:r>
+        <w:t>SNAME and HCID become partial dependencies</w:t>
+      </w:r>
+      <w:r>
+        <w:t xml:space="preserve">, only requiring SID. This </w:t>
+      </w:r>
+      <w:r>
+        <w:t>will be considered during normalisation.</w:t>
+      </w:r>
+    </w:p>
+    <w:p>
+      <w:pPr>
+        <w:spacing w:line="276" w:lineRule="auto"/>
+      </w:pPr>
+    </w:p>
+    <w:p>
+      <w:pPr>
+        <w:spacing w:line="276" w:lineRule="auto"/>
+        <w:rPr>
+          <w:b/>
+          <w:bCs/>
+          <w:i/>
+          <w:iCs/>
+        </w:rPr>
+      </w:pPr>
+      <w:r>
+        <w:rPr>
+          <w:b/>
+          <w:bCs/>
+          <w:i/>
+          <w:iCs/>
+        </w:rPr>
+        <w:t xml:space="preserve">TABLE: </w:t>
+      </w:r>
+      <w:r>
+        <w:rPr>
+          <w:b/>
+          <w:bCs/>
+          <w:i/>
+          <w:iCs/>
+        </w:rPr>
+        <w:t>TOPIC</w:t>
+      </w:r>
+    </w:p>
+    <w:p>
+      <w:pPr>
+        <w:spacing w:line="276" w:lineRule="auto"/>
+      </w:pPr>
+      <w:r>
+        <w:t>For e</w:t>
+      </w:r>
+      <w:r>
+        <w:t xml:space="preserve">ach </w:t>
+      </w:r>
+      <w:r>
+        <w:t>TOPIC a</w:t>
+      </w:r>
+      <w:r>
+        <w:t xml:space="preserve"> student has their own </w:t>
+      </w:r>
+      <w:r>
+        <w:t xml:space="preserve">advisor; the same student can have multiple </w:t>
+      </w:r>
+      <w:r>
+        <w:t>advisors</w:t>
+      </w:r>
+      <w:r>
+        <w:t>,</w:t>
+      </w:r>
+      <w:r>
+        <w:t xml:space="preserve"> depending on </w:t>
+      </w:r>
+      <w:r>
+        <w:t>which topic is referenced</w:t>
+      </w:r>
+      <w:r>
+        <w:t>,</w:t>
+      </w:r>
+      <w:r>
+        <w:t xml:space="preserve"> </w:t>
+      </w:r>
+      <w:r>
+        <w:t>t</w:t>
+      </w:r>
+      <w:r>
+        <w:t>herefor</w:t>
+      </w:r>
+      <w:r>
+        <w:t>e FDs are as follows:</w:t>
+      </w:r>
+    </w:p>
+    <w:p>
+      <w:pPr>
+        <w:spacing w:line="276" w:lineRule="auto"/>
+      </w:pPr>
+    </w:p>
+    <w:p>
+      <w:pPr>
+        <w:spacing w:line="276" w:lineRule="auto"/>
+      </w:pPr>
+      <w:r>
+        <w:t>FD</w:t>
+      </w:r>
+      <w:r>
+        <w:t>1</w:t>
+      </w:r>
+      <w:r>
+        <w:t xml:space="preserve">: </w:t>
+      </w:r>
+      <w:r>
+        <w:rPr>
+          <w:u w:val="single"/>
+        </w:rPr>
+        <w:t xml:space="preserve">SID, </w:t>
+      </w:r>
+      <w:r>
+        <w:rPr>
+          <w:u w:val="single"/>
+        </w:rPr>
+        <w:t>TOPIC</w:t>
+      </w:r>
+      <w:r>
+        <w:t xml:space="preserve"> &gt;</w:t>
+      </w:r>
+      <w:r>
+        <w:rPr>
+          <w:u w:val="single"/>
+        </w:rPr>
+        <w:t xml:space="preserve"> </w:t>
+      </w:r>
+      <w:r>
         <w:t>ADVID</w:t>
       </w:r>
-      <w:r>
-        <w:t>, TOPIC)</w:t>
-      </w:r>
-    </w:p>
-    <w:p>
-      <w:pPr>
-        <w:spacing w:line="276" w:lineRule="auto"/>
-      </w:pPr>
-      <w:proofErr w:type="gramStart"/>
-      <w:r>
-        <w:t>TEXTBOOK(</w:t>
-      </w:r>
-      <w:proofErr w:type="gramEnd"/>
+    </w:p>
+    <w:p>
+      <w:pPr>
+        <w:spacing w:line="276" w:lineRule="auto"/>
+      </w:pPr>
+      <w:r>
+        <w:t>ADVID</w:t>
+      </w:r>
+      <w:r>
+        <w:t xml:space="preserve"> is </w:t>
+      </w:r>
+      <w:r>
+        <w:t xml:space="preserve">provided </w:t>
+      </w:r>
+      <w:r>
+        <w:t xml:space="preserve">by a combination of </w:t>
+      </w:r>
+      <w:r>
+        <w:t>SID</w:t>
+      </w:r>
+      <w:r>
+        <w:t xml:space="preserve"> and </w:t>
+      </w:r>
+      <w:r>
+        <w:t>TOPIC</w:t>
+      </w:r>
+      <w:r>
+        <w:t>.</w:t>
+      </w:r>
+      <w:r>
+        <w:t xml:space="preserve"> </w:t>
+      </w:r>
+      <w:r>
+        <w:t>A</w:t>
+      </w:r>
+      <w:r>
+        <w:t xml:space="preserve"> student will have multiple advisors, one for each of their topics.</w:t>
+      </w:r>
+    </w:p>
+    <w:p>
+      <w:pPr>
+        <w:spacing w:line="276" w:lineRule="auto"/>
+      </w:pPr>
+    </w:p>
+    <w:p>
+      <w:pPr>
+        <w:spacing w:line="276" w:lineRule="auto"/>
+      </w:pPr>
+      <w:r>
+        <w:t>FD2: ADVID &gt; TOPIC</w:t>
+      </w:r>
+    </w:p>
+    <w:p>
+      <w:pPr>
+        <w:spacing w:line="276" w:lineRule="auto"/>
+      </w:pPr>
+      <w:r>
+        <w:t>However,</w:t>
+      </w:r>
+      <w:r>
+        <w:t xml:space="preserve"> it is also true that</w:t>
+      </w:r>
+      <w:r>
+        <w:t xml:space="preserve"> an advisor may only advise one TOPIC.</w:t>
+      </w:r>
+    </w:p>
+    <w:p>
+      <w:pPr>
+        <w:spacing w:line="276" w:lineRule="auto"/>
+      </w:pPr>
+    </w:p>
+    <w:p>
+      <w:pPr>
+        <w:spacing w:line="276" w:lineRule="auto"/>
+      </w:pPr>
+      <w:r>
+        <w:t>FD</w:t>
+      </w:r>
+      <w:r>
+        <w:t>3</w:t>
+      </w:r>
+      <w:r>
+        <w:t xml:space="preserve">: </w:t>
+      </w:r>
+      <w:r>
+        <w:t>ADVID</w:t>
+      </w:r>
+      <w:r>
+        <w:t xml:space="preserve"> &gt; ADVNAME</w:t>
+      </w:r>
+    </w:p>
+    <w:p>
+      <w:pPr>
+        <w:spacing w:line="276" w:lineRule="auto"/>
+      </w:pPr>
+      <w:r>
+        <w:t>Each unique advisor has their own name</w:t>
+      </w:r>
+      <w:r>
+        <w:t>.</w:t>
+      </w:r>
+      <w:r>
+        <w:t xml:space="preserve"> </w:t>
+      </w:r>
+    </w:p>
+    <w:p>
+      <w:pPr>
+        <w:spacing w:line="276" w:lineRule="auto"/>
+      </w:pPr>
+    </w:p>
+    <w:p>
+      <w:pPr>
+        <w:spacing w:line="276" w:lineRule="auto"/>
+      </w:pPr>
+      <w:r>
+        <w:t xml:space="preserve">Therefore </w:t>
+      </w:r>
       <w:r>
         <w:rPr>
           <w:u w:val="single"/>
         </w:rPr>
-        <w:t>COURSE, ADVID, TEXTBOOK</w:t>
+        <w:t>SID, TOPIC</w:t>
+      </w:r>
+      <w:r>
+        <w:t xml:space="preserve"> &gt;</w:t>
+      </w:r>
+      <w:r>
+        <w:t xml:space="preserve"> ADVID &gt;</w:t>
+      </w:r>
+      <w:r>
+        <w:t xml:space="preserve"> ADVNAME via transitive dependency. </w:t>
+      </w:r>
+    </w:p>
+    <w:p>
+      <w:pPr>
+        <w:spacing w:line="276" w:lineRule="auto"/>
+        <w:rPr>
+          <w:i/>
+          <w:iCs/>
+        </w:rPr>
+      </w:pPr>
+    </w:p>
+    <w:p>
+      <w:pPr>
+        <w:spacing w:line="276" w:lineRule="auto"/>
+        <w:rPr>
+          <w:b/>
+          <w:bCs/>
+          <w:i/>
+          <w:iCs/>
+        </w:rPr>
+      </w:pPr>
+      <w:r>
+        <w:rPr>
+          <w:b/>
+          <w:bCs/>
+          <w:i/>
+          <w:iCs/>
+        </w:rPr>
+        <w:t xml:space="preserve">TABLE: </w:t>
+      </w:r>
+      <w:r>
+        <w:rPr>
+          <w:b/>
+          <w:bCs/>
+          <w:i/>
+          <w:iCs/>
+        </w:rPr>
+        <w:t>TEXTBOOK</w:t>
+      </w:r>
+    </w:p>
+    <w:p>
+      <w:pPr>
+        <w:spacing w:line="276" w:lineRule="auto"/>
+      </w:pPr>
+      <w:r>
+        <w:t xml:space="preserve">Each course has a set number of </w:t>
+      </w:r>
+      <w:r>
+        <w:t>TEXTBOOK</w:t>
+      </w:r>
+      <w:r>
+        <w:t>s</w:t>
+      </w:r>
+      <w:r>
+        <w:t>, these textbook</w:t>
+      </w:r>
+      <w:r>
+        <w:t>(</w:t>
+      </w:r>
+      <w:r>
+        <w:t>s</w:t>
       </w:r>
       <w:r>
         <w:t>)</w:t>
       </w:r>
-    </w:p>
-    <w:p>
-      <w:pPr>
-        <w:spacing w:line="276" w:lineRule="auto"/>
-      </w:pPr>
-    </w:p>
-    <w:p>
-      <w:pPr>
-        <w:spacing w:line="276" w:lineRule="auto"/>
-        <w:rPr>
-          <w:b/>
-          <w:bCs/>
-        </w:rPr>
-      </w:pPr>
-      <w:r>
-        <w:rPr>
-          <w:b/>
-          <w:bCs/>
-        </w:rPr>
-        <w:t>Task 1.1:</w:t>
-      </w:r>
-    </w:p>
-    <w:p>
-      <w:pPr>
-        <w:spacing w:line="276" w:lineRule="auto"/>
-      </w:pPr>
-    </w:p>
-    <w:p>
-      <w:pPr>
-        <w:spacing w:line="276" w:lineRule="auto"/>
-        <w:rPr>
-          <w:b/>
-          <w:bCs/>
-          <w:i/>
-          <w:iCs/>
-        </w:rPr>
-      </w:pPr>
-      <w:r>
-        <w:rPr>
-          <w:b/>
-          <w:bCs/>
-          <w:i/>
-          <w:iCs/>
-        </w:rPr>
-        <w:t xml:space="preserve">TABLE: </w:t>
-      </w:r>
-      <w:r>
-        <w:rPr>
-          <w:b/>
-          <w:bCs/>
-          <w:i/>
-          <w:iCs/>
-        </w:rPr>
-        <w:t xml:space="preserve">STUDENT </w:t>
-      </w:r>
-    </w:p>
-    <w:p>
-      <w:pPr>
-        <w:spacing w:line="276" w:lineRule="auto"/>
-      </w:pPr>
-      <w:r>
-        <w:t xml:space="preserve">FD1: </w:t>
-      </w:r>
-      <w:r>
-        <w:rPr>
-          <w:u w:val="single"/>
-        </w:rPr>
-        <w:t>SID</w:t>
-      </w:r>
-      <w:r>
-        <w:t xml:space="preserve"> &gt; </w:t>
-      </w:r>
-      <w:r>
-        <w:t>SNAME</w:t>
-      </w:r>
-      <w:r>
-        <w:t>, HCID</w:t>
-      </w:r>
-    </w:p>
-    <w:p>
-      <w:pPr>
-        <w:spacing w:line="276" w:lineRule="auto"/>
-      </w:pPr>
-      <w:r>
-        <w:t>The unique student ID entry defines the student’s name</w:t>
-      </w:r>
-      <w:r>
-        <w:t>,</w:t>
-      </w:r>
-      <w:r>
-        <w:t xml:space="preserve"> and</w:t>
-      </w:r>
-      <w:r>
-        <w:t xml:space="preserve"> as a student may only have one static</w:t>
+      <w:r>
+        <w:t xml:space="preserve"> must </w:t>
+      </w:r>
+      <w:r>
+        <w:t xml:space="preserve">ALL </w:t>
+      </w:r>
+      <w:r>
+        <w:t>be accounted for every time a</w:t>
+      </w:r>
+      <w:r>
+        <w:t>n ADVIOR for a</w:t>
       </w:r>
       <w:r>
         <w:t xml:space="preserve"> </w:t>
       </w:r>
       <w:r>
-        <w:t>home city</w:t>
-      </w:r>
-      <w:r>
-        <w:t>, also defines their HCID</w:t>
+        <w:t>COURSE</w:t>
+      </w:r>
+      <w:r>
+        <w:t xml:space="preserve"> is referenced in </w:t>
+      </w:r>
+      <w:r>
+        <w:t>the relation</w:t>
       </w:r>
       <w:r>
         <w:t>.</w:t>
@@ -334,103 +935,16 @@
         <w:spacing w:line="276" w:lineRule="auto"/>
       </w:pPr>
       <w:r>
-        <w:t xml:space="preserve">FD2: </w:t>
-      </w:r>
-      <w:r>
-        <w:t>HCID</w:t>
-      </w:r>
-      <w:r>
-        <w:t xml:space="preserve"> &gt; HCNAME</w:t>
-      </w:r>
-    </w:p>
-    <w:p>
-      <w:pPr>
-        <w:spacing w:line="276" w:lineRule="auto"/>
-      </w:pPr>
-      <w:r>
-        <w:t xml:space="preserve">The students home city ID defines </w:t>
-      </w:r>
-      <w:r>
-        <w:t>home city name</w:t>
-      </w:r>
-      <w:r>
-        <w:t xml:space="preserve">. </w:t>
-      </w:r>
-    </w:p>
-    <w:p>
-      <w:pPr>
-        <w:spacing w:line="276" w:lineRule="auto"/>
-      </w:pPr>
-      <w:r>
-        <w:t>Therefore,</w:t>
-      </w:r>
-      <w:r>
-        <w:t xml:space="preserve"> HCNAME is defined by </w:t>
-      </w:r>
-      <w:r>
-        <w:rPr>
-          <w:u w:val="single"/>
-        </w:rPr>
-        <w:t>SID</w:t>
-      </w:r>
-      <w:r>
-        <w:t xml:space="preserve"> </w:t>
-      </w:r>
-      <w:r>
-        <w:t>via</w:t>
-      </w:r>
-      <w:r>
-        <w:t xml:space="preserve"> transitive dependency</w:t>
-      </w:r>
-      <w:r>
-        <w:t xml:space="preserve"> such:</w:t>
-      </w:r>
-    </w:p>
-    <w:p>
-      <w:pPr>
-        <w:spacing w:line="276" w:lineRule="auto"/>
-      </w:pPr>
-      <w:r>
-        <w:rPr>
-          <w:u w:val="single"/>
-        </w:rPr>
-        <w:t>SID</w:t>
-      </w:r>
-      <w:r>
-        <w:t xml:space="preserve"> &gt; HCID &gt; HCNAME</w:t>
-      </w:r>
-    </w:p>
-    <w:p>
-      <w:pPr>
-        <w:spacing w:line="276" w:lineRule="auto"/>
-      </w:pPr>
-    </w:p>
-    <w:p>
-      <w:pPr>
-        <w:spacing w:line="276" w:lineRule="auto"/>
-      </w:pPr>
-      <w:r>
-        <w:t xml:space="preserve">FD3: </w:t>
-      </w:r>
-      <w:r>
-        <w:t xml:space="preserve">TID </w:t>
-      </w:r>
-      <w:r>
-        <w:t>&gt; TNAME</w:t>
-      </w:r>
-    </w:p>
-    <w:p>
-      <w:pPr>
-        <w:spacing w:line="276" w:lineRule="auto"/>
-      </w:pPr>
-      <w:r>
-        <w:t>The unique team ID</w:t>
-      </w:r>
-      <w:r>
-        <w:t xml:space="preserve"> (TID)</w:t>
-      </w:r>
-      <w:r>
-        <w:t xml:space="preserve"> defines the team name</w:t>
+        <w:t xml:space="preserve">To uniquely identify a tuple in this table currently we need </w:t>
+      </w:r>
+      <w:r>
+        <w:t>all</w:t>
+      </w:r>
+      <w:r>
+        <w:t xml:space="preserve"> three attributes </w:t>
+      </w:r>
+      <w:r>
+        <w:t>to act as a primary key</w:t>
       </w:r>
       <w:r>
         <w:t>.</w:t>
@@ -446,516 +960,8 @@
         <w:spacing w:line="276" w:lineRule="auto"/>
       </w:pPr>
       <w:r>
-        <w:t>FD</w:t>
-      </w:r>
-      <w:r>
-        <w:t>4</w:t>
-      </w:r>
-      <w:r>
-        <w:t xml:space="preserve">: </w:t>
-      </w:r>
-      <w:r>
-        <w:rPr>
-          <w:u w:val="single"/>
-        </w:rPr>
-        <w:t>SID, JYEAR</w:t>
-      </w:r>
-      <w:r>
-        <w:t xml:space="preserve"> &gt; </w:t>
-      </w:r>
-      <w:r>
-        <w:t>TID</w:t>
-      </w:r>
-    </w:p>
-    <w:p>
-      <w:pPr>
-        <w:spacing w:line="276" w:lineRule="auto"/>
-      </w:pPr>
-      <w:r>
-        <w:t xml:space="preserve">As it is possible for a student to join 0 or 1 teams per year, we can also say that a combination of SID and JYEAR can uniquely identify </w:t>
-      </w:r>
-      <w:r>
-        <w:t xml:space="preserve">a Student’s </w:t>
-      </w:r>
-      <w:r>
-        <w:t>Team ID (TID).</w:t>
-      </w:r>
-      <w:r>
-        <w:t xml:space="preserve"> As a student may join the same team again, we cannot </w:t>
-      </w:r>
-      <w:r>
-        <w:t xml:space="preserve">with certainty </w:t>
-      </w:r>
-      <w:r>
-        <w:t>say that {SID, TID} &gt; JYEAR</w:t>
-      </w:r>
-      <w:r>
-        <w:t xml:space="preserve"> will always hold true</w:t>
-      </w:r>
-      <w:r>
-        <w:t>.</w:t>
-      </w:r>
-      <w:r>
-        <w:t xml:space="preserve"> Also, as </w:t>
-      </w:r>
-      <w:r>
-        <w:rPr>
-          <w:u w:val="single"/>
-        </w:rPr>
-        <w:t>SID, JYEAR</w:t>
-      </w:r>
-      <w:r>
-        <w:t xml:space="preserve"> &gt; TID</w:t>
-      </w:r>
-      <w:r>
-        <w:t xml:space="preserve"> therefore</w:t>
-      </w:r>
-      <w:r>
-        <w:t xml:space="preserve"> </w:t>
-      </w:r>
-      <w:r>
-        <w:rPr>
-          <w:u w:val="single"/>
-        </w:rPr>
-        <w:t>SID, JYEAR</w:t>
-      </w:r>
-      <w:r>
-        <w:t xml:space="preserve"> &gt; TNAME via transitive dependency.</w:t>
-      </w:r>
-    </w:p>
-    <w:p>
-      <w:pPr>
-        <w:spacing w:line="276" w:lineRule="auto"/>
-      </w:pPr>
-    </w:p>
-    <w:p>
-      <w:pPr>
-        <w:spacing w:line="276" w:lineRule="auto"/>
-      </w:pPr>
-      <w:r>
-        <w:t>Since</w:t>
-      </w:r>
-      <w:r>
-        <w:t xml:space="preserve"> </w:t>
-      </w:r>
-      <w:r>
-        <w:rPr>
-          <w:u w:val="single"/>
-        </w:rPr>
-        <w:t>SID, JYEAR</w:t>
-      </w:r>
-      <w:r>
-        <w:t xml:space="preserve"> is the chosen </w:t>
-      </w:r>
-      <w:r>
-        <w:t>Primary Key</w:t>
-      </w:r>
-      <w:r>
-        <w:t xml:space="preserve">, </w:t>
-      </w:r>
-      <w:r>
-        <w:t>it</w:t>
-      </w:r>
-      <w:r>
-        <w:t xml:space="preserve"> can be said that </w:t>
-      </w:r>
-      <w:r>
-        <w:t>SNAME and HCID become partial dependencies</w:t>
-      </w:r>
-      <w:r>
-        <w:t xml:space="preserve">, only requiring SID. This </w:t>
-      </w:r>
-      <w:r>
-        <w:t>will be considered during normalisation.</w:t>
-      </w:r>
-    </w:p>
-    <w:p>
-      <w:pPr>
-        <w:spacing w:line="276" w:lineRule="auto"/>
-      </w:pPr>
-    </w:p>
-    <w:p>
-      <w:pPr>
-        <w:spacing w:line="276" w:lineRule="auto"/>
-        <w:rPr>
-          <w:b/>
-          <w:bCs/>
-          <w:i/>
-          <w:iCs/>
-        </w:rPr>
-      </w:pPr>
-      <w:r>
-        <w:rPr>
-          <w:b/>
-          <w:bCs/>
-          <w:i/>
-          <w:iCs/>
-        </w:rPr>
-        <w:t xml:space="preserve">TABLE: </w:t>
-      </w:r>
-      <w:r>
-        <w:rPr>
-          <w:b/>
-          <w:bCs/>
-          <w:i/>
-          <w:iCs/>
-        </w:rPr>
-        <w:t>TOPIC</w:t>
-      </w:r>
-    </w:p>
-    <w:p>
-      <w:pPr>
-        <w:spacing w:line="276" w:lineRule="auto"/>
-      </w:pPr>
-      <w:r>
-        <w:t>For e</w:t>
-      </w:r>
-      <w:r>
-        <w:t xml:space="preserve">ach </w:t>
-      </w:r>
-      <w:r>
-        <w:t>TOPIC a</w:t>
-      </w:r>
-      <w:r>
-        <w:t xml:space="preserve"> student has their own </w:t>
-      </w:r>
-      <w:r>
-        <w:t xml:space="preserve">advisor; the same student can have multiple </w:t>
-      </w:r>
-      <w:r>
-        <w:t>advisors</w:t>
-      </w:r>
-      <w:r>
-        <w:t>,</w:t>
-      </w:r>
-      <w:r>
-        <w:t xml:space="preserve"> depending on </w:t>
-      </w:r>
-      <w:r>
-        <w:t>which topic is referenced</w:t>
-      </w:r>
-      <w:r>
-        <w:t>,</w:t>
-      </w:r>
-      <w:r>
-        <w:t xml:space="preserve"> </w:t>
-      </w:r>
-      <w:r>
-        <w:t>t</w:t>
-      </w:r>
-      <w:r>
-        <w:t>herefor</w:t>
-      </w:r>
-      <w:r>
-        <w:t>e FDs are as follows:</w:t>
-      </w:r>
-    </w:p>
-    <w:p>
-      <w:pPr>
-        <w:spacing w:line="276" w:lineRule="auto"/>
-      </w:pPr>
-    </w:p>
-    <w:p>
-      <w:pPr>
-        <w:spacing w:line="276" w:lineRule="auto"/>
-      </w:pPr>
-      <w:r>
-        <w:t>FD</w:t>
-      </w:r>
-      <w:r>
-        <w:t>1</w:t>
-      </w:r>
-      <w:r>
-        <w:t xml:space="preserve">: </w:t>
-      </w:r>
-      <w:r>
-        <w:rPr>
-          <w:u w:val="single"/>
-        </w:rPr>
-        <w:t xml:space="preserve">SID, </w:t>
-      </w:r>
-      <w:r>
-        <w:rPr>
-          <w:u w:val="single"/>
-        </w:rPr>
-        <w:t>TOPIC</w:t>
-      </w:r>
-      <w:r>
-        <w:t xml:space="preserve"> &gt;</w:t>
-      </w:r>
-      <w:r>
-        <w:rPr>
-          <w:u w:val="single"/>
-        </w:rPr>
-        <w:t xml:space="preserve"> </w:t>
-      </w:r>
-      <w:r>
-        <w:t>ADVID</w:t>
-      </w:r>
-    </w:p>
-    <w:p>
-      <w:pPr>
-        <w:spacing w:line="276" w:lineRule="auto"/>
-      </w:pPr>
-      <w:r>
-        <w:t>ADVID</w:t>
-      </w:r>
-      <w:r>
-        <w:t xml:space="preserve"> is </w:t>
-      </w:r>
-      <w:r>
-        <w:t xml:space="preserve">provided </w:t>
-      </w:r>
-      <w:r>
-        <w:t xml:space="preserve">by a combination of </w:t>
-      </w:r>
-      <w:r>
-        <w:t>SID</w:t>
-      </w:r>
-      <w:r>
-        <w:t xml:space="preserve"> and </w:t>
-      </w:r>
-      <w:r>
-        <w:t>TOPIC</w:t>
-      </w:r>
-      <w:r>
-        <w:t>.</w:t>
-      </w:r>
-      <w:r>
-        <w:t xml:space="preserve"> </w:t>
-      </w:r>
-      <w:r>
-        <w:t>An</w:t>
-      </w:r>
-      <w:r>
-        <w:t xml:space="preserve"> advisor may only advise one TOPIC</w:t>
-      </w:r>
-      <w:r>
-        <w:t>.</w:t>
-      </w:r>
-      <w:r>
-        <w:t xml:space="preserve"> </w:t>
-      </w:r>
-      <w:r>
-        <w:t>A</w:t>
-      </w:r>
-      <w:r>
-        <w:t xml:space="preserve"> student will have multiple advisors, one for each of their topics.</w:t>
-      </w:r>
-    </w:p>
-    <w:p>
-      <w:pPr>
-        <w:spacing w:line="276" w:lineRule="auto"/>
-      </w:pPr>
-    </w:p>
-    <w:p>
-      <w:pPr>
-        <w:spacing w:line="276" w:lineRule="auto"/>
-      </w:pPr>
-      <w:r>
-        <w:t>FD2: ADVID &gt; TOPIC</w:t>
-      </w:r>
-    </w:p>
-    <w:p>
-      <w:pPr>
-        <w:spacing w:line="276" w:lineRule="auto"/>
-      </w:pPr>
-      <w:r>
-        <w:t>However,</w:t>
-      </w:r>
-      <w:r>
-        <w:t xml:space="preserve"> it is also true that</w:t>
-      </w:r>
-      <w:r>
-        <w:t xml:space="preserve"> an advisor may only advise one TOPIC.</w:t>
-      </w:r>
-    </w:p>
-    <w:p>
-      <w:pPr>
-        <w:spacing w:line="276" w:lineRule="auto"/>
-      </w:pPr>
-    </w:p>
-    <w:p>
-      <w:pPr>
-        <w:spacing w:line="276" w:lineRule="auto"/>
-      </w:pPr>
-      <w:r>
-        <w:t>FD</w:t>
-      </w:r>
-      <w:r>
-        <w:t>3</w:t>
-      </w:r>
-      <w:r>
-        <w:t xml:space="preserve">: </w:t>
-      </w:r>
-      <w:r>
-        <w:t>ADVID</w:t>
-      </w:r>
-      <w:r>
-        <w:t xml:space="preserve"> &gt; ADVNAME</w:t>
-      </w:r>
-    </w:p>
-    <w:p>
-      <w:pPr>
-        <w:spacing w:line="276" w:lineRule="auto"/>
-      </w:pPr>
-      <w:r>
-        <w:t>Each unique advisor has their own name</w:t>
-      </w:r>
-      <w:r>
-        <w:t>.</w:t>
-      </w:r>
-      <w:r>
-        <w:t xml:space="preserve"> </w:t>
-      </w:r>
-    </w:p>
-    <w:p>
-      <w:pPr>
-        <w:spacing w:line="276" w:lineRule="auto"/>
-      </w:pPr>
-    </w:p>
-    <w:p>
-      <w:pPr>
-        <w:spacing w:line="276" w:lineRule="auto"/>
-      </w:pPr>
-      <w:r>
-        <w:t xml:space="preserve">Therefore </w:t>
-      </w:r>
-      <w:r>
-        <w:rPr>
-          <w:u w:val="single"/>
-        </w:rPr>
-        <w:t>SID, TOPIC</w:t>
-      </w:r>
-      <w:r>
-        <w:t xml:space="preserve"> &gt; ADVNAME via transitive dependency. </w:t>
-      </w:r>
-    </w:p>
-    <w:p>
-      <w:pPr>
-        <w:spacing w:line="276" w:lineRule="auto"/>
-        <w:rPr>
-          <w:i/>
-          <w:iCs/>
-        </w:rPr>
-      </w:pPr>
-    </w:p>
-    <w:p>
-      <w:pPr>
-        <w:spacing w:line="276" w:lineRule="auto"/>
-        <w:rPr>
-          <w:b/>
-          <w:bCs/>
-          <w:i/>
-          <w:iCs/>
-        </w:rPr>
-      </w:pPr>
-      <w:r>
-        <w:rPr>
-          <w:b/>
-          <w:bCs/>
-          <w:i/>
-          <w:iCs/>
-        </w:rPr>
-        <w:t xml:space="preserve">TABLE: </w:t>
-      </w:r>
-      <w:r>
-        <w:rPr>
-          <w:b/>
-          <w:bCs/>
-          <w:i/>
-          <w:iCs/>
-        </w:rPr>
-        <w:t>TEXTBOOK</w:t>
-      </w:r>
-    </w:p>
-    <w:p>
-      <w:pPr>
-        <w:spacing w:line="276" w:lineRule="auto"/>
-      </w:pPr>
-      <w:r>
-        <w:t xml:space="preserve">Each course has a set number of </w:t>
-      </w:r>
-      <w:r>
-        <w:t>TEXTBOOK</w:t>
-      </w:r>
-      <w:r>
-        <w:t>s</w:t>
-      </w:r>
-      <w:r>
-        <w:t>, these textbook</w:t>
-      </w:r>
-      <w:r>
-        <w:t>(</w:t>
-      </w:r>
-      <w:r>
-        <w:t>s</w:t>
-      </w:r>
-      <w:r>
-        <w:t>)</w:t>
-      </w:r>
-      <w:r>
-        <w:t xml:space="preserve"> must </w:t>
-      </w:r>
-      <w:r>
-        <w:t xml:space="preserve">ALL </w:t>
-      </w:r>
-      <w:r>
-        <w:t>be accounted for every time a</w:t>
-      </w:r>
-      <w:r>
-        <w:t>n ADVIOR for a</w:t>
-      </w:r>
-      <w:r>
-        <w:t xml:space="preserve"> </w:t>
-      </w:r>
-      <w:r>
-        <w:t>COURSE</w:t>
-      </w:r>
-      <w:r>
-        <w:t xml:space="preserve"> is referenced in </w:t>
-      </w:r>
-      <w:r>
-        <w:t>the relation</w:t>
-      </w:r>
-      <w:r>
-        <w:t>.</w:t>
-      </w:r>
-    </w:p>
-    <w:p>
-      <w:pPr>
-        <w:spacing w:line="276" w:lineRule="auto"/>
-      </w:pPr>
-    </w:p>
-    <w:p>
-      <w:pPr>
-        <w:spacing w:line="276" w:lineRule="auto"/>
-      </w:pPr>
-      <w:r>
-        <w:t xml:space="preserve">To uniquely identify a tuple in this table currently we need </w:t>
-      </w:r>
-      <w:r>
-        <w:t>all</w:t>
-      </w:r>
-      <w:r>
-        <w:t xml:space="preserve"> three attributes </w:t>
-      </w:r>
-      <w:r>
-        <w:t>to act as a primary key</w:t>
-      </w:r>
-      <w:r>
-        <w:t>.</w:t>
-      </w:r>
-    </w:p>
-    <w:p>
-      <w:pPr>
-        <w:spacing w:line="276" w:lineRule="auto"/>
-      </w:pPr>
-    </w:p>
-    <w:p>
-      <w:pPr>
-        <w:spacing w:line="276" w:lineRule="auto"/>
-      </w:pPr>
+        <w:t xml:space="preserve">FD: </w:t>
+      </w:r>
       <w:r>
         <w:rPr>
           <w:u w:val="single"/>
@@ -1505,9 +1511,17 @@
         <w:t xml:space="preserve"> is currently in </w:t>
       </w:r>
       <w:r>
+        <w:rPr>
+          <w:b/>
+          <w:bCs/>
+        </w:rPr>
         <w:t>1</w:t>
       </w:r>
       <w:r>
+        <w:rPr>
+          <w:b/>
+          <w:bCs/>
+        </w:rPr>
         <w:t>NF</w:t>
       </w:r>
       <w:r>
@@ -1641,7 +1655,19 @@
         <w:spacing w:line="276" w:lineRule="auto"/>
       </w:pPr>
       <w:r>
-        <w:t>By moving SID and JYEAR to a new relationship we remove transitive dependencies from STUDENT. TID is the FK referencing TEAM(TID).</w:t>
+        <w:t xml:space="preserve">By moving SID and JYEAR to a new relationship we remove transitive dependencies from STUDENT. TID is </w:t>
+      </w:r>
+      <w:r>
+        <w:t>a</w:t>
+      </w:r>
+      <w:r>
+        <w:t xml:space="preserve"> </w:t>
+      </w:r>
+      <w:r>
+        <w:t>foreign key,</w:t>
+      </w:r>
+      <w:r>
+        <w:t xml:space="preserve"> referencing TEAM(TID).</w:t>
       </w:r>
     </w:p>
     <w:p>
@@ -1739,15 +1765,19 @@
         <w:t xml:space="preserve"> within all tables</w:t>
       </w:r>
       <w:r>
-        <w:t xml:space="preserve">, as well as no transitive dependencies, satisfying </w:t>
-      </w:r>
-      <w:proofErr w:type="spellStart"/>
-      <w:r>
-        <w:t>Boycee</w:t>
-      </w:r>
-      <w:proofErr w:type="spellEnd"/>
-      <w:r>
-        <w:t>-Codd- Normal Form</w:t>
+        <w:t>, as well as no transitive dependencies, satisfying Boyce-Codd</w:t>
+      </w:r>
+      <w:r>
+        <w:t xml:space="preserve"> n</w:t>
+      </w:r>
+      <w:r>
+        <w:t xml:space="preserve">ormal </w:t>
+      </w:r>
+      <w:r>
+        <w:t>f</w:t>
+      </w:r>
+      <w:r>
+        <w:t>orm</w:t>
       </w:r>
       <w:r>
         <w:t>.</w:t>
@@ -1831,16 +1861,17 @@
         <w:spacing w:line="276" w:lineRule="auto"/>
       </w:pPr>
       <w:r>
-        <w:t xml:space="preserve">ADVNAME is given by ADVID, </w:t>
-      </w:r>
-      <w:r>
-        <w:t>and is therefore</w:t>
-      </w:r>
-      <w:r>
-        <w:t xml:space="preserve"> transitively dependent on {SID, TOPIC}</w:t>
-      </w:r>
-      <w:r>
-        <w:t>.</w:t>
+        <w:t xml:space="preserve">Topic is currently in </w:t>
+      </w:r>
+      <w:r>
+        <w:rPr>
+          <w:b/>
+          <w:bCs/>
+        </w:rPr>
+        <w:t>2NF</w:t>
+      </w:r>
+      <w:r>
+        <w:t>, due to transitive dependencies on the primary key.</w:t>
       </w:r>
     </w:p>
     <w:p>
@@ -2144,31 +2175,163 @@
         <w:spacing w:line="276" w:lineRule="auto"/>
       </w:pPr>
       <w:r>
-        <w:t xml:space="preserve">This table causes some issues </w:t>
-      </w:r>
-      <w:r>
-        <w:t>regarding</w:t>
+        <w:t>Consider</w:t>
+      </w:r>
+      <w:r>
+        <w:t xml:space="preserve"> the following relations</w:t>
+      </w:r>
+      <w:r>
+        <w:t>:</w:t>
+      </w:r>
+    </w:p>
+    <w:p>
+      <w:pPr>
+        <w:spacing w:line="276" w:lineRule="auto"/>
+      </w:pPr>
+    </w:p>
+    <w:p>
+      <w:pPr>
+        <w:spacing w:line="276" w:lineRule="auto"/>
+      </w:pPr>
+      <w:r>
+        <w:t>COURSE_</w:t>
+      </w:r>
+      <w:proofErr w:type="gramStart"/>
+      <w:r>
+        <w:t>TEXTBOOK(</w:t>
+      </w:r>
+      <w:proofErr w:type="gramEnd"/>
+      <w:r>
+        <w:rPr>
+          <w:u w:val="single"/>
+        </w:rPr>
+        <w:t>COURSE, TEXTBOOK</w:t>
+      </w:r>
+      <w:r>
+        <w:t>)</w:t>
+      </w:r>
+    </w:p>
+    <w:p>
+      <w:pPr>
+        <w:spacing w:line="276" w:lineRule="auto"/>
+      </w:pPr>
+      <w:r>
+        <w:t>ADVISOR_</w:t>
+      </w:r>
+      <w:proofErr w:type="gramStart"/>
+      <w:r>
+        <w:t>COURSE</w:t>
+      </w:r>
+      <w:r>
+        <w:t>(</w:t>
+      </w:r>
+      <w:proofErr w:type="gramEnd"/>
+      <w:r>
+        <w:rPr>
+          <w:u w:val="single"/>
+        </w:rPr>
+        <w:t>ADVID</w:t>
+      </w:r>
+      <w:r>
+        <w:rPr>
+          <w:u w:val="single"/>
+        </w:rPr>
+        <w:t>, COURSE</w:t>
+      </w:r>
+      <w:r>
+        <w:t>)</w:t>
+      </w:r>
+    </w:p>
+    <w:p>
+      <w:pPr>
+        <w:spacing w:line="276" w:lineRule="auto"/>
+      </w:pPr>
+    </w:p>
+    <w:p>
+      <w:pPr>
+        <w:spacing w:line="276" w:lineRule="auto"/>
+      </w:pPr>
+      <w:r>
+        <w:t>In this ideal split</w:t>
+      </w:r>
+      <w:r>
+        <w:t>, we create two tables</w:t>
+      </w:r>
+      <w:r>
+        <w:t>, each</w:t>
+      </w:r>
+      <w:r>
+        <w:t xml:space="preserve"> with 2 attributes as the</w:t>
+      </w:r>
+      <w:r>
+        <w:t>ir respective</w:t>
+      </w:r>
+      <w:r>
+        <w:t xml:space="preserve"> primary key.</w:t>
+      </w:r>
+    </w:p>
+    <w:p>
+      <w:pPr>
+        <w:spacing w:line="276" w:lineRule="auto"/>
+      </w:pPr>
+    </w:p>
+    <w:p>
+      <w:pPr>
+        <w:spacing w:line="276" w:lineRule="auto"/>
+      </w:pPr>
+      <w:r>
+        <w:t xml:space="preserve">It is </w:t>
+      </w:r>
+      <w:r>
+        <w:t>desirable</w:t>
+      </w:r>
+      <w:r>
+        <w:t xml:space="preserve"> to join these tables</w:t>
+      </w:r>
+      <w:r>
+        <w:t xml:space="preserve"> via courses</w:t>
+      </w:r>
+      <w:r>
+        <w:t xml:space="preserve">, </w:t>
+      </w:r>
+      <w:r>
+        <w:t>reduc</w:t>
+      </w:r>
+      <w:r>
+        <w:t>ing</w:t>
+      </w:r>
+      <w:r>
+        <w:t xml:space="preserve"> the </w:t>
+      </w:r>
+      <w:r>
+        <w:t>number</w:t>
+      </w:r>
+      <w:r>
+        <w:t xml:space="preserve"> of unnecessary tuples from each individual textbook</w:t>
+      </w:r>
+      <w:r>
+        <w:t>, which are</w:t>
       </w:r>
       <w:r>
         <w:t xml:space="preserve"> </w:t>
       </w:r>
       <w:r>
-        <w:t>split</w:t>
-      </w:r>
-      <w:r>
-        <w:t>ting</w:t>
-      </w:r>
-      <w:r>
-        <w:t>,</w:t>
-      </w:r>
-      <w:r>
-        <w:t xml:space="preserve"> due to the fact that no </w:t>
-      </w:r>
-      <w:r>
-        <w:t>unique foreign key can be determined</w:t>
-      </w:r>
-      <w:r>
-        <w:t xml:space="preserve"> in any split state</w:t>
+        <w:t xml:space="preserve">added </w:t>
+      </w:r>
+      <w:r>
+        <w:t xml:space="preserve">individually </w:t>
+      </w:r>
+      <w:r>
+        <w:t xml:space="preserve">for each advisor </w:t>
+      </w:r>
+      <w:r>
+        <w:t>for each of their</w:t>
+      </w:r>
+      <w:r>
+        <w:t xml:space="preserve"> course</w:t>
+      </w:r>
+      <w:r>
+        <w:t>s</w:t>
       </w:r>
       <w:r>
         <w:t xml:space="preserve">. </w:t>
@@ -2184,90 +2347,626 @@
         <w:spacing w:line="276" w:lineRule="auto"/>
       </w:pPr>
       <w:r>
-        <w:t xml:space="preserve">Based on this </w:t>
-      </w:r>
-      <w:r>
-        <w:t>finding</w:t>
-      </w:r>
-      <w:r>
-        <w:t>,</w:t>
-      </w:r>
-      <w:r>
-        <w:t xml:space="preserve"> creating on an additional </w:t>
-      </w:r>
-      <w:r>
-        <w:t>intermediary table with just the splitting attribute</w:t>
-      </w:r>
-      <w:r>
-        <w:t xml:space="preserve"> would be required to use this</w:t>
-      </w:r>
-      <w:r>
-        <w:t xml:space="preserve"> current</w:t>
-      </w:r>
-      <w:r>
-        <w:t xml:space="preserve"> model</w:t>
-      </w:r>
-      <w:r>
-        <w:t xml:space="preserve"> effectively</w:t>
-      </w:r>
-      <w:r>
-        <w:t>, and</w:t>
-      </w:r>
-      <w:r>
-        <w:t xml:space="preserve"> succeed in</w:t>
-      </w:r>
-      <w:r>
-        <w:t xml:space="preserve"> improv</w:t>
-      </w:r>
-      <w:r>
+        <w:t>It</w:t>
+      </w:r>
+      <w:r>
+        <w:t xml:space="preserve"> also allows us to deal with the issue arising when the same textbook could be used in multiple courses, where COURSE_</w:t>
+      </w:r>
+      <w:proofErr w:type="gramStart"/>
+      <w:r>
+        <w:t>TEXTBOOK(</w:t>
+      </w:r>
+      <w:proofErr w:type="gramEnd"/>
+      <w:r>
+        <w:rPr>
+          <w:u w:val="single"/>
+        </w:rPr>
+        <w:t>COURSE, TEXTBOOK</w:t>
+      </w:r>
+      <w:r>
+        <w:t xml:space="preserve">) accounts </w:t>
+      </w:r>
+      <w:r>
+        <w:t>and uniquely identifies these occurrences</w:t>
+      </w:r>
+      <w:r>
+        <w:t xml:space="preserve">. </w:t>
+      </w:r>
+      <w:r>
+        <w:t>ADVISOR_</w:t>
+      </w:r>
+      <w:proofErr w:type="gramStart"/>
+      <w:r>
+        <w:t>COURSE</w:t>
+      </w:r>
+      <w:r>
+        <w:t>(</w:t>
+      </w:r>
+      <w:proofErr w:type="gramEnd"/>
+      <w:r>
+        <w:rPr>
+          <w:u w:val="single"/>
+        </w:rPr>
+        <w:t>ADVID</w:t>
+      </w:r>
+      <w:r>
+        <w:rPr>
+          <w:u w:val="single"/>
+        </w:rPr>
+        <w:t>, COURSE</w:t>
+      </w:r>
+      <w:r>
+        <w:t>) accounts for the potential issues which may arise where the same advisor belongs to multiple courses</w:t>
+      </w:r>
+      <w:r>
+        <w:t xml:space="preserve"> and uniquely identifies these instances.</w:t>
+      </w:r>
+    </w:p>
+    <w:p>
+      <w:pPr>
+        <w:spacing w:line="276" w:lineRule="auto"/>
+      </w:pPr>
+    </w:p>
+    <w:p>
+      <w:pPr>
+        <w:spacing w:line="276" w:lineRule="auto"/>
+      </w:pPr>
+      <w:r>
+        <w:t xml:space="preserve">The original relation causes some issues regarding splitting, due to the fact that no unique foreign key can be determined in any of the possible split states. </w:t>
+      </w:r>
+    </w:p>
+    <w:p>
+      <w:pPr>
+        <w:spacing w:line="276" w:lineRule="auto"/>
+      </w:pPr>
+    </w:p>
+    <w:p>
+      <w:pPr>
+        <w:spacing w:line="276" w:lineRule="auto"/>
+      </w:pPr>
+      <w:r>
+        <w:t>Based on this finding, creating an additional intermediary table with just the joining attribute would be required</w:t>
+      </w:r>
+      <w:r>
+        <w:t>.</w:t>
+      </w:r>
+      <w:r>
+        <w:t xml:space="preserve"> </w:t>
+      </w:r>
+    </w:p>
+    <w:p>
+      <w:pPr>
+        <w:spacing w:line="276" w:lineRule="auto"/>
+      </w:pPr>
+    </w:p>
+    <w:p>
+      <w:pPr>
+        <w:spacing w:line="276" w:lineRule="auto"/>
+      </w:pPr>
+      <w:r>
+        <w:t>Therefore,</w:t>
+      </w:r>
+      <w:r>
+        <w:t xml:space="preserve"> the proposed solution is as follows:</w:t>
+      </w:r>
+    </w:p>
+    <w:p>
+      <w:pPr>
+        <w:spacing w:line="276" w:lineRule="auto"/>
+      </w:pPr>
+    </w:p>
+    <w:p>
+      <w:pPr>
+        <w:spacing w:line="276" w:lineRule="auto"/>
+      </w:pPr>
+      <w:r>
+        <w:t>COURSE_TEXTBOOK(</w:t>
+      </w:r>
+      <w:r>
+        <w:rPr>
+          <w:u w:val="single"/>
+        </w:rPr>
+        <w:t>COURSE</w:t>
+      </w:r>
+      <w:r>
+        <w:rPr>
+          <w:u w:val="single"/>
+        </w:rPr>
+        <w:t>(FK)</w:t>
+      </w:r>
+      <w:r>
+        <w:rPr>
+          <w:u w:val="single"/>
+        </w:rPr>
+        <w:t>, TEXTBOOK</w:t>
+      </w:r>
+      <w:r>
+        <w:t xml:space="preserve">) – references </w:t>
+      </w:r>
+      <w:r>
+        <w:t>INTERMEDIARY_COURSE</w:t>
+      </w:r>
+    </w:p>
+    <w:p>
+      <w:pPr>
+        <w:spacing w:line="276" w:lineRule="auto"/>
+      </w:pPr>
+    </w:p>
+    <w:p>
+      <w:pPr>
+        <w:spacing w:line="276" w:lineRule="auto"/>
+      </w:pPr>
+      <w:r>
+        <w:t>INTERMEDIARY_COURSE(</w:t>
+      </w:r>
+      <w:r>
+        <w:rPr>
+          <w:u w:val="single"/>
+        </w:rPr>
+        <w:t>COURSE</w:t>
+      </w:r>
+      <w:r>
+        <w:t xml:space="preserve">) – </w:t>
+      </w:r>
+      <w:r>
+        <w:t>unique</w:t>
+      </w:r>
+      <w:r>
+        <w:t xml:space="preserve">, </w:t>
+      </w:r>
+      <w:r>
+        <w:t>defined within</w:t>
+      </w:r>
+      <w:r>
+        <w:t xml:space="preserve"> its</w:t>
+      </w:r>
+      <w:r>
+        <w:t xml:space="preserve"> own table</w:t>
+      </w:r>
+    </w:p>
+    <w:p>
+      <w:pPr>
+        <w:spacing w:line="276" w:lineRule="auto"/>
+      </w:pPr>
+    </w:p>
+    <w:p>
+      <w:pPr>
+        <w:spacing w:line="276" w:lineRule="auto"/>
+      </w:pPr>
+      <w:r>
+        <w:t xml:space="preserve">ADVISOR_COURSE </w:t>
+      </w:r>
+      <w:r>
+        <w:t>(</w:t>
+      </w:r>
+      <w:r>
+        <w:rPr>
+          <w:u w:val="single"/>
+        </w:rPr>
+        <w:t>ADVID</w:t>
+      </w:r>
+      <w:r>
+        <w:rPr>
+          <w:u w:val="single"/>
+        </w:rPr>
+        <w:t>, COURSE</w:t>
+      </w:r>
+      <w:r>
+        <w:rPr>
+          <w:u w:val="single"/>
+        </w:rPr>
+        <w:t>(FK)</w:t>
+      </w:r>
+      <w:r>
+        <w:t xml:space="preserve">) – references </w:t>
+      </w:r>
+      <w:r>
+        <w:t>INTERMEDIARY_COURSE</w:t>
+      </w:r>
+    </w:p>
+    <w:p>
+      <w:pPr>
+        <w:spacing w:line="276" w:lineRule="auto"/>
+        <w:rPr>
+          <w:b/>
+          <w:bCs/>
+        </w:rPr>
+      </w:pPr>
+      <w:r>
+        <w:rPr>
+          <w:b/>
+          <w:bCs/>
+        </w:rPr>
+        <w:lastRenderedPageBreak/>
+        <w:t>Task 2: SQL Statements</w:t>
+      </w:r>
+    </w:p>
+    <w:p>
+      <w:pPr>
+        <w:spacing w:line="276" w:lineRule="auto"/>
+        <w:rPr>
+          <w:b/>
+          <w:bCs/>
+        </w:rPr>
+      </w:pPr>
+    </w:p>
+    <w:p>
+      <w:pPr>
+        <w:spacing w:line="276" w:lineRule="auto"/>
+        <w:rPr>
+          <w:b/>
+          <w:bCs/>
+        </w:rPr>
+      </w:pPr>
+      <w:r>
+        <w:rPr>
+          <w:b/>
+          <w:bCs/>
+        </w:rPr>
+        <w:t xml:space="preserve">FAO of marker: SQL statements </w:t>
+      </w:r>
+      <w:r>
+        <w:rPr>
+          <w:b/>
+          <w:bCs/>
+        </w:rPr>
+        <w:t>have been</w:t>
+      </w:r>
+      <w:r>
+        <w:rPr>
+          <w:b/>
+          <w:bCs/>
+        </w:rPr>
+        <w:t xml:space="preserve"> verified using </w:t>
+      </w:r>
+      <w:proofErr w:type="spellStart"/>
+      <w:r>
+        <w:rPr>
+          <w:b/>
+          <w:bCs/>
+        </w:rPr>
+        <w:t>pgAdmin</w:t>
+      </w:r>
+      <w:proofErr w:type="spellEnd"/>
+      <w:r>
+        <w:rPr>
+          <w:b/>
+          <w:bCs/>
+        </w:rPr>
+        <w:t>, and as such had</w:t>
+      </w:r>
+      <w:r>
+        <w:rPr>
+          <w:b/>
+          <w:bCs/>
+        </w:rPr>
+        <w:t xml:space="preserve"> </w:t>
+      </w:r>
+      <w:r>
+        <w:rPr>
+          <w:b/>
+          <w:bCs/>
+        </w:rPr>
+        <w:t>include</w:t>
+      </w:r>
+      <w:r>
+        <w:rPr>
+          <w:b/>
+          <w:bCs/>
+        </w:rPr>
+        <w:t>d</w:t>
+      </w:r>
+      <w:r>
+        <w:rPr>
+          <w:b/>
+          <w:bCs/>
+        </w:rPr>
+        <w:t xml:space="preserve"> some </w:t>
+      </w:r>
+      <w:r>
+        <w:rPr>
+          <w:b/>
+          <w:bCs/>
+        </w:rPr>
+        <w:t>syntax (e.g. “</w:t>
+      </w:r>
+      <w:proofErr w:type="spellStart"/>
+      <w:r>
+        <w:rPr>
+          <w:b/>
+          <w:bCs/>
+        </w:rPr>
+        <w:t>public</w:t>
+      </w:r>
+      <w:proofErr w:type="gramStart"/>
+      <w:r>
+        <w:rPr>
+          <w:b/>
+          <w:bCs/>
+        </w:rPr>
+        <w:t>.”TABLE</w:t>
+      </w:r>
+      <w:proofErr w:type="gramEnd"/>
+      <w:r>
+        <w:rPr>
+          <w:b/>
+          <w:bCs/>
+        </w:rPr>
+        <w:t>”.”ATTRIBUTE</w:t>
+      </w:r>
+      <w:proofErr w:type="spellEnd"/>
+      <w:r>
+        <w:rPr>
+          <w:b/>
+          <w:bCs/>
+        </w:rPr>
+        <w:t>”)</w:t>
+      </w:r>
+      <w:r>
+        <w:rPr>
+          <w:b/>
+          <w:bCs/>
+        </w:rPr>
+        <w:t xml:space="preserve"> in </w:t>
+      </w:r>
+      <w:r>
+        <w:rPr>
+          <w:b/>
+          <w:bCs/>
+        </w:rPr>
+        <w:t>proven</w:t>
+      </w:r>
+      <w:r>
+        <w:rPr>
+          <w:b/>
+          <w:bCs/>
+        </w:rPr>
+        <w:t xml:space="preserve"> solutions</w:t>
+      </w:r>
+      <w:r>
+        <w:rPr>
+          <w:b/>
+          <w:bCs/>
+        </w:rPr>
+        <w:t>.</w:t>
+      </w:r>
+      <w:r>
+        <w:rPr>
+          <w:b/>
+          <w:bCs/>
+        </w:rPr>
+        <w:t xml:space="preserve"> This has been edited out where </w:t>
+      </w:r>
+      <w:proofErr w:type="gramStart"/>
+      <w:r>
+        <w:rPr>
+          <w:b/>
+          <w:bCs/>
+        </w:rPr>
+        <w:t xml:space="preserve">possible, </w:t>
+      </w:r>
+      <w:r>
+        <w:rPr>
+          <w:b/>
+          <w:bCs/>
+        </w:rPr>
+        <w:t>but</w:t>
+      </w:r>
+      <w:proofErr w:type="gramEnd"/>
+      <w:r>
+        <w:rPr>
+          <w:b/>
+          <w:bCs/>
+        </w:rPr>
+        <w:t xml:space="preserve"> remained in others to avoid</w:t>
+      </w:r>
+      <w:r>
+        <w:rPr>
+          <w:b/>
+          <w:bCs/>
+        </w:rPr>
+        <w:t xml:space="preserve"> introduc</w:t>
+      </w:r>
+      <w:r>
+        <w:rPr>
+          <w:b/>
+          <w:bCs/>
+        </w:rPr>
         <w:t>ing</w:t>
       </w:r>
       <w:r>
-        <w:t xml:space="preserve"> upon the </w:t>
-      </w:r>
-      <w:r>
-        <w:t>anomalies</w:t>
-      </w:r>
-      <w:r>
-        <w:t xml:space="preserve">. </w:t>
-      </w:r>
-    </w:p>
-    <w:p>
-      <w:pPr>
-        <w:spacing w:line="276" w:lineRule="auto"/>
-      </w:pPr>
-    </w:p>
-    <w:p>
-      <w:pPr>
-        <w:spacing w:line="276" w:lineRule="auto"/>
-      </w:pPr>
-      <w:r>
-        <w:t>Consider:</w:t>
-      </w:r>
-    </w:p>
-    <w:p>
-      <w:pPr>
-        <w:spacing w:line="276" w:lineRule="auto"/>
-      </w:pPr>
-    </w:p>
-    <w:p>
-      <w:pPr>
-        <w:spacing w:line="276" w:lineRule="auto"/>
-      </w:pPr>
-      <w:r>
-        <w:t>COURSE_</w:t>
+        <w:rPr>
+          <w:b/>
+          <w:bCs/>
+        </w:rPr>
+        <w:t xml:space="preserve"> errors.</w:t>
+      </w:r>
+    </w:p>
+    <w:p>
+      <w:pPr>
+        <w:spacing w:line="276" w:lineRule="auto"/>
+        <w:rPr>
+          <w:b/>
+          <w:bCs/>
+        </w:rPr>
+      </w:pPr>
+    </w:p>
+    <w:p>
+      <w:pPr>
+        <w:spacing w:line="276" w:lineRule="auto"/>
+        <w:rPr>
+          <w:b/>
+          <w:bCs/>
+          <w:u w:val="single"/>
+        </w:rPr>
+      </w:pPr>
+      <w:r>
+        <w:rPr>
+          <w:b/>
+          <w:bCs/>
+        </w:rPr>
+        <w:t>Task 2.1:</w:t>
+      </w:r>
+      <w:r>
+        <w:rPr>
+          <w:b/>
+          <w:bCs/>
+        </w:rPr>
+        <w:t xml:space="preserve"> </w:t>
+      </w:r>
+      <w:r>
+        <w:rPr>
+          <w:b/>
+          <w:bCs/>
+          <w:u w:val="single"/>
+        </w:rPr>
+        <w:t>STUDENT</w:t>
+      </w:r>
+    </w:p>
+    <w:p>
+      <w:pPr>
+        <w:spacing w:line="276" w:lineRule="auto"/>
+        <w:rPr>
+          <w:b/>
+          <w:bCs/>
+        </w:rPr>
+      </w:pPr>
+    </w:p>
+    <w:p>
+      <w:pPr>
+        <w:spacing w:line="276" w:lineRule="auto"/>
+        <w:rPr>
+          <w:b/>
+          <w:bCs/>
+          <w:i/>
+          <w:iCs/>
+        </w:rPr>
+      </w:pPr>
+      <w:r>
+        <w:rPr>
+          <w:b/>
+          <w:bCs/>
+          <w:i/>
+          <w:iCs/>
+        </w:rPr>
+        <w:t xml:space="preserve">TABLE </w:t>
+      </w:r>
+      <w:r>
+        <w:rPr>
+          <w:b/>
+          <w:bCs/>
+          <w:i/>
+          <w:iCs/>
+        </w:rPr>
+        <w:t xml:space="preserve">STUDENT: </w:t>
+      </w:r>
+    </w:p>
+    <w:p>
+      <w:pPr>
+        <w:spacing w:line="276" w:lineRule="auto"/>
+      </w:pPr>
+      <w:r>
+        <w:t>CREATE TABLE STUDENT</w:t>
+      </w:r>
+    </w:p>
+    <w:p>
+      <w:pPr>
+        <w:spacing w:line="276" w:lineRule="auto"/>
+      </w:pPr>
+      <w:r>
+        <w:t>(</w:t>
+      </w:r>
+    </w:p>
+    <w:p>
+      <w:pPr>
+        <w:spacing w:line="276" w:lineRule="auto"/>
+      </w:pPr>
+      <w:r>
+        <w:t xml:space="preserve">    SID integer NOT NULL,</w:t>
+      </w:r>
+    </w:p>
+    <w:p>
+      <w:pPr>
+        <w:spacing w:line="276" w:lineRule="auto"/>
+      </w:pPr>
+      <w:r>
+        <w:t xml:space="preserve">    SNAME character </w:t>
       </w:r>
       <w:proofErr w:type="gramStart"/>
       <w:r>
-        <w:t>TEXTBOOK(</w:t>
+        <w:t>varying(</w:t>
       </w:r>
       <w:proofErr w:type="gramEnd"/>
       <w:r>
-        <w:rPr>
-          <w:u w:val="single"/>
-        </w:rPr>
-        <w:t>COURSE, TEXTBOOK</w:t>
-      </w:r>
+        <w:t>20),</w:t>
+      </w:r>
+    </w:p>
+    <w:p>
+      <w:pPr>
+        <w:spacing w:line="276" w:lineRule="auto"/>
+      </w:pPr>
+      <w:r>
+        <w:t xml:space="preserve">    HCID character </w:t>
+      </w:r>
+      <w:proofErr w:type="gramStart"/>
+      <w:r>
+        <w:t>varying(</w:t>
+      </w:r>
+      <w:proofErr w:type="gramEnd"/>
+      <w:r>
+        <w:t>2),</w:t>
+      </w:r>
+    </w:p>
+    <w:p>
+      <w:pPr>
+        <w:spacing w:line="276" w:lineRule="auto"/>
+      </w:pPr>
+      <w:r>
+        <w:t xml:space="preserve">    CONSTRAINT "PKSTUDENT" PRIMARY KEY (SID),</w:t>
+      </w:r>
+    </w:p>
+    <w:p>
+      <w:pPr>
+        <w:spacing w:line="276" w:lineRule="auto"/>
+      </w:pPr>
+      <w:r>
+        <w:t xml:space="preserve">    CONSTRAINT "FKSTUDENTHCID" FOREIGN KEY (HCID)</w:t>
+      </w:r>
+    </w:p>
+    <w:p>
+      <w:pPr>
+        <w:spacing w:line="276" w:lineRule="auto"/>
+      </w:pPr>
+      <w:r>
+        <w:t xml:space="preserve">        REFERENCES HOMECITY (HCID)</w:t>
+      </w:r>
+    </w:p>
+    <w:p>
+      <w:pPr>
+        <w:spacing w:line="276" w:lineRule="auto"/>
+      </w:pPr>
+      <w:r>
+        <w:t xml:space="preserve">        ON UPDATE </w:t>
+      </w:r>
+      <w:r>
+        <w:t>RESTRICT</w:t>
+      </w:r>
+    </w:p>
+    <w:p>
+      <w:pPr>
+        <w:spacing w:line="276" w:lineRule="auto"/>
+      </w:pPr>
+      <w:r>
+        <w:t xml:space="preserve">        ON DELETE </w:t>
+      </w:r>
+      <w:r>
+        <w:t>SET NULL</w:t>
+      </w:r>
+    </w:p>
+    <w:p>
+      <w:pPr>
+        <w:spacing w:line="276" w:lineRule="auto"/>
+      </w:pPr>
       <w:r>
         <w:t>)</w:t>
       </w:r>
@@ -2276,29 +2975,203 @@
       <w:pPr>
         <w:spacing w:line="276" w:lineRule="auto"/>
       </w:pPr>
-      <w:r>
-        <w:t>ADVISOR_</w:t>
+    </w:p>
+    <w:p>
+      <w:pPr>
+        <w:spacing w:line="276" w:lineRule="auto"/>
+      </w:pPr>
+      <w:r>
+        <w:rPr>
+          <w:b/>
+          <w:bCs/>
+        </w:rPr>
+        <w:t>FKSTUDENTHCID:</w:t>
+      </w:r>
+      <w:r>
+        <w:t xml:space="preserve"> </w:t>
+      </w:r>
+      <w:r>
+        <w:t>A home city ID should not be</w:t>
+      </w:r>
+      <w:r>
+        <w:t xml:space="preserve"> updated, </w:t>
+      </w:r>
+      <w:r>
+        <w:t>this attribute should generally remain static</w:t>
+      </w:r>
+      <w:r>
+        <w:t>, unique to a city</w:t>
+      </w:r>
+      <w:r>
+        <w:t xml:space="preserve">, </w:t>
+      </w:r>
+      <w:r>
+        <w:t xml:space="preserve">referenced from a static list of possible cities - </w:t>
+      </w:r>
+      <w:r>
+        <w:t>therefore</w:t>
+      </w:r>
+      <w:r>
+        <w:t xml:space="preserve"> ON UPDATE</w:t>
+      </w:r>
+      <w:r>
+        <w:t xml:space="preserve"> RESTRICT</w:t>
+      </w:r>
+      <w:r>
+        <w:t>.</w:t>
+      </w:r>
+      <w:r>
+        <w:t xml:space="preserve"> However, if a HOMECITY is deleted we want to set a student’s HCID to </w:t>
+      </w:r>
+      <w:r>
+        <w:t>n</w:t>
+      </w:r>
+      <w:r>
+        <w:t>ull</w:t>
+      </w:r>
+      <w:r>
+        <w:t xml:space="preserve"> as not to lose </w:t>
+      </w:r>
+      <w:r>
+        <w:t>a</w:t>
+      </w:r>
+      <w:r>
+        <w:t xml:space="preserve"> </w:t>
+      </w:r>
+      <w:r>
+        <w:t xml:space="preserve">unique </w:t>
+      </w:r>
+      <w:r>
+        <w:t>row in</w:t>
+      </w:r>
+      <w:r>
+        <w:t xml:space="preserve"> </w:t>
+      </w:r>
+      <w:r>
+        <w:t>STUDENT, thus losing</w:t>
+      </w:r>
+      <w:r>
+        <w:t xml:space="preserve"> a</w:t>
+      </w:r>
+      <w:r>
+        <w:t xml:space="preserve"> </w:t>
+      </w:r>
+      <w:r>
+        <w:t xml:space="preserve">SID </w:t>
+      </w:r>
+      <w:r>
+        <w:t>and</w:t>
+      </w:r>
+      <w:r>
+        <w:t xml:space="preserve"> SNAME</w:t>
+      </w:r>
+      <w:r>
+        <w:t>.</w:t>
+      </w:r>
+    </w:p>
+    <w:p>
+      <w:pPr>
+        <w:spacing w:line="276" w:lineRule="auto"/>
+      </w:pPr>
+    </w:p>
+    <w:p>
+      <w:pPr>
+        <w:spacing w:line="276" w:lineRule="auto"/>
+        <w:rPr>
+          <w:b/>
+          <w:bCs/>
+          <w:i/>
+          <w:iCs/>
+        </w:rPr>
+      </w:pPr>
+      <w:r>
+        <w:rPr>
+          <w:b/>
+          <w:bCs/>
+          <w:i/>
+          <w:iCs/>
+        </w:rPr>
+        <w:t xml:space="preserve">TABLE </w:t>
+      </w:r>
+      <w:r>
+        <w:rPr>
+          <w:b/>
+          <w:bCs/>
+          <w:i/>
+          <w:iCs/>
+        </w:rPr>
+        <w:t xml:space="preserve">HOMECITY: </w:t>
+      </w:r>
+    </w:p>
+    <w:p>
+      <w:pPr>
+        <w:spacing w:line="276" w:lineRule="auto"/>
+      </w:pPr>
+      <w:r>
+        <w:t>CREATE TABLE</w:t>
+      </w:r>
+      <w:r>
+        <w:t xml:space="preserve"> </w:t>
+      </w:r>
+      <w:r>
+        <w:t>HOMECITY</w:t>
+      </w:r>
+    </w:p>
+    <w:p>
+      <w:pPr>
+        <w:spacing w:line="276" w:lineRule="auto"/>
+      </w:pPr>
+      <w:r>
+        <w:t>(</w:t>
+      </w:r>
+    </w:p>
+    <w:p>
+      <w:pPr>
+        <w:spacing w:line="276" w:lineRule="auto"/>
+      </w:pPr>
+      <w:r>
+        <w:t xml:space="preserve">    HCID character </w:t>
       </w:r>
       <w:proofErr w:type="gramStart"/>
       <w:r>
-        <w:t>COURSE</w:t>
-      </w:r>
-      <w:r>
-        <w:t>(</w:t>
+        <w:t>varying(</w:t>
       </w:r>
       <w:proofErr w:type="gramEnd"/>
       <w:r>
-        <w:rPr>
-          <w:u w:val="single"/>
-        </w:rPr>
-        <w:t>ADVID</w:t>
-      </w:r>
-      <w:r>
-        <w:rPr>
-          <w:u w:val="single"/>
-        </w:rPr>
-        <w:t>, COURSE</w:t>
-      </w:r>
+        <w:t>2) NOT NULL,</w:t>
+      </w:r>
+    </w:p>
+    <w:p>
+      <w:pPr>
+        <w:spacing w:line="276" w:lineRule="auto"/>
+      </w:pPr>
+      <w:r>
+        <w:t xml:space="preserve">    HCNAME character </w:t>
+      </w:r>
+      <w:proofErr w:type="gramStart"/>
+      <w:r>
+        <w:t>varying(</w:t>
+      </w:r>
+      <w:proofErr w:type="gramEnd"/>
+      <w:r>
+        <w:t>2</w:t>
+      </w:r>
+      <w:r>
+        <w:t>0),</w:t>
+      </w:r>
+    </w:p>
+    <w:p>
+      <w:pPr>
+        <w:spacing w:line="276" w:lineRule="auto"/>
+      </w:pPr>
+      <w:r>
+        <w:t xml:space="preserve">    CONSTRAINT "PKHOMECITY" PRIMARY KEY (HCID)</w:t>
+      </w:r>
+    </w:p>
+    <w:p>
+      <w:pPr>
+        <w:spacing w:line="276" w:lineRule="auto"/>
+      </w:pPr>
       <w:r>
         <w:t>)</w:t>
       </w:r>
@@ -2306,339 +3179,712 @@
     <w:p>
       <w:pPr>
         <w:spacing w:line="276" w:lineRule="auto"/>
-      </w:pPr>
-    </w:p>
-    <w:p>
-      <w:pPr>
-        <w:spacing w:line="276" w:lineRule="auto"/>
-      </w:pPr>
-      <w:r>
-        <w:t>In this ideal split</w:t>
-      </w:r>
-      <w:r>
-        <w:t>, we create two tables with 2 attributes as the primary key.</w:t>
-      </w:r>
-    </w:p>
-    <w:p>
-      <w:pPr>
-        <w:spacing w:line="276" w:lineRule="auto"/>
-      </w:pPr>
-      <w:r>
-        <w:t>It is desired to join these tables</w:t>
-      </w:r>
-      <w:r>
-        <w:t xml:space="preserve"> via courses</w:t>
-      </w:r>
-      <w:r>
-        <w:t>. This</w:t>
-      </w:r>
-      <w:r>
-        <w:t xml:space="preserve"> </w:t>
-      </w:r>
-      <w:r>
-        <w:t>reduc</w:t>
-      </w:r>
-      <w:r>
-        <w:t>es</w:t>
-      </w:r>
-      <w:r>
-        <w:t xml:space="preserve"> the </w:t>
-      </w:r>
-      <w:r>
-        <w:t>number</w:t>
-      </w:r>
-      <w:r>
-        <w:t xml:space="preserve"> of unnecessary tuples from each individual textbook being recorded </w:t>
-      </w:r>
-      <w:r>
-        <w:t xml:space="preserve">individually </w:t>
-      </w:r>
-      <w:r>
-        <w:t>for each advisor within a course. This also allows us to deal with the issue arising when the same textbook could be used in multiple courses, where COURSE_</w:t>
-      </w:r>
-      <w:proofErr w:type="gramStart"/>
-      <w:r>
-        <w:t>TEXTBOOK(</w:t>
-      </w:r>
-      <w:proofErr w:type="gramEnd"/>
-      <w:r>
-        <w:rPr>
-          <w:u w:val="single"/>
-        </w:rPr>
-        <w:t>COURSE, TEXTBOOK</w:t>
-      </w:r>
-      <w:r>
-        <w:t xml:space="preserve">) accounts </w:t>
-      </w:r>
-      <w:r>
-        <w:t>and uniquely identifies these occurrences</w:t>
-      </w:r>
-      <w:r>
-        <w:t xml:space="preserve">. </w:t>
-      </w:r>
-      <w:r>
-        <w:t>ADVISOR_</w:t>
-      </w:r>
-      <w:proofErr w:type="gramStart"/>
-      <w:r>
-        <w:t>COURSE</w:t>
-      </w:r>
-      <w:r>
-        <w:t>(</w:t>
-      </w:r>
-      <w:proofErr w:type="gramEnd"/>
-      <w:r>
-        <w:rPr>
-          <w:u w:val="single"/>
-        </w:rPr>
-        <w:t>ADVID</w:t>
-      </w:r>
-      <w:r>
-        <w:rPr>
-          <w:u w:val="single"/>
-        </w:rPr>
-        <w:t>, COURSE</w:t>
-      </w:r>
-      <w:r>
-        <w:t>) accounts for the potential issues which may arise where the same advisor belongs to multiple courses</w:t>
-      </w:r>
-      <w:r>
-        <w:t>.</w:t>
-      </w:r>
-    </w:p>
-    <w:p>
-      <w:pPr>
-        <w:spacing w:line="276" w:lineRule="auto"/>
-      </w:pPr>
-    </w:p>
-    <w:p>
-      <w:pPr>
-        <w:spacing w:line="276" w:lineRule="auto"/>
-      </w:pPr>
-      <w:r>
-        <w:t>Therefore,</w:t>
-      </w:r>
-      <w:r>
-        <w:t xml:space="preserve"> the proposed solution is as follows:</w:t>
-      </w:r>
-    </w:p>
-    <w:p>
-      <w:pPr>
-        <w:spacing w:line="276" w:lineRule="auto"/>
-      </w:pPr>
-    </w:p>
-    <w:p>
-      <w:pPr>
-        <w:spacing w:line="276" w:lineRule="auto"/>
-      </w:pPr>
-      <w:r>
-        <w:t>COURSE_TEXTBOOK(</w:t>
-      </w:r>
-      <w:r>
-        <w:rPr>
-          <w:u w:val="single"/>
-        </w:rPr>
-        <w:t>COURSE</w:t>
-      </w:r>
-      <w:r>
-        <w:rPr>
-          <w:u w:val="single"/>
-        </w:rPr>
-        <w:t>(FK)</w:t>
-      </w:r>
-      <w:r>
-        <w:rPr>
-          <w:u w:val="single"/>
-        </w:rPr>
-        <w:t>, TEXTBOOK</w:t>
-      </w:r>
-      <w:r>
-        <w:t xml:space="preserve">) – references </w:t>
-      </w:r>
-      <w:r>
-        <w:t>INTERMEDIARY_COURSE</w:t>
-      </w:r>
-    </w:p>
-    <w:p>
-      <w:pPr>
-        <w:spacing w:line="276" w:lineRule="auto"/>
-      </w:pPr>
-    </w:p>
-    <w:p>
-      <w:pPr>
-        <w:spacing w:line="276" w:lineRule="auto"/>
-      </w:pPr>
-      <w:r>
-        <w:t>INTERMEDIARY_COURSE(</w:t>
-      </w:r>
-      <w:r>
-        <w:rPr>
-          <w:u w:val="single"/>
-        </w:rPr>
-        <w:t>COURSE</w:t>
-      </w:r>
-      <w:r>
-        <w:t xml:space="preserve">) – </w:t>
-      </w:r>
-      <w:r>
-        <w:t>unique when defined within</w:t>
-      </w:r>
-      <w:r>
-        <w:t xml:space="preserve"> its</w:t>
-      </w:r>
-      <w:r>
-        <w:t xml:space="preserve"> own table</w:t>
-      </w:r>
-    </w:p>
-    <w:p>
-      <w:pPr>
-        <w:spacing w:line="276" w:lineRule="auto"/>
-      </w:pPr>
-    </w:p>
-    <w:p>
-      <w:pPr>
-        <w:spacing w:line="276" w:lineRule="auto"/>
-      </w:pPr>
-      <w:r>
-        <w:t xml:space="preserve">ADVISOR_COURSE </w:t>
-      </w:r>
-      <w:r>
-        <w:t>(</w:t>
-      </w:r>
-      <w:r>
-        <w:rPr>
-          <w:u w:val="single"/>
-        </w:rPr>
-        <w:t>ADVID</w:t>
-      </w:r>
-      <w:r>
-        <w:rPr>
-          <w:u w:val="single"/>
-        </w:rPr>
-        <w:t>, COURSE</w:t>
-      </w:r>
-      <w:r>
-        <w:rPr>
-          <w:u w:val="single"/>
-        </w:rPr>
-        <w:t>(FK)</w:t>
-      </w:r>
-      <w:r>
-        <w:t xml:space="preserve">) – references </w:t>
-      </w:r>
-      <w:r>
-        <w:t>INTERMEDIARY_COURSE</w:t>
-      </w:r>
-    </w:p>
-    <w:p>
-      <w:pPr>
-        <w:spacing w:line="276" w:lineRule="auto"/>
-      </w:pPr>
-    </w:p>
-    <w:p>
-      <w:pPr>
-        <w:spacing w:line="276" w:lineRule="auto"/>
+        <w:rPr>
+          <w:b/>
+          <w:bCs/>
+          <w:i/>
+          <w:iCs/>
+        </w:rPr>
       </w:pPr>
       <w:bookmarkStart w:id="0" w:name="_GoBack"/>
       <w:bookmarkEnd w:id="0"/>
-      <w:r>
-        <w:t>An aside may be that if it were possible, addition of a TEXTBOOKID attribute may avoid confusion between textbooks with the same name</w:t>
+    </w:p>
+    <w:p>
+      <w:pPr>
+        <w:spacing w:line="276" w:lineRule="auto"/>
+        <w:rPr>
+          <w:b/>
+          <w:bCs/>
+          <w:i/>
+          <w:iCs/>
+        </w:rPr>
+      </w:pPr>
+      <w:r>
+        <w:rPr>
+          <w:b/>
+          <w:bCs/>
+          <w:i/>
+          <w:iCs/>
+        </w:rPr>
+        <w:t xml:space="preserve">TABLE </w:t>
+      </w:r>
+      <w:r>
+        <w:rPr>
+          <w:b/>
+          <w:bCs/>
+          <w:i/>
+          <w:iCs/>
+        </w:rPr>
+        <w:t xml:space="preserve">STUDENT_JOINYEAR: </w:t>
+      </w:r>
+    </w:p>
+    <w:p>
+      <w:pPr>
+        <w:spacing w:line="276" w:lineRule="auto"/>
+      </w:pPr>
+      <w:r>
+        <w:t>CREATE TABLE STUDENT_JOINYEAR</w:t>
+      </w:r>
+    </w:p>
+    <w:p>
+      <w:pPr>
+        <w:spacing w:line="276" w:lineRule="auto"/>
+      </w:pPr>
+      <w:r>
+        <w:t>(</w:t>
+      </w:r>
+    </w:p>
+    <w:p>
+      <w:pPr>
+        <w:spacing w:line="276" w:lineRule="auto"/>
+      </w:pPr>
+      <w:r>
+        <w:t xml:space="preserve">    SID integer NOT NULL,</w:t>
+      </w:r>
+    </w:p>
+    <w:p>
+      <w:pPr>
+        <w:spacing w:line="276" w:lineRule="auto"/>
+      </w:pPr>
+      <w:r>
+        <w:t xml:space="preserve">    JYEAR integer NOT NULL,</w:t>
+      </w:r>
+    </w:p>
+    <w:p>
+      <w:pPr>
+        <w:spacing w:line="276" w:lineRule="auto"/>
+      </w:pPr>
+      <w:r>
+        <w:t xml:space="preserve">    TID integer NOT NULL,</w:t>
+      </w:r>
+    </w:p>
+    <w:p>
+      <w:pPr>
+        <w:spacing w:line="276" w:lineRule="auto"/>
+      </w:pPr>
+      <w:r>
+        <w:t xml:space="preserve">    CONSTRAINT "PKJOINYEAR" PRIMARY KEY (SID, JYEAR),</w:t>
+      </w:r>
+    </w:p>
+    <w:p>
+      <w:pPr>
+        <w:spacing w:line="276" w:lineRule="auto"/>
+      </w:pPr>
+      <w:r>
+        <w:lastRenderedPageBreak/>
+        <w:t xml:space="preserve">    CONSTRAINT "FKSID" FOREIGN KEY (SID)</w:t>
+      </w:r>
+    </w:p>
+    <w:p>
+      <w:pPr>
+        <w:spacing w:line="276" w:lineRule="auto"/>
+      </w:pPr>
+      <w:r>
+        <w:t xml:space="preserve">        REFERENCES STUDENT (SID) </w:t>
+      </w:r>
+    </w:p>
+    <w:p>
+      <w:pPr>
+        <w:spacing w:line="276" w:lineRule="auto"/>
+      </w:pPr>
+      <w:r>
+        <w:t xml:space="preserve">        ON UPDATE </w:t>
+      </w:r>
+      <w:r>
+        <w:t>RESTRICT</w:t>
+      </w:r>
+    </w:p>
+    <w:p>
+      <w:pPr>
+        <w:spacing w:line="276" w:lineRule="auto"/>
+      </w:pPr>
+      <w:r>
+        <w:t xml:space="preserve">        ON DELETE </w:t>
+      </w:r>
+      <w:r>
+        <w:t>CASCADE</w:t>
       </w:r>
       <w:r>
         <w:t>,</w:t>
       </w:r>
-      <w:r>
-        <w:t xml:space="preserve"> where it is </w:t>
-      </w:r>
-      <w:r>
-        <w:t>possible,</w:t>
-      </w:r>
-      <w:r>
-        <w:t xml:space="preserve"> they are not exactly the same</w:t>
-      </w:r>
-      <w:r>
-        <w:t xml:space="preserve"> textbook</w:t>
+    </w:p>
+    <w:p>
+      <w:pPr>
+        <w:spacing w:line="276" w:lineRule="auto"/>
+      </w:pPr>
+      <w:r>
+        <w:t xml:space="preserve">    CONSTRAINT "FKTID" FOREIGN KEY (TID)</w:t>
+      </w:r>
+    </w:p>
+    <w:p>
+      <w:pPr>
+        <w:spacing w:line="276" w:lineRule="auto"/>
+      </w:pPr>
+      <w:r>
+        <w:t xml:space="preserve">        REFERENCES TEAM (TID) </w:t>
+      </w:r>
+    </w:p>
+    <w:p>
+      <w:pPr>
+        <w:spacing w:line="276" w:lineRule="auto"/>
+      </w:pPr>
+      <w:r>
+        <w:t xml:space="preserve">        ON UPDATE </w:t>
+      </w:r>
+      <w:r>
+        <w:t>RESTRICT</w:t>
+      </w:r>
+    </w:p>
+    <w:p>
+      <w:pPr>
+        <w:spacing w:line="276" w:lineRule="auto"/>
+      </w:pPr>
+      <w:r>
+        <w:t xml:space="preserve">        ON DELETE</w:t>
+      </w:r>
+      <w:r>
+        <w:t xml:space="preserve"> </w:t>
+      </w:r>
+      <w:r>
+        <w:t>RESTRICT</w:t>
+      </w:r>
+    </w:p>
+    <w:p>
+      <w:pPr>
+        <w:spacing w:line="276" w:lineRule="auto"/>
+      </w:pPr>
+      <w:r>
+        <w:t>)</w:t>
+      </w:r>
+    </w:p>
+    <w:p>
+      <w:pPr>
+        <w:spacing w:line="276" w:lineRule="auto"/>
+      </w:pPr>
+    </w:p>
+    <w:p>
+      <w:pPr>
+        <w:spacing w:line="276" w:lineRule="auto"/>
+      </w:pPr>
+      <w:r>
+        <w:rPr>
+          <w:b/>
+          <w:bCs/>
+        </w:rPr>
+        <w:t xml:space="preserve">FKSID: </w:t>
+      </w:r>
+      <w:r>
+        <w:t xml:space="preserve">Where </w:t>
+      </w:r>
+      <w:r>
+        <w:t>a</w:t>
+      </w:r>
+      <w:r>
+        <w:t xml:space="preserve"> SID </w:t>
+      </w:r>
+      <w:r>
+        <w:t xml:space="preserve">is deleted, it is desirable to </w:t>
+      </w:r>
+      <w:r>
+        <w:t>remove th</w:t>
+      </w:r>
+      <w:r>
+        <w:t>ose</w:t>
+      </w:r>
+      <w:r>
+        <w:t xml:space="preserve"> referencing</w:t>
+      </w:r>
+      <w:r>
+        <w:t xml:space="preserve"> rows </w:t>
+      </w:r>
+      <w:r>
+        <w:t>with</w:t>
+      </w:r>
+      <w:r>
+        <w:t>in th</w:t>
+      </w:r>
+      <w:r>
+        <w:t>is</w:t>
+      </w:r>
+      <w:r>
+        <w:t xml:space="preserve"> </w:t>
+      </w:r>
+      <w:r>
+        <w:t>child table.</w:t>
+      </w:r>
+      <w:r>
+        <w:t xml:space="preserve"> </w:t>
+      </w:r>
+      <w:r>
+        <w:t>We should RESTRICT</w:t>
+      </w:r>
+      <w:r>
+        <w:t xml:space="preserve"> update </w:t>
+      </w:r>
+      <w:r>
+        <w:t xml:space="preserve">of unique </w:t>
+      </w:r>
+      <w:r>
+        <w:t>student IDs</w:t>
+      </w:r>
+      <w:r>
+        <w:t>, which are unique to each student and should not be recused.</w:t>
+      </w:r>
+    </w:p>
+    <w:p>
+      <w:pPr>
+        <w:spacing w:line="276" w:lineRule="auto"/>
+      </w:pPr>
+    </w:p>
+    <w:p>
+      <w:pPr>
+        <w:spacing w:line="276" w:lineRule="auto"/>
+      </w:pPr>
+      <w:r>
+        <w:rPr>
+          <w:b/>
+          <w:bCs/>
+        </w:rPr>
+        <w:t xml:space="preserve">FKTID: </w:t>
+      </w:r>
+      <w:r>
+        <w:t xml:space="preserve">There are </w:t>
+      </w:r>
+      <w:r>
+        <w:t xml:space="preserve">varying </w:t>
+      </w:r>
+      <w:r>
+        <w:t>approach</w:t>
+      </w:r>
+      <w:r>
+        <w:t xml:space="preserve">es to </w:t>
+      </w:r>
+      <w:r>
+        <w:t xml:space="preserve">the way the foreign key is dealt with for FKTID. </w:t>
+      </w:r>
+      <w:r>
+        <w:t xml:space="preserve">Having a tuple </w:t>
+      </w:r>
+      <w:r>
+        <w:t xml:space="preserve">in this table </w:t>
+      </w:r>
+      <w:r>
+        <w:t>with a student</w:t>
+      </w:r>
+      <w:r>
+        <w:t xml:space="preserve">’s </w:t>
+      </w:r>
+      <w:r>
+        <w:t>join year</w:t>
+      </w:r>
+      <w:r>
+        <w:t xml:space="preserve"> </w:t>
+      </w:r>
+      <w:r>
+        <w:t xml:space="preserve">to a team </w:t>
+      </w:r>
+      <w:r>
+        <w:t>but</w:t>
+      </w:r>
+      <w:r>
+        <w:t xml:space="preserve"> a null team</w:t>
+      </w:r>
+      <w:r>
+        <w:t xml:space="preserve"> ID</w:t>
+      </w:r>
+      <w:r>
+        <w:t xml:space="preserve"> with DELETE SET NULL</w:t>
+      </w:r>
+      <w:r>
+        <w:t xml:space="preserve"> seems </w:t>
+      </w:r>
+      <w:r>
+        <w:t>useless</w:t>
+      </w:r>
+      <w:r>
+        <w:t xml:space="preserve"> </w:t>
+      </w:r>
+      <w:r>
+        <w:t xml:space="preserve">to the user, </w:t>
+      </w:r>
+      <w:r>
+        <w:t>and we would not lose student information</w:t>
+      </w:r>
+      <w:r>
+        <w:t xml:space="preserve"> simply deleting the tuple</w:t>
+      </w:r>
+      <w:r>
+        <w:t xml:space="preserve"> using DELETE CASCADE</w:t>
+      </w:r>
+      <w:r>
+        <w:t xml:space="preserve">, </w:t>
+      </w:r>
+      <w:r>
+        <w:t>however we would lose a</w:t>
+      </w:r>
+      <w:r>
+        <w:t xml:space="preserve"> join year for a team</w:t>
       </w:r>
       <w:r>
         <w:t>,</w:t>
       </w:r>
       <w:r>
-        <w:t xml:space="preserve"> or are different editions of the same textbook.</w:t>
-      </w:r>
-      <w:r>
         <w:t xml:space="preserve"> </w:t>
       </w:r>
-    </w:p>
-    <w:p>
-      <w:pPr>
-        <w:spacing w:line="276" w:lineRule="auto"/>
-        <w:rPr>
-          <w:b/>
-          <w:bCs/>
-        </w:rPr>
-      </w:pPr>
-      <w:r>
-        <w:rPr>
-          <w:b/>
-          <w:bCs/>
-        </w:rPr>
+      <w:r>
+        <w:t>albeit it</w:t>
+      </w:r>
+      <w:r>
+        <w:t xml:space="preserve"> </w:t>
+      </w:r>
+      <w:r>
+        <w:t>that</w:t>
+      </w:r>
+      <w:r>
+        <w:t xml:space="preserve"> the team</w:t>
+      </w:r>
+      <w:r>
+        <w:t xml:space="preserve"> </w:t>
+      </w:r>
+      <w:r>
+        <w:t xml:space="preserve">would </w:t>
+      </w:r>
+      <w:r>
+        <w:t>no longer exist.</w:t>
+      </w:r>
+      <w:r>
+        <w:t xml:space="preserve"> </w:t>
+      </w:r>
+    </w:p>
+    <w:p>
+      <w:pPr>
+        <w:spacing w:line="276" w:lineRule="auto"/>
+      </w:pPr>
+    </w:p>
+    <w:p>
+      <w:pPr>
+        <w:spacing w:line="276" w:lineRule="auto"/>
+      </w:pPr>
+      <w:r>
+        <w:t xml:space="preserve">The way the database is designed, there is a separate entry for each student’s joining of a team. </w:t>
+      </w:r>
+      <w:r>
+        <w:t>Therefore,</w:t>
+      </w:r>
+      <w:r>
+        <w:t xml:space="preserve"> </w:t>
+      </w:r>
+      <w:r>
+        <w:t xml:space="preserve">it is </w:t>
+      </w:r>
+      <w:r>
+        <w:t>advisable to RESTRICT Team ID deletions being pushed to the child, so that</w:t>
+      </w:r>
+      <w:r>
+        <w:t xml:space="preserve"> team transfer history is maintained in this table.</w:t>
+      </w:r>
+      <w:r>
+        <w:t xml:space="preserve"> </w:t>
+      </w:r>
+    </w:p>
+    <w:p>
+      <w:pPr>
+        <w:spacing w:line="276" w:lineRule="auto"/>
+      </w:pPr>
+    </w:p>
+    <w:p>
+      <w:pPr>
+        <w:spacing w:line="276" w:lineRule="auto"/>
+      </w:pPr>
+      <w:r>
+        <w:t>Updating of team unique IDs should also be restricted, as a team ID should be static and unique to all teams and never changed.</w:t>
+      </w:r>
+    </w:p>
+    <w:p>
+      <w:pPr>
+        <w:spacing w:line="276" w:lineRule="auto"/>
+        <w:rPr>
+          <w:b/>
+          <w:bCs/>
+        </w:rPr>
+      </w:pPr>
+    </w:p>
+    <w:p>
+      <w:pPr>
+        <w:spacing w:line="276" w:lineRule="auto"/>
+        <w:rPr>
+          <w:b/>
+          <w:bCs/>
+          <w:i/>
+          <w:iCs/>
+        </w:rPr>
+      </w:pPr>
+      <w:r>
+        <w:rPr>
+          <w:b/>
+          <w:bCs/>
+          <w:i/>
+          <w:iCs/>
+        </w:rPr>
+        <w:t xml:space="preserve">TABLE </w:t>
+      </w:r>
+      <w:r>
+        <w:rPr>
+          <w:b/>
+          <w:bCs/>
+          <w:i/>
+          <w:iCs/>
+        </w:rPr>
+        <w:t>TEAM:</w:t>
+      </w:r>
+    </w:p>
+    <w:p>
+      <w:pPr>
+        <w:spacing w:line="276" w:lineRule="auto"/>
+      </w:pPr>
+      <w:r>
+        <w:t>CREATE TABLE TEAM</w:t>
+      </w:r>
+    </w:p>
+    <w:p>
+      <w:pPr>
+        <w:spacing w:line="276" w:lineRule="auto"/>
+      </w:pPr>
+      <w:r>
+        <w:t>(</w:t>
+      </w:r>
+    </w:p>
+    <w:p>
+      <w:pPr>
+        <w:spacing w:line="276" w:lineRule="auto"/>
+      </w:pPr>
+      <w:r>
+        <w:t xml:space="preserve">    TID integer NOT NULL,</w:t>
+      </w:r>
+    </w:p>
+    <w:p>
+      <w:pPr>
+        <w:spacing w:line="276" w:lineRule="auto"/>
+      </w:pPr>
+      <w:r>
+        <w:t xml:space="preserve">    TNAME character </w:t>
+      </w:r>
+      <w:proofErr w:type="gramStart"/>
+      <w:r>
+        <w:t>varying(</w:t>
+      </w:r>
+      <w:proofErr w:type="gramEnd"/>
+      <w:r>
+        <w:t>7)</w:t>
+      </w:r>
+      <w:r>
+        <w:t>,</w:t>
+      </w:r>
+    </w:p>
+    <w:p>
+      <w:pPr>
+        <w:spacing w:line="276" w:lineRule="auto"/>
+      </w:pPr>
+      <w:r>
+        <w:t xml:space="preserve">    CONSTRAINT "PKTEAM" PRIMARY KEY (TID)</w:t>
+      </w:r>
+    </w:p>
+    <w:p>
+      <w:pPr>
+        <w:spacing w:line="276" w:lineRule="auto"/>
+      </w:pPr>
+      <w:r>
+        <w:t>)</w:t>
+      </w:r>
+    </w:p>
+    <w:p>
+      <w:pPr>
+        <w:spacing w:line="276" w:lineRule="auto"/>
+        <w:rPr>
+          <w:b/>
+          <w:bCs/>
+          <w:u w:val="single"/>
+        </w:rPr>
+      </w:pPr>
+      <w:r>
+        <w:rPr>
+          <w:b/>
+          <w:bCs/>
+        </w:rPr>
+        <w:t xml:space="preserve">TASK 2.1: </w:t>
+      </w:r>
+      <w:r>
+        <w:rPr>
+          <w:b/>
+          <w:bCs/>
+          <w:u w:val="single"/>
+        </w:rPr>
+        <w:t>TOPIC</w:t>
+      </w:r>
+    </w:p>
+    <w:p>
+      <w:pPr>
+        <w:spacing w:line="276" w:lineRule="auto"/>
+        <w:rPr>
+          <w:b/>
+          <w:bCs/>
+          <w:u w:val="single"/>
+        </w:rPr>
+      </w:pPr>
+    </w:p>
+    <w:p>
+      <w:pPr>
+        <w:spacing w:line="276" w:lineRule="auto"/>
+        <w:rPr>
+          <w:b/>
+          <w:bCs/>
+          <w:i/>
+          <w:iCs/>
+        </w:rPr>
+      </w:pPr>
+      <w:r>
+        <w:rPr>
+          <w:b/>
+          <w:bCs/>
+          <w:i/>
+          <w:iCs/>
+        </w:rPr>
+        <w:t>TABLE ADVISEE_TOPIC</w:t>
+      </w:r>
+      <w:r>
+        <w:rPr>
+          <w:b/>
+          <w:bCs/>
+          <w:i/>
+          <w:iCs/>
+        </w:rPr>
+        <w:t>:</w:t>
+      </w:r>
+    </w:p>
+    <w:p>
+      <w:pPr>
+        <w:spacing w:line="276" w:lineRule="auto"/>
+      </w:pPr>
+      <w:r>
+        <w:t>CREATE TABLE ADVISEE_TOPIC</w:t>
+      </w:r>
+    </w:p>
+    <w:p>
+      <w:pPr>
+        <w:spacing w:line="276" w:lineRule="auto"/>
+      </w:pPr>
+      <w:r>
+        <w:t>(</w:t>
+      </w:r>
+    </w:p>
+    <w:p>
+      <w:pPr>
+        <w:spacing w:line="276" w:lineRule="auto"/>
+      </w:pPr>
+      <w:r>
+        <w:t xml:space="preserve">    SID integer NOT NULL,</w:t>
+      </w:r>
+    </w:p>
+    <w:p>
+      <w:pPr>
+        <w:spacing w:line="276" w:lineRule="auto"/>
+      </w:pPr>
+      <w:r>
+        <w:t xml:space="preserve">    TOPIC character </w:t>
+      </w:r>
+      <w:proofErr w:type="gramStart"/>
+      <w:r>
+        <w:t>varying</w:t>
+      </w:r>
+      <w:r>
+        <w:t>(</w:t>
+      </w:r>
+      <w:proofErr w:type="gramEnd"/>
+      <w:r>
+        <w:t>20)</w:t>
+      </w:r>
+      <w:r>
+        <w:t xml:space="preserve"> NOT NULL,</w:t>
+      </w:r>
+    </w:p>
+    <w:p>
+      <w:pPr>
+        <w:spacing w:line="276" w:lineRule="auto"/>
+      </w:pPr>
+      <w:r>
         <w:lastRenderedPageBreak/>
-        <w:t>Task 2: SQL Statements</w:t>
-      </w:r>
-    </w:p>
-    <w:p>
-      <w:pPr>
-        <w:spacing w:line="276" w:lineRule="auto"/>
-        <w:rPr>
-          <w:b/>
-          <w:bCs/>
-        </w:rPr>
-      </w:pPr>
-    </w:p>
-    <w:p>
-      <w:pPr>
-        <w:spacing w:line="276" w:lineRule="auto"/>
-        <w:rPr>
-          <w:b/>
-          <w:bCs/>
-        </w:rPr>
-      </w:pPr>
-      <w:r>
-        <w:rPr>
-          <w:b/>
-          <w:bCs/>
-        </w:rPr>
-        <w:t xml:space="preserve">FAO of marker: SQL statements </w:t>
-      </w:r>
-      <w:r>
-        <w:rPr>
-          <w:b/>
-          <w:bCs/>
-        </w:rPr>
-        <w:t>have been</w:t>
-      </w:r>
-      <w:r>
-        <w:rPr>
-          <w:b/>
-          <w:bCs/>
-        </w:rPr>
-        <w:t xml:space="preserve"> verified using </w:t>
-      </w:r>
-      <w:proofErr w:type="spellStart"/>
-      <w:r>
-        <w:rPr>
-          <w:b/>
-          <w:bCs/>
-        </w:rPr>
-        <w:t>pgAdmin</w:t>
-      </w:r>
-      <w:proofErr w:type="spellEnd"/>
-      <w:r>
-        <w:rPr>
-          <w:b/>
-          <w:bCs/>
-        </w:rPr>
-        <w:t>, and as such had</w:t>
+        <w:t xml:space="preserve">    ADVID integer,</w:t>
+      </w:r>
+    </w:p>
+    <w:p>
+      <w:pPr>
+        <w:spacing w:line="276" w:lineRule="auto"/>
+      </w:pPr>
+      <w:r>
+        <w:t xml:space="preserve">    CONSTRAINT "PKADVISEE_TOPIC" PRIMARY KEY (SID, TOPIC),</w:t>
+      </w:r>
+    </w:p>
+    <w:p>
+      <w:pPr>
+        <w:spacing w:line="276" w:lineRule="auto"/>
+      </w:pPr>
+      <w:r>
+        <w:t xml:space="preserve">    CONSTRAINT "FKADVID" FOREIGN KEY (ADVID)</w:t>
+      </w:r>
+    </w:p>
+    <w:p>
+      <w:pPr>
+        <w:spacing w:line="276" w:lineRule="auto"/>
+      </w:pPr>
+      <w:r>
+        <w:t xml:space="preserve">        REFERENCES ADVISOR (ADVID)</w:t>
+      </w:r>
+    </w:p>
+    <w:p>
+      <w:pPr>
+        <w:spacing w:line="276" w:lineRule="auto"/>
+      </w:pPr>
+      <w:r>
+        <w:t xml:space="preserve">        ON UPDATE </w:t>
+      </w:r>
+      <w:r>
+        <w:t>RESTRICT</w:t>
+      </w:r>
+    </w:p>
+    <w:p>
+      <w:pPr>
+        <w:spacing w:line="276" w:lineRule="auto"/>
+      </w:pPr>
+      <w:r>
+        <w:t xml:space="preserve">        ON DELETE </w:t>
+      </w:r>
+      <w:r>
+        <w:t>SET NULL</w:t>
+      </w:r>
+    </w:p>
+    <w:p>
+      <w:pPr>
+        <w:spacing w:line="276" w:lineRule="auto"/>
+      </w:pPr>
+      <w:r>
+        <w:t>)</w:t>
+      </w:r>
+    </w:p>
+    <w:p>
+      <w:pPr>
+        <w:spacing w:line="276" w:lineRule="auto"/>
+      </w:pPr>
+    </w:p>
+    <w:p>
+      <w:pPr>
+        <w:spacing w:line="276" w:lineRule="auto"/>
+      </w:pPr>
+      <w:r>
+        <w:rPr>
+          <w:b/>
+          <w:bCs/>
+        </w:rPr>
+        <w:t>FKADVID:</w:t>
       </w:r>
       <w:r>
         <w:rPr>
@@ -2648,972 +3894,40 @@
         <w:t xml:space="preserve"> </w:t>
       </w:r>
       <w:r>
-        <w:rPr>
-          <w:b/>
-          <w:bCs/>
-        </w:rPr>
-        <w:t>include</w:t>
-      </w:r>
-      <w:r>
-        <w:rPr>
-          <w:b/>
-          <w:bCs/>
-        </w:rPr>
-        <w:t>d</w:t>
-      </w:r>
-      <w:r>
-        <w:rPr>
-          <w:b/>
-          <w:bCs/>
-        </w:rPr>
-        <w:t xml:space="preserve"> some </w:t>
-      </w:r>
-      <w:r>
-        <w:rPr>
-          <w:b/>
-          <w:bCs/>
-        </w:rPr>
-        <w:t>syntax (e.g. “</w:t>
-      </w:r>
-      <w:proofErr w:type="spellStart"/>
-      <w:r>
-        <w:rPr>
-          <w:b/>
-          <w:bCs/>
-        </w:rPr>
-        <w:t>public</w:t>
-      </w:r>
-      <w:proofErr w:type="gramStart"/>
-      <w:r>
-        <w:rPr>
-          <w:b/>
-          <w:bCs/>
-        </w:rPr>
-        <w:t>.”TABLE</w:t>
-      </w:r>
-      <w:proofErr w:type="gramEnd"/>
-      <w:r>
-        <w:rPr>
-          <w:b/>
-          <w:bCs/>
-        </w:rPr>
-        <w:t>”.”ATTRIBUTE</w:t>
-      </w:r>
-      <w:proofErr w:type="spellEnd"/>
-      <w:r>
-        <w:rPr>
-          <w:b/>
-          <w:bCs/>
-        </w:rPr>
-        <w:t>”)</w:t>
-      </w:r>
-      <w:r>
-        <w:rPr>
-          <w:b/>
-          <w:bCs/>
-        </w:rPr>
-        <w:t xml:space="preserve"> in </w:t>
-      </w:r>
-      <w:r>
-        <w:rPr>
-          <w:b/>
-          <w:bCs/>
-        </w:rPr>
-        <w:t>proven</w:t>
-      </w:r>
-      <w:r>
-        <w:rPr>
-          <w:b/>
-          <w:bCs/>
-        </w:rPr>
-        <w:t xml:space="preserve"> solutions</w:t>
-      </w:r>
-      <w:r>
-        <w:rPr>
-          <w:b/>
-          <w:bCs/>
-        </w:rPr>
-        <w:t>.</w:t>
-      </w:r>
-      <w:r>
-        <w:rPr>
-          <w:b/>
-          <w:bCs/>
-        </w:rPr>
-        <w:t xml:space="preserve"> This has been edited out where </w:t>
-      </w:r>
-      <w:proofErr w:type="gramStart"/>
-      <w:r>
-        <w:rPr>
-          <w:b/>
-          <w:bCs/>
-        </w:rPr>
-        <w:t xml:space="preserve">possible, </w:t>
-      </w:r>
-      <w:r>
-        <w:rPr>
-          <w:b/>
-          <w:bCs/>
-        </w:rPr>
-        <w:t>but</w:t>
-      </w:r>
-      <w:proofErr w:type="gramEnd"/>
-      <w:r>
-        <w:rPr>
-          <w:b/>
-          <w:bCs/>
-        </w:rPr>
-        <w:t xml:space="preserve"> remained in others to avoid</w:t>
-      </w:r>
-      <w:r>
-        <w:rPr>
-          <w:b/>
-          <w:bCs/>
-        </w:rPr>
-        <w:t xml:space="preserve"> introduc</w:t>
-      </w:r>
-      <w:r>
-        <w:rPr>
-          <w:b/>
-          <w:bCs/>
-        </w:rPr>
-        <w:t>ing</w:t>
-      </w:r>
-      <w:r>
-        <w:rPr>
-          <w:b/>
-          <w:bCs/>
-        </w:rPr>
-        <w:t xml:space="preserve"> errors.</w:t>
-      </w:r>
-    </w:p>
-    <w:p>
-      <w:pPr>
-        <w:spacing w:line="276" w:lineRule="auto"/>
-        <w:rPr>
-          <w:b/>
-          <w:bCs/>
-        </w:rPr>
-      </w:pPr>
-    </w:p>
-    <w:p>
-      <w:pPr>
-        <w:spacing w:line="276" w:lineRule="auto"/>
-        <w:rPr>
-          <w:b/>
-          <w:bCs/>
-          <w:u w:val="single"/>
-        </w:rPr>
-      </w:pPr>
-      <w:r>
-        <w:rPr>
-          <w:b/>
-          <w:bCs/>
-        </w:rPr>
-        <w:t>Task 2.1:</w:t>
-      </w:r>
-      <w:r>
-        <w:rPr>
-          <w:b/>
-          <w:bCs/>
-        </w:rPr>
-        <w:t xml:space="preserve"> </w:t>
-      </w:r>
-      <w:r>
-        <w:rPr>
-          <w:b/>
-          <w:bCs/>
-          <w:u w:val="single"/>
-        </w:rPr>
-        <w:t>STUDENT</w:t>
-      </w:r>
-    </w:p>
-    <w:p>
-      <w:pPr>
-        <w:spacing w:line="276" w:lineRule="auto"/>
-        <w:rPr>
-          <w:b/>
-          <w:bCs/>
-        </w:rPr>
-      </w:pPr>
-    </w:p>
-    <w:p>
-      <w:pPr>
-        <w:spacing w:line="276" w:lineRule="auto"/>
-        <w:rPr>
-          <w:b/>
-          <w:bCs/>
-          <w:i/>
-          <w:iCs/>
-        </w:rPr>
-      </w:pPr>
-      <w:r>
-        <w:rPr>
-          <w:b/>
-          <w:bCs/>
-          <w:i/>
-          <w:iCs/>
-        </w:rPr>
-        <w:t xml:space="preserve">TABLE </w:t>
-      </w:r>
-      <w:r>
-        <w:rPr>
-          <w:b/>
-          <w:bCs/>
-          <w:i/>
-          <w:iCs/>
-        </w:rPr>
-        <w:t xml:space="preserve">STUDENT: </w:t>
-      </w:r>
-    </w:p>
-    <w:p>
-      <w:pPr>
-        <w:spacing w:line="276" w:lineRule="auto"/>
-      </w:pPr>
-      <w:r>
-        <w:t>CREATE TABLE STUDENT</w:t>
-      </w:r>
-    </w:p>
-    <w:p>
-      <w:pPr>
-        <w:spacing w:line="276" w:lineRule="auto"/>
-      </w:pPr>
-      <w:r>
-        <w:t>(</w:t>
-      </w:r>
-    </w:p>
-    <w:p>
-      <w:pPr>
-        <w:spacing w:line="276" w:lineRule="auto"/>
-      </w:pPr>
-      <w:r>
-        <w:t xml:space="preserve">    SID integer NOT NULL,</w:t>
-      </w:r>
-    </w:p>
-    <w:p>
-      <w:pPr>
-        <w:spacing w:line="276" w:lineRule="auto"/>
-      </w:pPr>
-      <w:r>
-        <w:t xml:space="preserve">    SNAME character </w:t>
-      </w:r>
-      <w:proofErr w:type="gramStart"/>
-      <w:r>
-        <w:t>varying(</w:t>
-      </w:r>
-      <w:proofErr w:type="gramEnd"/>
-      <w:r>
-        <w:t>20),</w:t>
-      </w:r>
-    </w:p>
-    <w:p>
-      <w:pPr>
-        <w:spacing w:line="276" w:lineRule="auto"/>
-      </w:pPr>
-      <w:r>
-        <w:t xml:space="preserve">    HCID character </w:t>
-      </w:r>
-      <w:proofErr w:type="gramStart"/>
-      <w:r>
-        <w:t>varying(</w:t>
-      </w:r>
-      <w:proofErr w:type="gramEnd"/>
-      <w:r>
-        <w:t>2),</w:t>
-      </w:r>
-    </w:p>
-    <w:p>
-      <w:pPr>
-        <w:spacing w:line="276" w:lineRule="auto"/>
-      </w:pPr>
-      <w:r>
-        <w:t xml:space="preserve">    CONSTRAINT "PKSTUDENT" PRIMARY KEY (SID),</w:t>
-      </w:r>
-    </w:p>
-    <w:p>
-      <w:pPr>
-        <w:spacing w:line="276" w:lineRule="auto"/>
-      </w:pPr>
-      <w:r>
-        <w:t xml:space="preserve">    CONSTRAINT "FKSTUDENTHCID" FOREIGN KEY (HCID)</w:t>
-      </w:r>
-    </w:p>
-    <w:p>
-      <w:pPr>
-        <w:spacing w:line="276" w:lineRule="auto"/>
-      </w:pPr>
-      <w:r>
-        <w:t xml:space="preserve">        REFERENCES HOMECITY (HCID)</w:t>
-      </w:r>
-    </w:p>
-    <w:p>
-      <w:pPr>
-        <w:spacing w:line="276" w:lineRule="auto"/>
-      </w:pPr>
-      <w:r>
-        <w:t xml:space="preserve">        ON UPDATE </w:t>
-      </w:r>
-      <w:r>
-        <w:t>CASCADE</w:t>
-      </w:r>
-    </w:p>
-    <w:p>
-      <w:pPr>
-        <w:spacing w:line="276" w:lineRule="auto"/>
-      </w:pPr>
-      <w:r>
-        <w:t xml:space="preserve">        ON DELETE </w:t>
-      </w:r>
-      <w:r>
-        <w:t>CASCADE</w:t>
-      </w:r>
-    </w:p>
-    <w:p>
-      <w:pPr>
-        <w:spacing w:line="276" w:lineRule="auto"/>
-      </w:pPr>
-      <w:r>
-        <w:t>)</w:t>
-      </w:r>
-    </w:p>
-    <w:p>
-      <w:pPr>
-        <w:spacing w:line="276" w:lineRule="auto"/>
-      </w:pPr>
-    </w:p>
-    <w:p>
-      <w:pPr>
-        <w:spacing w:line="276" w:lineRule="auto"/>
-      </w:pPr>
-      <w:r>
-        <w:t xml:space="preserve">If a HOMECITY is deleted or updated, we want those changes to be reflected in the child of the </w:t>
-      </w:r>
-      <w:r>
-        <w:t>relationship</w:t>
-      </w:r>
-      <w:r>
-        <w:t>.</w:t>
-      </w:r>
-    </w:p>
-    <w:p>
-      <w:pPr>
-        <w:spacing w:line="276" w:lineRule="auto"/>
-      </w:pPr>
-    </w:p>
-    <w:p>
-      <w:pPr>
-        <w:spacing w:line="276" w:lineRule="auto"/>
-        <w:rPr>
-          <w:b/>
-          <w:bCs/>
-          <w:i/>
-          <w:iCs/>
-        </w:rPr>
-      </w:pPr>
-      <w:r>
-        <w:rPr>
-          <w:b/>
-          <w:bCs/>
-          <w:i/>
-          <w:iCs/>
-        </w:rPr>
-        <w:t xml:space="preserve">TABLE </w:t>
-      </w:r>
-      <w:r>
-        <w:rPr>
-          <w:b/>
-          <w:bCs/>
-          <w:i/>
-          <w:iCs/>
-        </w:rPr>
-        <w:t xml:space="preserve">HOMECITY: </w:t>
-      </w:r>
-    </w:p>
-    <w:p>
-      <w:pPr>
-        <w:spacing w:line="276" w:lineRule="auto"/>
-      </w:pPr>
-      <w:r>
-        <w:t>CREATE TABLE</w:t>
-      </w:r>
-      <w:r>
-        <w:t xml:space="preserve"> </w:t>
-      </w:r>
-      <w:r>
-        <w:t>HOMECITY</w:t>
-      </w:r>
-    </w:p>
-    <w:p>
-      <w:pPr>
-        <w:spacing w:line="276" w:lineRule="auto"/>
-      </w:pPr>
-      <w:r>
-        <w:t>(</w:t>
-      </w:r>
-    </w:p>
-    <w:p>
-      <w:pPr>
-        <w:spacing w:line="276" w:lineRule="auto"/>
-      </w:pPr>
-      <w:r>
-        <w:t xml:space="preserve">    HCID character </w:t>
-      </w:r>
-      <w:proofErr w:type="gramStart"/>
-      <w:r>
-        <w:t>varying(</w:t>
-      </w:r>
-      <w:proofErr w:type="gramEnd"/>
-      <w:r>
-        <w:t>2) NOT NULL,</w:t>
-      </w:r>
-    </w:p>
-    <w:p>
-      <w:pPr>
-        <w:spacing w:line="276" w:lineRule="auto"/>
-      </w:pPr>
-      <w:r>
-        <w:t xml:space="preserve">    HCNAME character </w:t>
-      </w:r>
-      <w:proofErr w:type="gramStart"/>
-      <w:r>
-        <w:t>varying(</w:t>
-      </w:r>
-      <w:proofErr w:type="gramEnd"/>
-      <w:r>
-        <w:t>2</w:t>
-      </w:r>
-      <w:r>
-        <w:t>0),</w:t>
-      </w:r>
-    </w:p>
-    <w:p>
-      <w:pPr>
-        <w:spacing w:line="276" w:lineRule="auto"/>
-      </w:pPr>
-      <w:r>
-        <w:t xml:space="preserve">    CONSTRAINT "PKHOMECITY" PRIMARY KEY (HCID)</w:t>
-      </w:r>
-    </w:p>
-    <w:p>
-      <w:pPr>
-        <w:spacing w:line="276" w:lineRule="auto"/>
-      </w:pPr>
-      <w:r>
-        <w:t>)</w:t>
-      </w:r>
-    </w:p>
-    <w:p>
-      <w:pPr>
-        <w:spacing w:line="276" w:lineRule="auto"/>
-        <w:rPr>
-          <w:b/>
-          <w:bCs/>
-        </w:rPr>
-      </w:pPr>
-    </w:p>
-    <w:p>
-      <w:pPr>
-        <w:spacing w:line="276" w:lineRule="auto"/>
-        <w:rPr>
-          <w:b/>
-          <w:bCs/>
-          <w:i/>
-          <w:iCs/>
-        </w:rPr>
-      </w:pPr>
-      <w:r>
-        <w:rPr>
-          <w:b/>
-          <w:bCs/>
-          <w:i/>
-          <w:iCs/>
-        </w:rPr>
-        <w:t xml:space="preserve">TABLE </w:t>
-      </w:r>
-      <w:r>
-        <w:rPr>
-          <w:b/>
-          <w:bCs/>
-          <w:i/>
-          <w:iCs/>
-        </w:rPr>
-        <w:t xml:space="preserve">STUDENT_JOINYEAR: </w:t>
-      </w:r>
-    </w:p>
-    <w:p>
-      <w:pPr>
-        <w:spacing w:line="276" w:lineRule="auto"/>
-      </w:pPr>
-      <w:r>
-        <w:t>CREATE TABLE STUDENT_JOINYEAR</w:t>
-      </w:r>
-    </w:p>
-    <w:p>
-      <w:pPr>
-        <w:spacing w:line="276" w:lineRule="auto"/>
-      </w:pPr>
-      <w:r>
-        <w:t>(</w:t>
-      </w:r>
-    </w:p>
-    <w:p>
-      <w:pPr>
-        <w:spacing w:line="276" w:lineRule="auto"/>
-      </w:pPr>
-      <w:r>
-        <w:t xml:space="preserve">    SID integer NOT NULL,</w:t>
-      </w:r>
-    </w:p>
-    <w:p>
-      <w:pPr>
-        <w:spacing w:line="276" w:lineRule="auto"/>
-      </w:pPr>
-      <w:r>
-        <w:t xml:space="preserve">    JYEAR integer NOT NULL,</w:t>
-      </w:r>
-    </w:p>
-    <w:p>
-      <w:pPr>
-        <w:spacing w:line="276" w:lineRule="auto"/>
-      </w:pPr>
-      <w:r>
-        <w:t xml:space="preserve">    TID integer NOT NULL,</w:t>
-      </w:r>
-    </w:p>
-    <w:p>
-      <w:pPr>
-        <w:spacing w:line="276" w:lineRule="auto"/>
-      </w:pPr>
-      <w:r>
-        <w:t xml:space="preserve">    CONSTRAINT "PKJOINYEAR" PRIMARY KEY (SID, JYEAR),</w:t>
-      </w:r>
-    </w:p>
-    <w:p>
-      <w:pPr>
-        <w:spacing w:line="276" w:lineRule="auto"/>
-      </w:pPr>
-      <w:r>
-        <w:t xml:space="preserve">    CONSTRAINT "FKSID" FOREIGN KEY (SID)</w:t>
-      </w:r>
-    </w:p>
-    <w:p>
-      <w:pPr>
-        <w:spacing w:line="276" w:lineRule="auto"/>
-      </w:pPr>
-      <w:r>
-        <w:t xml:space="preserve">        REFERENCES STUDENT (SID) </w:t>
-      </w:r>
-    </w:p>
-    <w:p>
-      <w:pPr>
-        <w:spacing w:line="276" w:lineRule="auto"/>
-      </w:pPr>
-      <w:r>
-        <w:lastRenderedPageBreak/>
-        <w:t xml:space="preserve">        ON UPDATE </w:t>
-      </w:r>
-      <w:r>
-        <w:t>CASCADE</w:t>
-      </w:r>
-    </w:p>
-    <w:p>
-      <w:pPr>
-        <w:spacing w:line="276" w:lineRule="auto"/>
-      </w:pPr>
-      <w:r>
-        <w:t xml:space="preserve">        ON DELETE </w:t>
-      </w:r>
-      <w:r>
-        <w:t>CASCADE</w:t>
+        <w:t>An ADVID should be static and unique to all advisors, therefore updates to this value should be restricted. However</w:t>
       </w:r>
       <w:r>
         <w:t>,</w:t>
       </w:r>
-    </w:p>
-    <w:p>
-      <w:pPr>
-        <w:spacing w:line="276" w:lineRule="auto"/>
-      </w:pPr>
-      <w:r>
-        <w:t xml:space="preserve">    CONSTRAINT "FKTID" FOREIGN KEY (TID)</w:t>
-      </w:r>
-    </w:p>
-    <w:p>
-      <w:pPr>
-        <w:spacing w:line="276" w:lineRule="auto"/>
-      </w:pPr>
-      <w:r>
-        <w:t xml:space="preserve">        REFERENCES TEAM (TID) </w:t>
-      </w:r>
-    </w:p>
-    <w:p>
-      <w:pPr>
-        <w:spacing w:line="276" w:lineRule="auto"/>
-      </w:pPr>
-      <w:r>
-        <w:t xml:space="preserve">        ON UPDATE </w:t>
-      </w:r>
-      <w:r>
-        <w:t>CASCADE</w:t>
-      </w:r>
-    </w:p>
-    <w:p>
-      <w:pPr>
-        <w:spacing w:line="276" w:lineRule="auto"/>
-      </w:pPr>
-      <w:r>
-        <w:t xml:space="preserve">        ON DELETE </w:t>
-      </w:r>
-      <w:r>
-        <w:t>CASCADE</w:t>
-      </w:r>
-    </w:p>
-    <w:p>
-      <w:pPr>
-        <w:spacing w:line="276" w:lineRule="auto"/>
-      </w:pPr>
-      <w:r>
-        <w:t>)</w:t>
-      </w:r>
-    </w:p>
-    <w:p>
-      <w:pPr>
-        <w:spacing w:line="276" w:lineRule="auto"/>
-      </w:pPr>
-    </w:p>
-    <w:p>
-      <w:pPr>
-        <w:spacing w:line="276" w:lineRule="auto"/>
-      </w:pPr>
-      <w:r>
-        <w:t>Where a STUDENTID or TEAMID is deleted or updated, it is desirable to update affected tuples with the child.</w:t>
-      </w:r>
-    </w:p>
-    <w:p>
-      <w:pPr>
-        <w:spacing w:line="276" w:lineRule="auto"/>
-        <w:rPr>
-          <w:b/>
-          <w:bCs/>
-        </w:rPr>
-      </w:pPr>
-    </w:p>
-    <w:p>
-      <w:pPr>
-        <w:spacing w:line="276" w:lineRule="auto"/>
-        <w:rPr>
-          <w:b/>
-          <w:bCs/>
-          <w:i/>
-          <w:iCs/>
-        </w:rPr>
-      </w:pPr>
-      <w:r>
-        <w:rPr>
-          <w:b/>
-          <w:bCs/>
-          <w:i/>
-          <w:iCs/>
-        </w:rPr>
-        <w:t xml:space="preserve">TABLE </w:t>
-      </w:r>
-      <w:r>
-        <w:rPr>
-          <w:b/>
-          <w:bCs/>
-          <w:i/>
-          <w:iCs/>
-        </w:rPr>
-        <w:t>TEAM:</w:t>
-      </w:r>
-    </w:p>
-    <w:p>
-      <w:pPr>
-        <w:spacing w:line="276" w:lineRule="auto"/>
-      </w:pPr>
-      <w:r>
-        <w:t>CREATE TABLE TEAM</w:t>
-      </w:r>
-    </w:p>
-    <w:p>
-      <w:pPr>
-        <w:spacing w:line="276" w:lineRule="auto"/>
-      </w:pPr>
-      <w:r>
-        <w:t>(</w:t>
-      </w:r>
-    </w:p>
-    <w:p>
-      <w:pPr>
-        <w:spacing w:line="276" w:lineRule="auto"/>
-      </w:pPr>
-      <w:r>
-        <w:t xml:space="preserve">    TID integer NOT NULL,</w:t>
-      </w:r>
-    </w:p>
-    <w:p>
-      <w:pPr>
-        <w:spacing w:line="276" w:lineRule="auto"/>
-      </w:pPr>
-      <w:r>
-        <w:t xml:space="preserve">    TNAME character </w:t>
-      </w:r>
-      <w:proofErr w:type="gramStart"/>
-      <w:r>
-        <w:t>varying(</w:t>
-      </w:r>
-      <w:proofErr w:type="gramEnd"/>
-      <w:r>
-        <w:t>7)</w:t>
-      </w:r>
-      <w:r>
-        <w:t>,</w:t>
-      </w:r>
-    </w:p>
-    <w:p>
-      <w:pPr>
-        <w:spacing w:line="276" w:lineRule="auto"/>
-      </w:pPr>
-      <w:r>
-        <w:t xml:space="preserve">    CONSTRAINT "PKTEAM" PRIMARY KEY (TID)</w:t>
-      </w:r>
-    </w:p>
-    <w:p>
-      <w:pPr>
-        <w:spacing w:line="276" w:lineRule="auto"/>
-      </w:pPr>
-      <w:r>
-        <w:t>)</w:t>
-      </w:r>
-    </w:p>
-    <w:p>
-      <w:pPr>
-        <w:spacing w:line="276" w:lineRule="auto"/>
-      </w:pPr>
-    </w:p>
-    <w:p>
-      <w:pPr>
-        <w:spacing w:line="276" w:lineRule="auto"/>
-        <w:rPr>
-          <w:b/>
-          <w:bCs/>
-          <w:u w:val="single"/>
-        </w:rPr>
-      </w:pPr>
-      <w:r>
-        <w:rPr>
-          <w:b/>
-          <w:bCs/>
-        </w:rPr>
-        <w:t xml:space="preserve">TASK 2.1: </w:t>
-      </w:r>
-      <w:r>
-        <w:rPr>
-          <w:b/>
-          <w:bCs/>
-          <w:u w:val="single"/>
-        </w:rPr>
-        <w:t>TOPIC</w:t>
-      </w:r>
-    </w:p>
-    <w:p>
-      <w:pPr>
-        <w:spacing w:line="276" w:lineRule="auto"/>
-        <w:rPr>
-          <w:b/>
-          <w:bCs/>
-          <w:u w:val="single"/>
-        </w:rPr>
-      </w:pPr>
-    </w:p>
-    <w:p>
-      <w:pPr>
-        <w:spacing w:line="276" w:lineRule="auto"/>
-        <w:rPr>
-          <w:b/>
-          <w:bCs/>
-          <w:i/>
-          <w:iCs/>
-        </w:rPr>
-      </w:pPr>
-      <w:r>
-        <w:rPr>
-          <w:b/>
-          <w:bCs/>
-          <w:i/>
-          <w:iCs/>
-        </w:rPr>
-        <w:t>TABLE ADVISEE_TOPIC</w:t>
-      </w:r>
-      <w:r>
-        <w:rPr>
-          <w:b/>
-          <w:bCs/>
-          <w:i/>
-          <w:iCs/>
-        </w:rPr>
-        <w:t>:</w:t>
-      </w:r>
-    </w:p>
-    <w:p>
-      <w:pPr>
-        <w:spacing w:line="276" w:lineRule="auto"/>
-      </w:pPr>
-      <w:r>
-        <w:t>CREATE TABLE ADVISEE_TOPIC</w:t>
-      </w:r>
-    </w:p>
-    <w:p>
-      <w:pPr>
-        <w:spacing w:line="276" w:lineRule="auto"/>
-      </w:pPr>
-      <w:r>
-        <w:t>(</w:t>
-      </w:r>
-    </w:p>
-    <w:p>
-      <w:pPr>
-        <w:spacing w:line="276" w:lineRule="auto"/>
-      </w:pPr>
-      <w:r>
-        <w:t xml:space="preserve">    SID integer NOT NULL,</w:t>
-      </w:r>
-    </w:p>
-    <w:p>
-      <w:pPr>
-        <w:spacing w:line="276" w:lineRule="auto"/>
-      </w:pPr>
-      <w:r>
-        <w:t xml:space="preserve">    TOPIC character </w:t>
-      </w:r>
-      <w:proofErr w:type="gramStart"/>
-      <w:r>
-        <w:t>varying</w:t>
-      </w:r>
-      <w:r>
-        <w:t>(</w:t>
-      </w:r>
-      <w:proofErr w:type="gramEnd"/>
-      <w:r>
-        <w:t>20)</w:t>
-      </w:r>
-      <w:r>
-        <w:t xml:space="preserve"> NOT NULL,</w:t>
-      </w:r>
-    </w:p>
-    <w:p>
-      <w:pPr>
-        <w:spacing w:line="276" w:lineRule="auto"/>
-      </w:pPr>
-      <w:r>
-        <w:t xml:space="preserve">    ADVID integer NOT NULL,</w:t>
-      </w:r>
-    </w:p>
-    <w:p>
-      <w:pPr>
-        <w:spacing w:line="276" w:lineRule="auto"/>
-      </w:pPr>
-      <w:r>
-        <w:t xml:space="preserve">    CONSTRAINT "PKADVISEE_TOPIC" PRIMARY KEY (SID, TOPIC),</w:t>
-      </w:r>
-    </w:p>
-    <w:p>
-      <w:pPr>
-        <w:spacing w:line="276" w:lineRule="auto"/>
-      </w:pPr>
-      <w:r>
-        <w:t xml:space="preserve">    CONSTRAINT "FKADVID" FOREIGN KEY (ADVID)</w:t>
-      </w:r>
-    </w:p>
-    <w:p>
-      <w:pPr>
-        <w:spacing w:line="276" w:lineRule="auto"/>
-      </w:pPr>
-      <w:r>
-        <w:t xml:space="preserve">        REFERENCES ADVISOR (ADVID)</w:t>
-      </w:r>
-    </w:p>
-    <w:p>
-      <w:pPr>
-        <w:spacing w:line="276" w:lineRule="auto"/>
-      </w:pPr>
-      <w:r>
-        <w:t xml:space="preserve">        ON UPDATE </w:t>
-      </w:r>
-      <w:r>
-        <w:t>CASCADE</w:t>
-      </w:r>
-    </w:p>
-    <w:p>
-      <w:pPr>
-        <w:spacing w:line="276" w:lineRule="auto"/>
-      </w:pPr>
-      <w:r>
-        <w:t xml:space="preserve">        ON DELETE </w:t>
-      </w:r>
-      <w:r>
-        <w:t>CASCADE</w:t>
-      </w:r>
-    </w:p>
-    <w:p>
-      <w:pPr>
-        <w:spacing w:line="276" w:lineRule="auto"/>
-      </w:pPr>
-      <w:r>
-        <w:t>)</w:t>
-      </w:r>
-    </w:p>
-    <w:p>
-      <w:pPr>
-        <w:spacing w:line="276" w:lineRule="auto"/>
-      </w:pPr>
-    </w:p>
-    <w:p>
-      <w:pPr>
-        <w:spacing w:line="276" w:lineRule="auto"/>
-      </w:pPr>
-      <w:r>
-        <w:t>As the referencing of ADVID from ADVISOR provides part of the Primary Key in this table, updating and deleting via the parent is required for non-erroneous tuples in ADVISEE_TOPIC.</w:t>
-      </w:r>
-    </w:p>
-    <w:p>
-      <w:pPr>
-        <w:spacing w:line="276" w:lineRule="auto"/>
-      </w:pPr>
-    </w:p>
-    <w:p>
-      <w:pPr>
-        <w:spacing w:line="276" w:lineRule="auto"/>
-      </w:pPr>
-    </w:p>
-    <w:p>
-      <w:pPr>
-        <w:spacing w:line="276" w:lineRule="auto"/>
-      </w:pPr>
-    </w:p>
-    <w:p>
-      <w:pPr>
-        <w:spacing w:line="276" w:lineRule="auto"/>
-      </w:pPr>
-    </w:p>
-    <w:p>
-      <w:pPr>
-        <w:spacing w:line="276" w:lineRule="auto"/>
-        <w:rPr>
-          <w:b/>
-          <w:bCs/>
-          <w:i/>
-          <w:iCs/>
-        </w:rPr>
-      </w:pPr>
-      <w:r>
-        <w:rPr>
-          <w:b/>
-          <w:bCs/>
-          <w:i/>
-          <w:iCs/>
-        </w:rPr>
-        <w:lastRenderedPageBreak/>
+      <w:r>
+        <w:t xml:space="preserve"> as the table holds unique rows regarding a student’s attachment to a topic, alongside their advisor, if an advisor is deleted, we wish to retain the rest of the information, allowing future designation of a new advisor to the student for that topic</w:t>
+      </w:r>
+      <w:r>
+        <w:t>, therefore ON DELETE of an advisor ID SET NULL.</w:t>
+      </w:r>
+    </w:p>
+    <w:p>
+      <w:pPr>
+        <w:spacing w:line="276" w:lineRule="auto"/>
+      </w:pPr>
+    </w:p>
+    <w:p>
+      <w:pPr>
+        <w:spacing w:line="276" w:lineRule="auto"/>
+        <w:rPr>
+          <w:b/>
+          <w:bCs/>
+          <w:i/>
+          <w:iCs/>
+        </w:rPr>
+      </w:pPr>
+      <w:r>
+        <w:rPr>
+          <w:b/>
+          <w:bCs/>
+          <w:i/>
+          <w:iCs/>
+        </w:rPr>
         <w:t>TABLE ADVISOR:</w:t>
       </w:r>
     </w:p>
@@ -4113,6 +4427,7 @@
           <w:b/>
           <w:bCs/>
         </w:rPr>
+        <w:lastRenderedPageBreak/>
         <w:t>SQL4:</w:t>
       </w:r>
       <w:r>
@@ -4391,7 +4706,6 @@
         <w:spacing w:line="276" w:lineRule="auto"/>
       </w:pPr>
       <w:r>
-        <w:lastRenderedPageBreak/>
         <w:t xml:space="preserve">(SELECT MAX(TEAMCOUNT) FROM </w:t>
       </w:r>
     </w:p>
@@ -4704,15 +5018,7 @@
         <w:spacing w:line="276" w:lineRule="auto"/>
       </w:pPr>
       <w:r>
-        <w:t xml:space="preserve">    FROM EMPLOYEE</w:t>
-      </w:r>
-    </w:p>
-    <w:p>
-      <w:pPr>
-        <w:spacing w:line="276" w:lineRule="auto"/>
-      </w:pPr>
-      <w:r>
-        <w:t>) t</w:t>
+        <w:t xml:space="preserve">    FROM EMPLOYEE) t</w:t>
       </w:r>
     </w:p>
     <w:p>

</xml_diff>